<commit_message>
ADP A6 fast fertig
</commit_message>
<xml_diff>
--- a/AD/Praktikum 6/AD-Aufgabe06-Gruppe-GierschKampLuedemann.docx
+++ b/AD/Praktikum 6/AD-Aufgabe06-Gruppe-GierschKampLuedemann.docx
@@ -121,7 +121,6 @@
                                     <w:calendar w:val="gregorian"/>
                                   </w:date>
                                 </w:sdtPr>
-                                <w:sdtEndPr/>
                                 <w:sdtContent>
                                   <w:p>
                                     <w:pPr>
@@ -312,7 +311,6 @@
                                   <w:dataBinding w:prefixMappings="xmlns:ns0='http://purl.org/dc/elements/1.1/' xmlns:ns1='http://schemas.openxmlformats.org/package/2006/metadata/core-properties' " w:xpath="/ns1:coreProperties[1]/ns0:creator[1]" w:storeItemID="{6C3C8BC8-F283-45AE-878A-BAB7291924A1}"/>
                                   <w:text/>
                                 </w:sdtPr>
-                                <w:sdtEndPr/>
                                 <w:sdtContent>
                                   <w:p>
                                     <w:pPr>
@@ -359,7 +357,6 @@
                                     <w:dataBinding w:prefixMappings="xmlns:ns0='http://schemas.openxmlformats.org/officeDocument/2006/extended-properties' " w:xpath="/ns0:Properties[1]/ns0:Company[1]" w:storeItemID="{6668398D-A668-4E3E-A5EB-62B293D839F1}"/>
                                     <w:text/>
                                   </w:sdtPr>
-                                  <w:sdtEndPr/>
                                   <w:sdtContent>
                                     <w:r>
                                       <w:rPr>
@@ -392,7 +389,6 @@
                                     <w:dataBinding w:prefixMappings="xmlns:ns0='http://schemas.microsoft.com/office/2006/coverPageProps' " w:xpath="/ns0:CoverPageProperties[1]/ns0:CompanyAddress[1]" w:storeItemID="{55AF091B-3C7A-41E3-B477-F2FDAA23CFDA}"/>
                                     <w:text/>
                                   </w:sdtPr>
-                                  <w:sdtEndPr/>
                                   <w:sdtContent>
                                     <w:r>
                                       <w:rPr>
@@ -647,7 +643,6 @@
                                     <w:dataBinding w:prefixMappings="xmlns:ns0='http://purl.org/dc/elements/1.1/' xmlns:ns1='http://schemas.openxmlformats.org/package/2006/metadata/core-properties' " w:xpath="/ns1:coreProperties[1]/ns0:title[1]" w:storeItemID="{6C3C8BC8-F283-45AE-878A-BAB7291924A1}"/>
                                     <w:text w:multiLine="1"/>
                                   </w:sdtPr>
-                                  <w:sdtEndPr/>
                                   <w:sdtContent>
                                     <w:r>
                                       <w:rPr>
@@ -675,7 +670,6 @@
                                   <w:dataBinding w:prefixMappings="xmlns:ns0='http://purl.org/dc/elements/1.1/' xmlns:ns1='http://schemas.openxmlformats.org/package/2006/metadata/core-properties' " w:xpath="/ns1:coreProperties[1]/ns0:subject[1]" w:storeItemID="{6C3C8BC8-F283-45AE-878A-BAB7291924A1}"/>
                                   <w:text/>
                                 </w:sdtPr>
-                                <w:sdtEndPr/>
                                 <w:sdtContent>
                                   <w:p>
                                     <w:pPr>
@@ -695,16 +689,7 @@
                                         <w:sz w:val="36"/>
                                         <w:szCs w:val="36"/>
                                       </w:rPr>
-                                      <w:t>Zu Aufgabenblatt 06</w:t>
-                                    </w:r>
-                                    <w:r>
-                                      <w:rPr>
-                                        <w:smallCaps/>
-                                        <w:color w:val="2C3C43" w:themeColor="text2"/>
-                                        <w:sz w:val="36"/>
-                                        <w:szCs w:val="36"/>
-                                      </w:rPr>
-                                      <w:t xml:space="preserve"> aus der Vorlesungsreihe „Algorithmen und Datenstrukturen“</w:t>
+                                      <w:t>Zu Aufgabenblatt 06 aus der Vorlesungsreihe „Algorithmen und Datenstrukturen“</w:t>
                                     </w:r>
                                   </w:p>
                                 </w:sdtContent>
@@ -731,10 +716,6 @@
               </mc:Choice>
               <mc:Fallback>
                 <w:pict>
-                  <v:shapetype id="_x0000_t202" coordsize="21600,21600" o:spt="202" path="m0,0l0,21600,21600,21600,21600,0xe">
-                    <v:stroke joinstyle="miter"/>
-                    <v:path gradientshapeok="t" o:connecttype="rect"/>
-                  </v:shapetype>
                   <v:shape id="Textfeld 113" o:spid="_x0000_s1028" type="#_x0000_t202" style="position:absolute;margin-left:0;margin-top:0;width:453pt;height:41.4pt;z-index:251661312;visibility:visible;mso-wrap-style:square;mso-width-percent:734;mso-height-percent:363;mso-left-percent:150;mso-top-percent:455;mso-wrap-distance-left:9pt;mso-wrap-distance-top:0;mso-wrap-distance-right:9pt;mso-wrap-distance-bottom:0;mso-position-horizontal-relative:page;mso-position-vertical-relative:page;mso-width-percent:734;mso-height-percent:363;mso-left-percent:150;mso-top-percent:455;mso-width-relative:page;mso-height-relative:page;v-text-anchor:bottom" o:gfxdata="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" filled="f" stroked="f" strokeweight=".5pt">
                     <v:textbox inset="0,0,0,0">
                       <w:txbxContent>
@@ -763,7 +744,6 @@
                               <w:dataBinding w:prefixMappings="xmlns:ns0='http://purl.org/dc/elements/1.1/' xmlns:ns1='http://schemas.openxmlformats.org/package/2006/metadata/core-properties' " w:xpath="/ns1:coreProperties[1]/ns0:title[1]" w:storeItemID="{6C3C8BC8-F283-45AE-878A-BAB7291924A1}"/>
                               <w:text w:multiLine="1"/>
                             </w:sdtPr>
-                            <w:sdtEndPr/>
                             <w:sdtContent>
                               <w:r>
                                 <w:rPr>
@@ -791,7 +771,6 @@
                             <w:dataBinding w:prefixMappings="xmlns:ns0='http://purl.org/dc/elements/1.1/' xmlns:ns1='http://schemas.openxmlformats.org/package/2006/metadata/core-properties' " w:xpath="/ns1:coreProperties[1]/ns0:subject[1]" w:storeItemID="{6C3C8BC8-F283-45AE-878A-BAB7291924A1}"/>
                             <w:text/>
                           </w:sdtPr>
-                          <w:sdtEndPr/>
                           <w:sdtContent>
                             <w:p>
                               <w:pPr>
@@ -811,16 +790,7 @@
                                   <w:sz w:val="36"/>
                                   <w:szCs w:val="36"/>
                                 </w:rPr>
-                                <w:t>Zu Aufgabenblatt 06</w:t>
-                              </w:r>
-                              <w:r>
-                                <w:rPr>
-                                  <w:smallCaps/>
-                                  <w:color w:val="2C3C43" w:themeColor="text2"/>
-                                  <w:sz w:val="36"/>
-                                  <w:szCs w:val="36"/>
-                                </w:rPr>
-                                <w:t xml:space="preserve"> aus der Vorlesungsreihe „Algorithmen und Datenstrukturen“</w:t>
+                                <w:t>Zu Aufgabenblatt 06 aus der Vorlesungsreihe „Algorithmen und Datenstrukturen“</w:t>
                               </w:r>
                             </w:p>
                           </w:sdtContent>
@@ -1003,7 +973,6 @@
         <w:dataBinding w:prefixMappings="xmlns:ns0='http://schemas.openxmlformats.org/package/2006/metadata/core-properties' xmlns:ns1='http://purl.org/dc/elements/1.1/'" w:xpath="/ns0:coreProperties[1]/ns1:title[1]" w:storeItemID="{6C3C8BC8-F283-45AE-878A-BAB7291924A1}"/>
         <w:text/>
       </w:sdtPr>
-      <w:sdtEndPr/>
       <w:sdtContent>
         <w:p>
           <w:pPr>
@@ -1026,7 +995,6 @@
           <w:dataBinding w:prefixMappings="xmlns:ns0='http://schemas.openxmlformats.org/package/2006/metadata/core-properties' xmlns:ns1='http://purl.org/dc/elements/1.1/'" w:xpath="/ns0:coreProperties[1]/ns1:subject[1]" w:storeItemID="{6C3C8BC8-F283-45AE-878A-BAB7291924A1}"/>
           <w:text/>
         </w:sdtPr>
-        <w:sdtEndPr/>
         <w:sdtContent>
           <w:r>
             <w:t>Zu Aufgabenblatt 06 aus der Vorlesungsreihe „Algorithmen und Datenstrukturen“</w:t>
@@ -1300,27 +1268,7 @@
         <w:rPr>
           <w:i/>
         </w:rPr>
-        <w:t xml:space="preserve">slizutaten </w:t>
-      </w:r>
-      <w:r>
-        <w:rPr>
-          <w:i/>
-        </w:rPr>
-        <w:t>M={1,...,</w:t>
-      </w:r>
-      <w:proofErr w:type="gramStart"/>
-      <w:r>
-        <w:rPr>
-          <w:i/>
-        </w:rPr>
-        <w:t>n</w:t>
-      </w:r>
-      <w:proofErr w:type="gramEnd"/>
-      <w:r>
-        <w:rPr>
-          <w:i/>
-        </w:rPr>
-        <w:t>}</w:t>
+        <w:t>slizutaten M={1,...,n}</w:t>
       </w:r>
       <w:r>
         <w:rPr>
@@ -1344,13 +1292,7 @@
         <w:rPr>
           <w:i/>
         </w:rPr>
-        <w:t xml:space="preserve">Zutaten M ergibt sich das Volumen </w:t>
-      </w:r>
-      <w:r>
-        <w:rPr>
-          <w:i/>
-        </w:rPr>
-        <w:t xml:space="preserve">zu </w:t>
+        <w:t xml:space="preserve">Zutaten M ergibt sich das Volumen zu </w:t>
       </w:r>
       <m:oMath>
         <m:r>
@@ -1437,13 +1379,7 @@
         <w:rPr>
           <w:i/>
         </w:rPr>
-        <w:t xml:space="preserve"> </w:t>
-      </w:r>
-      <w:r>
-        <w:rPr>
-          <w:i/>
-        </w:rPr>
-        <w:t xml:space="preserve">und der Preis zu </w:t>
+        <w:t xml:space="preserve"> und der Preis zu </w:t>
       </w:r>
       <m:oMath>
         <m:r>
@@ -1592,14 +1528,7 @@
           <w:bCs/>
           <w:i/>
         </w:rPr>
-        <w:t>-</w:t>
-      </w:r>
-      <w:r>
-        <w:rPr>
-          <w:bCs/>
-          <w:i/>
-        </w:rPr>
-        <w:t xml:space="preserve"> </w:t>
+        <w:t xml:space="preserve">- </w:t>
       </w:r>
       <w:r>
         <w:rPr>
@@ -1635,16 +1564,8 @@
         <w:rPr>
           <w:i/>
         </w:rPr>
-        <w:t>li geben, wenn alle Produkte mehr Volumen haben</w:t>
-      </w:r>
-      <w:proofErr w:type="gramStart"/>
-      <w:r>
-        <w:rPr>
-          <w:i/>
-        </w:rPr>
-        <w:t>,</w:t>
-      </w:r>
-      <w:proofErr w:type="gramEnd"/>
+        <w:t>li geben, wenn alle Produkte mehr Volumen haben,</w:t>
+      </w:r>
       <w:r>
         <w:rPr>
           <w:i/>
@@ -1716,16 +1637,8 @@
         <w:rPr>
           <w:i/>
         </w:rPr>
-        <w:t>li</w:t>
-      </w:r>
-      <w:proofErr w:type="gramStart"/>
-      <w:r>
-        <w:rPr>
-          <w:i/>
-        </w:rPr>
-        <w:t>,</w:t>
-      </w:r>
-      <w:proofErr w:type="gramEnd"/>
+        <w:t>li,</w:t>
+      </w:r>
       <w:r>
         <w:rPr>
           <w:i/>
@@ -1743,14 +1656,7 @@
           <w:bCs/>
           <w:i/>
         </w:rPr>
-        <w:t>\ {i}</w:t>
-      </w:r>
-      <w:r>
-        <w:rPr>
-          <w:bCs/>
-          <w:i/>
-        </w:rPr>
-        <w:t xml:space="preserve"> </w:t>
+        <w:t xml:space="preserve">\ {i} </w:t>
       </w:r>
       <w:r>
         <w:rPr>
@@ -1799,14 +1705,7 @@
           <w:bCs/>
           <w:i/>
         </w:rPr>
-        <w:t>-</w:t>
-      </w:r>
-      <w:r>
-        <w:rPr>
-          <w:bCs/>
-          <w:i/>
-        </w:rPr>
-        <w:t xml:space="preserve"> </w:t>
+        <w:t xml:space="preserve">- </w:t>
       </w:r>
       <w:r>
         <w:rPr>
@@ -1859,10 +1758,3749 @@
       <w:r>
         <w:t>Teilaufgabe 1</w:t>
       </w:r>
+      <w:r>
+        <w:t xml:space="preserve"> &amp; 2</w:t>
+      </w:r>
     </w:p>
     <w:p>
+      <w:r>
+        <w:rPr>
+          <w:i/>
+        </w:rPr>
+        <w:t>Helfen Sie Fridolin Fröhlich beim Aussuchen!</w:t>
+      </w:r>
+      <w:r>
+        <w:rPr>
+          <w:i/>
+        </w:rPr>
+        <w:br/>
+        <w:t>&amp;</w:t>
+      </w:r>
+      <w:r>
+        <w:rPr>
+          <w:i/>
+        </w:rPr>
+        <w:br/>
+        <w:t>Präzisieren Sie die obige Idee derart, dass das perfekte Müsli gefunden wird – und zwar so, dass die Rekursion erkennbar wird.</w:t>
+      </w:r>
+      <w:r>
+        <w:rPr>
+          <w:i/>
+        </w:rPr>
+        <w:br/>
+        <w:t>Beschreiben Sie insbesondere, wie damit umzugehen ist, dass wir ja nicht wissen, dass das Produkt i in das perfekte Müsli muss.</w:t>
+      </w:r>
+    </w:p>
+    <w:p>
+      <w:r>
+        <w:t xml:space="preserve">Da wir nicht wissen, welche Zutaten auf jeden Fall im Müsli sein müssen, werden diese zunächst nicht beachtet. Sollte es dann klar sein, welche es sein sollen, dann werden sie entsprechend aus den </w:t>
+      </w:r>
+      <w:proofErr w:type="spellStart"/>
+      <w:r>
+        <w:t>uebrigeZutaten</w:t>
+      </w:r>
+      <w:proofErr w:type="spellEnd"/>
+      <w:r>
+        <w:t xml:space="preserve"> in die </w:t>
+      </w:r>
+      <w:proofErr w:type="spellStart"/>
+      <w:r>
+        <w:t>gewaehlteZutaten</w:t>
+      </w:r>
+      <w:proofErr w:type="spellEnd"/>
+      <w:r>
+        <w:t xml:space="preserve"> geschoben, das Volumen wird um das Volumen der Zutat verringert und der Preis um den Preis der Zutat erhöht.</w:t>
+      </w:r>
+    </w:p>
+    <w:p>
+      <w:pPr>
+        <w:rPr>
+          <w:rFonts w:ascii="Consolas" w:hAnsi="Consolas" w:cs="Consolas"/>
+          <w:color w:val="000000"/>
+        </w:rPr>
+      </w:pPr>
+      <w:proofErr w:type="spellStart"/>
+      <w:r>
+        <w:rPr>
+          <w:rFonts w:ascii="Consolas" w:hAnsi="Consolas" w:cs="Consolas"/>
+          <w:color w:val="000000"/>
+        </w:rPr>
+        <w:t>Function</w:t>
+      </w:r>
+      <w:proofErr w:type="spellEnd"/>
+      <w:r>
+        <w:rPr>
+          <w:rFonts w:ascii="Consolas" w:hAnsi="Consolas" w:cs="Consolas"/>
+          <w:color w:val="000000"/>
+        </w:rPr>
+        <w:t xml:space="preserve"> </w:t>
+      </w:r>
+      <w:proofErr w:type="spellStart"/>
+      <w:r>
+        <w:rPr>
+          <w:rFonts w:ascii="Consolas" w:hAnsi="Consolas" w:cs="Consolas"/>
+          <w:color w:val="000000"/>
+        </w:rPr>
+        <w:t>Muesli</w:t>
+      </w:r>
+      <w:proofErr w:type="spellEnd"/>
+      <w:r>
+        <w:rPr>
+          <w:rFonts w:ascii="Consolas" w:hAnsi="Consolas" w:cs="Consolas"/>
+          <w:color w:val="000000"/>
+        </w:rPr>
+        <w:t xml:space="preserve"> (</w:t>
+      </w:r>
+      <w:proofErr w:type="spellStart"/>
+      <w:r>
+        <w:rPr>
+          <w:rFonts w:ascii="Consolas" w:hAnsi="Consolas" w:cs="Consolas"/>
+          <w:color w:val="000000"/>
+        </w:rPr>
+        <w:t>ueb</w:t>
+      </w:r>
+      <w:r>
+        <w:rPr>
+          <w:rFonts w:ascii="Consolas" w:hAnsi="Consolas" w:cs="Consolas"/>
+          <w:color w:val="000000"/>
+        </w:rPr>
+        <w:t>rigeZutaten</w:t>
+      </w:r>
+      <w:proofErr w:type="spellEnd"/>
+      <w:r>
+        <w:rPr>
+          <w:rFonts w:ascii="Consolas" w:hAnsi="Consolas" w:cs="Consolas"/>
+          <w:color w:val="000000"/>
+        </w:rPr>
+        <w:t xml:space="preserve">, </w:t>
+      </w:r>
+      <w:proofErr w:type="spellStart"/>
+      <w:r>
+        <w:rPr>
+          <w:rFonts w:ascii="Consolas" w:hAnsi="Consolas" w:cs="Consolas"/>
+          <w:color w:val="000000"/>
+        </w:rPr>
+        <w:t>gewaehlteZutaten</w:t>
+      </w:r>
+      <w:proofErr w:type="spellEnd"/>
+      <w:r>
+        <w:rPr>
+          <w:rFonts w:ascii="Consolas" w:hAnsi="Consolas" w:cs="Consolas"/>
+          <w:color w:val="000000"/>
+        </w:rPr>
+        <w:t xml:space="preserve">, </w:t>
+      </w:r>
+      <w:proofErr w:type="spellStart"/>
+      <w:r>
+        <w:rPr>
+          <w:rFonts w:ascii="Consolas" w:hAnsi="Consolas" w:cs="Consolas"/>
+          <w:color w:val="000000"/>
+        </w:rPr>
+        <w:t>volumen</w:t>
+      </w:r>
+      <w:proofErr w:type="spellEnd"/>
+      <w:r>
+        <w:rPr>
+          <w:rFonts w:ascii="Consolas" w:hAnsi="Consolas" w:cs="Consolas"/>
+          <w:color w:val="000000"/>
+        </w:rPr>
+        <w:t>, p</w:t>
+      </w:r>
+      <w:r>
+        <w:rPr>
+          <w:rFonts w:ascii="Consolas" w:hAnsi="Consolas" w:cs="Consolas"/>
+          <w:color w:val="000000"/>
+        </w:rPr>
+        <w:t>reis)</w:t>
+      </w:r>
+      <w:r>
+        <w:rPr>
+          <w:rFonts w:ascii="Consolas" w:hAnsi="Consolas" w:cs="Consolas"/>
+          <w:color w:val="000000"/>
+        </w:rPr>
+        <w:br/>
+        <w:t xml:space="preserve">  </w:t>
+      </w:r>
+      <w:r>
+        <w:rPr>
+          <w:rFonts w:ascii="Consolas" w:hAnsi="Consolas" w:cs="Consolas"/>
+          <w:color w:val="000000"/>
+        </w:rPr>
+        <w:tab/>
+      </w:r>
+      <w:proofErr w:type="spellStart"/>
+      <w:r>
+        <w:rPr>
+          <w:rFonts w:ascii="Consolas" w:hAnsi="Consolas" w:cs="Consolas"/>
+          <w:color w:val="000000"/>
+        </w:rPr>
+        <w:t>if</w:t>
+      </w:r>
+      <w:proofErr w:type="spellEnd"/>
+      <w:r>
+        <w:rPr>
+          <w:rFonts w:ascii="Consolas" w:hAnsi="Consolas" w:cs="Consolas"/>
+          <w:color w:val="000000"/>
+        </w:rPr>
+        <w:t>(</w:t>
+      </w:r>
+      <w:proofErr w:type="spellStart"/>
+      <w:r>
+        <w:rPr>
+          <w:rFonts w:ascii="Consolas" w:hAnsi="Consolas" w:cs="Consolas"/>
+          <w:color w:val="000000"/>
+        </w:rPr>
+        <w:t>uebrigeZu</w:t>
+      </w:r>
+      <w:r>
+        <w:rPr>
+          <w:rFonts w:ascii="Consolas" w:hAnsi="Consolas" w:cs="Consolas"/>
+          <w:color w:val="000000"/>
+        </w:rPr>
+        <w:t>taten.size</w:t>
+      </w:r>
+      <w:proofErr w:type="spellEnd"/>
+      <w:r>
+        <w:rPr>
+          <w:rFonts w:ascii="Consolas" w:hAnsi="Consolas" w:cs="Consolas"/>
+          <w:color w:val="000000"/>
+        </w:rPr>
+        <w:t xml:space="preserve"> == 0 oder </w:t>
+      </w:r>
+      <w:proofErr w:type="spellStart"/>
+      <w:r>
+        <w:rPr>
+          <w:rFonts w:ascii="Consolas" w:hAnsi="Consolas" w:cs="Consolas"/>
+          <w:color w:val="000000"/>
+        </w:rPr>
+        <w:t>bestVol</w:t>
+      </w:r>
+      <w:proofErr w:type="spellEnd"/>
+      <w:r>
+        <w:rPr>
+          <w:rFonts w:ascii="Consolas" w:hAnsi="Consolas" w:cs="Consolas"/>
+          <w:color w:val="000000"/>
+        </w:rPr>
+        <w:t xml:space="preserve"> &gt; </w:t>
+      </w:r>
+      <w:proofErr w:type="spellStart"/>
+      <w:r>
+        <w:rPr>
+          <w:rFonts w:ascii="Consolas" w:hAnsi="Consolas" w:cs="Consolas"/>
+          <w:color w:val="000000"/>
+        </w:rPr>
+        <w:t>v</w:t>
+      </w:r>
+      <w:r>
+        <w:rPr>
+          <w:rFonts w:ascii="Consolas" w:hAnsi="Consolas" w:cs="Consolas"/>
+          <w:color w:val="000000"/>
+        </w:rPr>
+        <w:t>olumen</w:t>
+      </w:r>
+      <w:proofErr w:type="spellEnd"/>
+      <w:r>
+        <w:rPr>
+          <w:rFonts w:ascii="Consolas" w:hAnsi="Consolas" w:cs="Consolas"/>
+          <w:color w:val="000000"/>
+        </w:rPr>
+        <w:t xml:space="preserve">) </w:t>
+      </w:r>
+      <w:r>
+        <w:rPr>
+          <w:rFonts w:ascii="Consolas" w:hAnsi="Consolas" w:cs="Consolas"/>
+          <w:color w:val="000000"/>
+        </w:rPr>
+        <w:br/>
+        <w:t xml:space="preserve"> </w:t>
+      </w:r>
+      <w:r>
+        <w:rPr>
+          <w:rFonts w:ascii="Consolas" w:hAnsi="Consolas" w:cs="Consolas"/>
+          <w:color w:val="000000"/>
+        </w:rPr>
+        <w:tab/>
+      </w:r>
+      <w:r>
+        <w:rPr>
+          <w:rFonts w:ascii="Consolas" w:hAnsi="Consolas" w:cs="Consolas"/>
+          <w:color w:val="000000"/>
+        </w:rPr>
+        <w:tab/>
+      </w:r>
+      <w:proofErr w:type="spellStart"/>
+      <w:r>
+        <w:rPr>
+          <w:rFonts w:ascii="Consolas" w:hAnsi="Consolas" w:cs="Consolas"/>
+          <w:color w:val="000000"/>
+        </w:rPr>
+        <w:t>if</w:t>
+      </w:r>
+      <w:proofErr w:type="spellEnd"/>
+      <w:r>
+        <w:rPr>
+          <w:rFonts w:ascii="Consolas" w:hAnsi="Consolas" w:cs="Consolas"/>
+          <w:color w:val="000000"/>
+        </w:rPr>
+        <w:t>(</w:t>
+      </w:r>
+      <w:proofErr w:type="spellStart"/>
+      <w:r>
+        <w:rPr>
+          <w:rFonts w:ascii="Consolas" w:hAnsi="Consolas" w:cs="Consolas"/>
+          <w:color w:val="000000"/>
+        </w:rPr>
+        <w:t>bestVol</w:t>
+      </w:r>
+      <w:proofErr w:type="spellEnd"/>
+      <w:r>
+        <w:rPr>
+          <w:rFonts w:ascii="Consolas" w:hAnsi="Consolas" w:cs="Consolas"/>
+          <w:color w:val="000000"/>
+        </w:rPr>
+        <w:t xml:space="preserve"> == </w:t>
+      </w:r>
+      <w:r>
+        <w:rPr>
+          <w:rFonts w:ascii="Consolas" w:hAnsi="Consolas" w:cs="Consolas"/>
+          <w:color w:val="000000"/>
+        </w:rPr>
+        <w:t xml:space="preserve">Volumen &amp;&amp; </w:t>
+      </w:r>
+      <w:proofErr w:type="spellStart"/>
+      <w:r>
+        <w:rPr>
+          <w:rFonts w:ascii="Consolas" w:hAnsi="Consolas" w:cs="Consolas"/>
+          <w:color w:val="000000"/>
+        </w:rPr>
+        <w:t>bestPreis</w:t>
+      </w:r>
+      <w:proofErr w:type="spellEnd"/>
+      <w:r>
+        <w:rPr>
+          <w:rFonts w:ascii="Consolas" w:hAnsi="Consolas" w:cs="Consolas"/>
+          <w:color w:val="000000"/>
+        </w:rPr>
+        <w:t xml:space="preserve"> &gt; p</w:t>
+      </w:r>
+      <w:r>
+        <w:rPr>
+          <w:rFonts w:ascii="Consolas" w:hAnsi="Consolas" w:cs="Consolas"/>
+          <w:color w:val="000000"/>
+        </w:rPr>
+        <w:t>reis)</w:t>
+      </w:r>
+      <w:r>
+        <w:rPr>
+          <w:rFonts w:ascii="Consolas" w:hAnsi="Consolas" w:cs="Consolas"/>
+          <w:color w:val="000000"/>
+        </w:rPr>
+        <w:br/>
+        <w:t xml:space="preserve"> </w:t>
+      </w:r>
+      <w:r>
+        <w:rPr>
+          <w:rFonts w:ascii="Consolas" w:hAnsi="Consolas" w:cs="Consolas"/>
+          <w:color w:val="000000"/>
+        </w:rPr>
+        <w:tab/>
+      </w:r>
+      <w:r>
+        <w:rPr>
+          <w:rFonts w:ascii="Consolas" w:hAnsi="Consolas" w:cs="Consolas"/>
+          <w:color w:val="000000"/>
+        </w:rPr>
+        <w:tab/>
+      </w:r>
+      <w:r>
+        <w:rPr>
+          <w:rFonts w:ascii="Consolas" w:hAnsi="Consolas" w:cs="Consolas"/>
+          <w:color w:val="000000"/>
+        </w:rPr>
+        <w:tab/>
+        <w:t>Save Data</w:t>
+      </w:r>
+      <w:r>
+        <w:rPr>
+          <w:rFonts w:ascii="Consolas" w:hAnsi="Consolas" w:cs="Consolas"/>
+          <w:color w:val="000000"/>
+        </w:rPr>
+        <w:br/>
+        <w:t xml:space="preserve"> </w:t>
+      </w:r>
+      <w:r>
+        <w:rPr>
+          <w:rFonts w:ascii="Consolas" w:hAnsi="Consolas" w:cs="Consolas"/>
+          <w:color w:val="000000"/>
+        </w:rPr>
+        <w:tab/>
+      </w:r>
+      <w:r>
+        <w:rPr>
+          <w:rFonts w:ascii="Consolas" w:hAnsi="Consolas" w:cs="Consolas"/>
+          <w:color w:val="000000"/>
+        </w:rPr>
+        <w:tab/>
+      </w:r>
+      <w:r>
+        <w:rPr>
+          <w:rFonts w:ascii="Consolas" w:hAnsi="Consolas" w:cs="Consolas"/>
+          <w:color w:val="000000"/>
+        </w:rPr>
+        <w:tab/>
+      </w:r>
+      <w:proofErr w:type="spellStart"/>
+      <w:r>
+        <w:rPr>
+          <w:rFonts w:ascii="Consolas" w:hAnsi="Consolas" w:cs="Consolas"/>
+          <w:color w:val="000000"/>
+        </w:rPr>
+        <w:t>return</w:t>
+      </w:r>
+      <w:proofErr w:type="spellEnd"/>
+      <w:r>
+        <w:rPr>
+          <w:rFonts w:ascii="Consolas" w:hAnsi="Consolas" w:cs="Consolas"/>
+          <w:color w:val="000000"/>
+        </w:rPr>
+        <w:br/>
+        <w:t xml:space="preserve"> </w:t>
+      </w:r>
+      <w:r>
+        <w:rPr>
+          <w:rFonts w:ascii="Consolas" w:hAnsi="Consolas" w:cs="Consolas"/>
+          <w:color w:val="000000"/>
+        </w:rPr>
+        <w:tab/>
+      </w:r>
+      <w:proofErr w:type="spellStart"/>
+      <w:r>
+        <w:rPr>
+          <w:rFonts w:ascii="Consolas" w:hAnsi="Consolas" w:cs="Consolas"/>
+          <w:color w:val="000000"/>
+        </w:rPr>
+        <w:t>endif</w:t>
+      </w:r>
+      <w:proofErr w:type="spellEnd"/>
+      <w:r>
+        <w:rPr>
+          <w:rFonts w:ascii="Consolas" w:hAnsi="Consolas" w:cs="Consolas"/>
+          <w:color w:val="000000"/>
+        </w:rPr>
+        <w:br/>
+      </w:r>
+      <w:r>
+        <w:rPr>
+          <w:rFonts w:ascii="Consolas" w:hAnsi="Consolas" w:cs="Consolas"/>
+          <w:color w:val="000000"/>
+        </w:rPr>
+        <w:br/>
+      </w:r>
+      <w:r>
+        <w:rPr>
+          <w:rFonts w:ascii="Consolas" w:hAnsi="Consolas" w:cs="Consolas"/>
+          <w:color w:val="000000"/>
+        </w:rPr>
+        <w:lastRenderedPageBreak/>
+        <w:tab/>
+      </w:r>
+      <w:proofErr w:type="spellStart"/>
+      <w:r>
+        <w:rPr>
+          <w:rFonts w:ascii="Consolas" w:hAnsi="Consolas" w:cs="Consolas"/>
+          <w:color w:val="000000"/>
+        </w:rPr>
+        <w:t>if</w:t>
+      </w:r>
+      <w:proofErr w:type="spellEnd"/>
+      <w:r>
+        <w:rPr>
+          <w:rFonts w:ascii="Consolas" w:hAnsi="Consolas" w:cs="Consolas"/>
+          <w:color w:val="000000"/>
+        </w:rPr>
+        <w:t>(</w:t>
+      </w:r>
+      <w:proofErr w:type="spellStart"/>
+      <w:r>
+        <w:rPr>
+          <w:rFonts w:ascii="Consolas" w:hAnsi="Consolas" w:cs="Consolas"/>
+          <w:color w:val="000000"/>
+        </w:rPr>
+        <w:t>uebrigeZutaten</w:t>
+      </w:r>
+      <w:proofErr w:type="spellEnd"/>
+      <w:r>
+        <w:rPr>
+          <w:rFonts w:ascii="Consolas" w:hAnsi="Consolas" w:cs="Consolas"/>
+          <w:color w:val="000000"/>
+        </w:rPr>
+        <w:t>[0].</w:t>
+      </w:r>
+      <w:proofErr w:type="spellStart"/>
+      <w:r>
+        <w:rPr>
+          <w:rFonts w:ascii="Consolas" w:hAnsi="Consolas" w:cs="Consolas"/>
+          <w:color w:val="000000"/>
+        </w:rPr>
+        <w:t>gewicht</w:t>
+      </w:r>
+      <w:proofErr w:type="spellEnd"/>
+      <w:r>
+        <w:rPr>
+          <w:rFonts w:ascii="Consolas" w:hAnsi="Consolas" w:cs="Consolas"/>
+          <w:color w:val="000000"/>
+        </w:rPr>
+        <w:t xml:space="preserve"> &lt;= Volumen)</w:t>
+      </w:r>
+      <w:r>
+        <w:rPr>
+          <w:rFonts w:ascii="Consolas" w:hAnsi="Consolas" w:cs="Consolas"/>
+          <w:color w:val="000000"/>
+        </w:rPr>
+        <w:br/>
+      </w:r>
+      <w:r>
+        <w:rPr>
+          <w:rFonts w:ascii="Consolas" w:hAnsi="Consolas" w:cs="Consolas"/>
+          <w:color w:val="000000"/>
+        </w:rPr>
+        <w:tab/>
+      </w:r>
+      <w:r>
+        <w:rPr>
+          <w:rFonts w:ascii="Consolas" w:hAnsi="Consolas" w:cs="Consolas"/>
+          <w:color w:val="000000"/>
+        </w:rPr>
+        <w:tab/>
+      </w:r>
+      <w:proofErr w:type="spellStart"/>
+      <w:r>
+        <w:rPr>
+          <w:rFonts w:ascii="Consolas" w:hAnsi="Consolas" w:cs="Consolas"/>
+          <w:color w:val="000000"/>
+        </w:rPr>
+        <w:t>Muesli</w:t>
+      </w:r>
+      <w:proofErr w:type="spellEnd"/>
+      <w:r>
+        <w:rPr>
+          <w:rFonts w:ascii="Consolas" w:hAnsi="Consolas" w:cs="Consolas"/>
+          <w:color w:val="000000"/>
+        </w:rPr>
+        <w:t>(</w:t>
+      </w:r>
+      <w:proofErr w:type="spellStart"/>
+      <w:r>
+        <w:rPr>
+          <w:rFonts w:ascii="Consolas" w:hAnsi="Consolas" w:cs="Consolas"/>
+          <w:color w:val="000000"/>
+        </w:rPr>
+        <w:t>uebrigeZutaten.tail</w:t>
+      </w:r>
+      <w:proofErr w:type="spellEnd"/>
+      <w:r>
+        <w:rPr>
+          <w:rFonts w:ascii="Consolas" w:hAnsi="Consolas" w:cs="Consolas"/>
+          <w:color w:val="000000"/>
+        </w:rPr>
+        <w:t>,</w:t>
+      </w:r>
+      <w:r>
+        <w:rPr>
+          <w:rFonts w:ascii="Consolas" w:hAnsi="Consolas" w:cs="Consolas"/>
+          <w:color w:val="000000"/>
+        </w:rPr>
+        <w:br/>
+        <w:t xml:space="preserve"> </w:t>
+      </w:r>
+      <w:r>
+        <w:rPr>
+          <w:rFonts w:ascii="Consolas" w:hAnsi="Consolas" w:cs="Consolas"/>
+          <w:color w:val="000000"/>
+        </w:rPr>
+        <w:tab/>
+      </w:r>
+      <w:r>
+        <w:rPr>
+          <w:rFonts w:ascii="Consolas" w:hAnsi="Consolas" w:cs="Consolas"/>
+          <w:color w:val="000000"/>
+        </w:rPr>
+        <w:tab/>
+      </w:r>
+      <w:r>
+        <w:rPr>
+          <w:rFonts w:ascii="Consolas" w:hAnsi="Consolas" w:cs="Consolas"/>
+          <w:color w:val="000000"/>
+        </w:rPr>
+        <w:tab/>
+      </w:r>
+      <w:proofErr w:type="spellStart"/>
+      <w:r>
+        <w:rPr>
+          <w:rFonts w:ascii="Consolas" w:hAnsi="Consolas" w:cs="Consolas"/>
+          <w:color w:val="000000"/>
+        </w:rPr>
+        <w:t>gewaehlteZutaten.add</w:t>
+      </w:r>
+      <w:proofErr w:type="spellEnd"/>
+      <w:r>
+        <w:rPr>
+          <w:rFonts w:ascii="Consolas" w:hAnsi="Consolas" w:cs="Consolas"/>
+          <w:color w:val="000000"/>
+        </w:rPr>
+        <w:t>(</w:t>
+      </w:r>
+      <w:proofErr w:type="spellStart"/>
+      <w:r>
+        <w:rPr>
+          <w:rFonts w:ascii="Consolas" w:hAnsi="Consolas" w:cs="Consolas"/>
+          <w:color w:val="000000"/>
+        </w:rPr>
+        <w:t>uebrigeZutaten</w:t>
+      </w:r>
+      <w:proofErr w:type="spellEnd"/>
+      <w:r>
+        <w:rPr>
+          <w:rFonts w:ascii="Consolas" w:hAnsi="Consolas" w:cs="Consolas"/>
+          <w:color w:val="000000"/>
+        </w:rPr>
+        <w:t xml:space="preserve">[0]), </w:t>
+      </w:r>
+      <w:r>
+        <w:rPr>
+          <w:rFonts w:ascii="Consolas" w:hAnsi="Consolas" w:cs="Consolas"/>
+          <w:color w:val="000000"/>
+        </w:rPr>
+        <w:br/>
+        <w:t xml:space="preserve"> </w:t>
+      </w:r>
+      <w:r>
+        <w:rPr>
+          <w:rFonts w:ascii="Consolas" w:hAnsi="Consolas" w:cs="Consolas"/>
+          <w:color w:val="000000"/>
+        </w:rPr>
+        <w:tab/>
+      </w:r>
+      <w:r>
+        <w:rPr>
+          <w:rFonts w:ascii="Consolas" w:hAnsi="Consolas" w:cs="Consolas"/>
+          <w:color w:val="000000"/>
+        </w:rPr>
+        <w:tab/>
+      </w:r>
+      <w:r>
+        <w:rPr>
+          <w:rFonts w:ascii="Consolas" w:hAnsi="Consolas" w:cs="Consolas"/>
+          <w:color w:val="000000"/>
+        </w:rPr>
+        <w:tab/>
+        <w:t xml:space="preserve">Volumen </w:t>
+      </w:r>
+      <w:r>
+        <w:rPr>
+          <w:rFonts w:ascii="Consolas" w:hAnsi="Consolas" w:cs="Consolas"/>
+          <w:color w:val="000000"/>
+        </w:rPr>
+        <w:t xml:space="preserve">- </w:t>
+      </w:r>
+      <w:proofErr w:type="spellStart"/>
+      <w:r>
+        <w:rPr>
+          <w:rFonts w:ascii="Consolas" w:hAnsi="Consolas" w:cs="Consolas"/>
+          <w:color w:val="000000"/>
+        </w:rPr>
+        <w:t>uebrigeZutaten.gewicht</w:t>
+      </w:r>
+      <w:proofErr w:type="spellEnd"/>
+      <w:r>
+        <w:rPr>
+          <w:rFonts w:ascii="Consolas" w:hAnsi="Consolas" w:cs="Consolas"/>
+          <w:color w:val="000000"/>
+        </w:rPr>
+        <w:t xml:space="preserve">, </w:t>
+      </w:r>
+      <w:r>
+        <w:rPr>
+          <w:rFonts w:ascii="Consolas" w:hAnsi="Consolas" w:cs="Consolas"/>
+          <w:color w:val="000000"/>
+        </w:rPr>
+        <w:br/>
+        <w:t xml:space="preserve"> </w:t>
+      </w:r>
+      <w:r>
+        <w:rPr>
+          <w:rFonts w:ascii="Consolas" w:hAnsi="Consolas" w:cs="Consolas"/>
+          <w:color w:val="000000"/>
+        </w:rPr>
+        <w:tab/>
+      </w:r>
+      <w:r>
+        <w:rPr>
+          <w:rFonts w:ascii="Consolas" w:hAnsi="Consolas" w:cs="Consolas"/>
+          <w:color w:val="000000"/>
+        </w:rPr>
+        <w:tab/>
+      </w:r>
+      <w:r>
+        <w:rPr>
+          <w:rFonts w:ascii="Consolas" w:hAnsi="Consolas" w:cs="Consolas"/>
+          <w:color w:val="000000"/>
+        </w:rPr>
+        <w:tab/>
+        <w:t>p</w:t>
+      </w:r>
+      <w:r>
+        <w:rPr>
+          <w:rFonts w:ascii="Consolas" w:hAnsi="Consolas" w:cs="Consolas"/>
+          <w:color w:val="000000"/>
+        </w:rPr>
+        <w:t xml:space="preserve">reis + </w:t>
+      </w:r>
+      <w:proofErr w:type="spellStart"/>
+      <w:r>
+        <w:rPr>
+          <w:rFonts w:ascii="Consolas" w:hAnsi="Consolas" w:cs="Consolas"/>
+          <w:color w:val="000000"/>
+        </w:rPr>
+        <w:t>uebrigeZutaten</w:t>
+      </w:r>
+      <w:proofErr w:type="spellEnd"/>
+      <w:r>
+        <w:rPr>
+          <w:rFonts w:ascii="Consolas" w:hAnsi="Consolas" w:cs="Consolas"/>
+          <w:color w:val="000000"/>
+        </w:rPr>
+        <w:t>[0].preis)</w:t>
+      </w:r>
+      <w:r>
+        <w:rPr>
+          <w:rFonts w:ascii="Consolas" w:hAnsi="Consolas" w:cs="Consolas"/>
+          <w:color w:val="000000"/>
+        </w:rPr>
+        <w:br/>
+        <w:t xml:space="preserve"> </w:t>
+      </w:r>
+      <w:r>
+        <w:rPr>
+          <w:rFonts w:ascii="Consolas" w:hAnsi="Consolas" w:cs="Consolas"/>
+          <w:color w:val="000000"/>
+        </w:rPr>
+        <w:tab/>
+      </w:r>
+      <w:proofErr w:type="spellStart"/>
+      <w:r>
+        <w:rPr>
+          <w:rFonts w:ascii="Consolas" w:hAnsi="Consolas" w:cs="Consolas"/>
+          <w:color w:val="000000"/>
+        </w:rPr>
+        <w:t>endif</w:t>
+      </w:r>
+      <w:proofErr w:type="spellEnd"/>
+    </w:p>
+    <w:p>
+      <w:pPr>
+        <w:rPr>
+          <w:rFonts w:ascii="Consolas" w:hAnsi="Consolas" w:cs="Consolas"/>
+          <w:color w:val="000000"/>
+        </w:rPr>
+      </w:pPr>
+      <w:r>
+        <w:rPr>
+          <w:rFonts w:ascii="Consolas" w:hAnsi="Consolas" w:cs="Consolas"/>
+          <w:color w:val="000000"/>
+        </w:rPr>
+        <w:br/>
+      </w:r>
+      <w:r>
+        <w:rPr>
+          <w:rFonts w:ascii="Consolas" w:hAnsi="Consolas" w:cs="Consolas"/>
+          <w:color w:val="000000"/>
+        </w:rPr>
+        <w:tab/>
+      </w:r>
+      <w:proofErr w:type="spellStart"/>
+      <w:r>
+        <w:rPr>
+          <w:rFonts w:ascii="Consolas" w:hAnsi="Consolas" w:cs="Consolas"/>
+          <w:color w:val="000000"/>
+        </w:rPr>
+        <w:t>Muesli</w:t>
+      </w:r>
+      <w:proofErr w:type="spellEnd"/>
+      <w:r>
+        <w:rPr>
+          <w:rFonts w:ascii="Consolas" w:hAnsi="Consolas" w:cs="Consolas"/>
+          <w:color w:val="000000"/>
+        </w:rPr>
+        <w:t>(</w:t>
+      </w:r>
+      <w:proofErr w:type="spellStart"/>
+      <w:r>
+        <w:rPr>
+          <w:rFonts w:ascii="Consolas" w:hAnsi="Consolas" w:cs="Consolas"/>
+          <w:color w:val="000000"/>
+        </w:rPr>
+        <w:t>uebrig</w:t>
+      </w:r>
+      <w:r>
+        <w:rPr>
+          <w:rFonts w:ascii="Consolas" w:hAnsi="Consolas" w:cs="Consolas"/>
+          <w:color w:val="000000"/>
+        </w:rPr>
+        <w:t>eZutaten.tail,gewaehlteZutaten,volumen,p</w:t>
+      </w:r>
+      <w:r>
+        <w:rPr>
+          <w:rFonts w:ascii="Consolas" w:hAnsi="Consolas" w:cs="Consolas"/>
+          <w:color w:val="000000"/>
+        </w:rPr>
+        <w:t>reis</w:t>
+      </w:r>
+      <w:proofErr w:type="spellEnd"/>
+      <w:r>
+        <w:rPr>
+          <w:rFonts w:ascii="Consolas" w:hAnsi="Consolas" w:cs="Consolas"/>
+          <w:color w:val="000000"/>
+        </w:rPr>
+        <w:t>)</w:t>
+      </w:r>
+      <w:r>
+        <w:rPr>
+          <w:rFonts w:ascii="Consolas" w:hAnsi="Consolas" w:cs="Consolas"/>
+          <w:color w:val="000000"/>
+        </w:rPr>
+        <w:br/>
+      </w:r>
+      <w:proofErr w:type="spellStart"/>
+      <w:r>
+        <w:rPr>
+          <w:rFonts w:ascii="Consolas" w:hAnsi="Consolas" w:cs="Consolas"/>
+          <w:color w:val="000000"/>
+        </w:rPr>
+        <w:t>endFunction</w:t>
+      </w:r>
+      <w:proofErr w:type="spellEnd"/>
+    </w:p>
+    <w:p>
+      <w:pPr>
+        <w:pStyle w:val="berschrift2"/>
+      </w:pPr>
+      <w:r>
+        <w:t>Teilaufgabe 3</w:t>
+      </w:r>
+    </w:p>
+    <w:p>
+      <w:r>
+        <w:rPr>
+          <w:i/>
+        </w:rPr>
+        <w:t xml:space="preserve">Definieren Sie eine Funktion I, die </w:t>
+      </w:r>
+      <w:proofErr w:type="spellStart"/>
+      <w:r>
+        <w:rPr>
+          <w:i/>
+        </w:rPr>
+        <w:t>die</w:t>
+      </w:r>
+      <w:proofErr w:type="spellEnd"/>
+      <w:r>
+        <w:rPr>
+          <w:i/>
+        </w:rPr>
+        <w:t xml:space="preserve"> gesuchte Indexmenge berechnet. Versuchen Sie dabei ohne programmiersprachliche </w:t>
+      </w:r>
+      <w:proofErr w:type="spellStart"/>
+      <w:r>
+        <w:rPr>
+          <w:i/>
+        </w:rPr>
+        <w:t>Kontrukte</w:t>
+      </w:r>
+      <w:proofErr w:type="spellEnd"/>
+      <w:r>
+        <w:rPr>
+          <w:i/>
+        </w:rPr>
+        <w:t xml:space="preserve"> auszukommen, sondern </w:t>
+      </w:r>
+      <w:proofErr w:type="spellStart"/>
+      <w:r>
+        <w:rPr>
+          <w:i/>
+        </w:rPr>
+        <w:t>vrwenden</w:t>
+      </w:r>
+      <w:proofErr w:type="spellEnd"/>
+      <w:r>
+        <w:rPr>
+          <w:i/>
+        </w:rPr>
+        <w:t xml:space="preserve"> Sie übliche mathemaische Formulierungen.</w:t>
+      </w:r>
+    </w:p>
+    <w:p>
+      <w:r>
+        <w:t>Sei p ein Preis und v ein Volumen, dann bezeichne man eine Menge von (</w:t>
+      </w:r>
+      <w:proofErr w:type="spellStart"/>
+      <w:r>
+        <w:t>p,v</w:t>
+      </w:r>
+      <w:proofErr w:type="spellEnd"/>
+      <w:r>
+        <w:t xml:space="preserve">) </w:t>
+      </w:r>
+      <w:proofErr w:type="spellStart"/>
+      <w:r>
+        <w:t>Tupeln</w:t>
+      </w:r>
+      <w:proofErr w:type="spellEnd"/>
+      <w:r>
+        <w:br/>
+        <w:t xml:space="preserve">als Z in der ein </w:t>
+      </w:r>
+      <w:proofErr w:type="spellStart"/>
+      <w:r>
+        <w:t>Tupel</w:t>
+      </w:r>
+      <w:proofErr w:type="spellEnd"/>
+      <w:r>
+        <w:t xml:space="preserve"> einem Produkt entspricht.</w:t>
+      </w:r>
+    </w:p>
+    <w:p>
+      <m:oMathPara>
+        <m:oMath>
+          <m:r>
+            <w:rPr>
+              <w:rFonts w:ascii="Cambria Math" w:hAnsi="Cambria Math"/>
+            </w:rPr>
+            <m:t>Z=</m:t>
+          </m:r>
+          <m:d>
+            <m:dPr>
+              <m:begChr m:val="{"/>
+              <m:endChr m:val="}"/>
+              <m:ctrlPr>
+                <w:rPr>
+                  <w:rFonts w:ascii="Cambria Math" w:hAnsi="Cambria Math"/>
+                  <w:i/>
+                </w:rPr>
+              </m:ctrlPr>
+            </m:dPr>
+            <m:e>
+              <m:d>
+                <m:dPr>
+                  <m:ctrlPr>
+                    <w:rPr>
+                      <w:rFonts w:ascii="Cambria Math" w:hAnsi="Cambria Math"/>
+                      <w:i/>
+                    </w:rPr>
+                  </m:ctrlPr>
+                </m:dPr>
+                <m:e>
+                  <m:r>
+                    <w:rPr>
+                      <w:rFonts w:ascii="Cambria Math" w:hAnsi="Cambria Math"/>
+                    </w:rPr>
+                    <m:t>p,v</m:t>
+                  </m:r>
+                </m:e>
+              </m:d>
+            </m:e>
+          </m:d>
+          <m:r>
+            <w:rPr>
+              <w:rFonts w:ascii="Cambria Math" w:hAnsi="Cambria Math"/>
+            </w:rPr>
+            <m:t>, p,v∈Natürliche Zahlen</m:t>
+          </m:r>
+        </m:oMath>
+      </m:oMathPara>
+    </w:p>
+    <w:p>
+      <w:r>
+        <w:t>Sei P(M) die Potenzmenge von M, dann ist PM (Perfektes Müsli) definiert als</w:t>
+      </w:r>
+    </w:p>
+    <w:p>
+      <m:oMathPara>
+        <m:oMath>
+          <m:r>
+            <w:rPr>
+              <w:rFonts w:ascii="Cambria Math" w:hAnsi="Cambria Math"/>
+            </w:rPr>
+            <m:t>PM</m:t>
+          </m:r>
+          <m:d>
+            <m:dPr>
+              <m:ctrlPr>
+                <w:rPr>
+                  <w:rFonts w:ascii="Cambria Math" w:hAnsi="Cambria Math"/>
+                  <w:i/>
+                </w:rPr>
+              </m:ctrlPr>
+            </m:dPr>
+            <m:e>
+              <m:r>
+                <w:rPr>
+                  <w:rFonts w:ascii="Cambria Math" w:hAnsi="Cambria Math"/>
+                </w:rPr>
+                <m:t>Z</m:t>
+              </m:r>
+            </m:e>
+          </m:d>
+          <m:r>
+            <w:rPr>
+              <w:rFonts w:ascii="Cambria Math" w:hAnsi="Cambria Math"/>
+            </w:rPr>
+            <m:t>= X∈P</m:t>
+          </m:r>
+          <m:d>
+            <m:dPr>
+              <m:ctrlPr>
+                <w:rPr>
+                  <w:rFonts w:ascii="Cambria Math" w:hAnsi="Cambria Math"/>
+                  <w:i/>
+                </w:rPr>
+              </m:ctrlPr>
+            </m:dPr>
+            <m:e>
+              <m:r>
+                <w:rPr>
+                  <w:rFonts w:ascii="Cambria Math" w:hAnsi="Cambria Math"/>
+                </w:rPr>
+                <m:t>Z</m:t>
+              </m:r>
+            </m:e>
+          </m:d>
+          <m:r>
+            <w:rPr>
+              <w:rFonts w:ascii="Cambria Math" w:hAnsi="Cambria Math"/>
+            </w:rPr>
+            <m:t xml:space="preserve"> </m:t>
+          </m:r>
+          <m:d>
+            <m:dPr>
+              <m:begChr m:val="|"/>
+              <m:endChr m:val="|"/>
+              <m:ctrlPr>
+                <w:rPr>
+                  <w:rFonts w:ascii="Cambria Math" w:hAnsi="Cambria Math"/>
+                  <w:i/>
+                </w:rPr>
+              </m:ctrlPr>
+            </m:dPr>
+            <m:e>
+              <m:r>
+                <w:rPr>
+                  <w:rFonts w:ascii="Cambria Math" w:hAnsi="Cambria Math"/>
+                </w:rPr>
+                <m:t xml:space="preserve"> ∄Y ∈P</m:t>
+              </m:r>
+              <m:d>
+                <m:dPr>
+                  <m:ctrlPr>
+                    <w:rPr>
+                      <w:rFonts w:ascii="Cambria Math" w:hAnsi="Cambria Math"/>
+                      <w:i/>
+                    </w:rPr>
+                  </m:ctrlPr>
+                </m:dPr>
+                <m:e>
+                  <m:r>
+                    <w:rPr>
+                      <w:rFonts w:ascii="Cambria Math" w:hAnsi="Cambria Math"/>
+                    </w:rPr>
+                    <m:t>Z</m:t>
+                  </m:r>
+                </m:e>
+              </m:d>
+              <m:r>
+                <w:rPr>
+                  <w:rFonts w:ascii="Cambria Math" w:hAnsi="Cambria Math"/>
+                </w:rPr>
+                <m:t xml:space="preserve"> </m:t>
+              </m:r>
+            </m:e>
+          </m:d>
+          <m:r>
+            <w:rPr>
+              <w:rFonts w:ascii="Cambria Math" w:hAnsi="Cambria Math"/>
+            </w:rPr>
+            <m:t xml:space="preserve"> </m:t>
+          </m:r>
+          <m:nary>
+            <m:naryPr>
+              <m:chr m:val="∑"/>
+              <m:limLoc m:val="undOvr"/>
+              <m:subHide m:val="1"/>
+              <m:supHide m:val="1"/>
+              <m:ctrlPr>
+                <w:rPr>
+                  <w:rFonts w:ascii="Cambria Math" w:hAnsi="Cambria Math"/>
+                  <w:i/>
+                </w:rPr>
+              </m:ctrlPr>
+            </m:naryPr>
+            <m:sub/>
+            <m:sup/>
+            <m:e>
+              <m:r>
+                <w:rPr>
+                  <w:rFonts w:ascii="Cambria Math" w:hAnsi="Cambria Math"/>
+                </w:rPr>
+                <m:t>Y(v)</m:t>
+              </m:r>
+            </m:e>
+          </m:nary>
+          <m:r>
+            <w:rPr>
+              <w:rFonts w:ascii="Cambria Math" w:hAnsi="Cambria Math"/>
+            </w:rPr>
+            <m:t>&gt;</m:t>
+          </m:r>
+          <m:nary>
+            <m:naryPr>
+              <m:chr m:val="∑"/>
+              <m:limLoc m:val="undOvr"/>
+              <m:subHide m:val="1"/>
+              <m:supHide m:val="1"/>
+              <m:ctrlPr>
+                <w:rPr>
+                  <w:rFonts w:ascii="Cambria Math" w:hAnsi="Cambria Math"/>
+                  <w:i/>
+                </w:rPr>
+              </m:ctrlPr>
+            </m:naryPr>
+            <m:sub/>
+            <m:sup/>
+            <m:e>
+              <m:r>
+                <w:rPr>
+                  <w:rFonts w:ascii="Cambria Math" w:hAnsi="Cambria Math"/>
+                </w:rPr>
+                <m:t>X(v)</m:t>
+              </m:r>
+            </m:e>
+          </m:nary>
+          <m:r>
+            <w:rPr>
+              <w:rFonts w:ascii="Cambria Math" w:hAnsi="Cambria Math"/>
+            </w:rPr>
+            <m:t xml:space="preserve"> </m:t>
+          </m:r>
+        </m:oMath>
+      </m:oMathPara>
+    </w:p>
+    <w:p>
+      <w:pPr>
+        <w:pStyle w:val="berschrift2"/>
+      </w:pPr>
+      <w:r>
+        <w:t>Teilaufgabe 4</w:t>
+      </w:r>
+    </w:p>
+    <w:p>
+      <w:r>
+        <w:rPr>
+          <w:i/>
+        </w:rPr>
+        <w:t>Wie geht Ihr Algorithmus damit um, wenn es mehrere perfekte Müslis gibt?</w:t>
+      </w:r>
+    </w:p>
+    <w:p>
+      <w:r>
+        <w:t>Sollte es mehrere perfekte Müslis geben, dann wird nur das als erstes gefundene perfekte Müsli als solche bekannt gegeben. Denn die nachfolgenden perfekten Müslis unterscheiden sich weder in Volumen noch im Preis voneinander.</w:t>
+      </w:r>
+    </w:p>
+    <w:p>
+      <w:pPr>
+        <w:pStyle w:val="berschrift2"/>
+      </w:pPr>
+      <w:r>
+        <w:t>Teilaufgabe 5</w:t>
+      </w:r>
+    </w:p>
+    <w:p>
+      <w:pPr>
+        <w:widowControl w:val="0"/>
+        <w:autoSpaceDE w:val="0"/>
+        <w:autoSpaceDN w:val="0"/>
+        <w:adjustRightInd w:val="0"/>
+        <w:spacing w:before="0" w:after="0" w:line="240" w:lineRule="auto"/>
+        <w:rPr>
+          <w:rFonts w:ascii="Monaco" w:hAnsi="Monaco" w:cs="Monaco"/>
+          <w:sz w:val="22"/>
+          <w:szCs w:val="22"/>
+        </w:rPr>
+      </w:pPr>
+      <w:proofErr w:type="spellStart"/>
+      <w:r>
+        <w:rPr>
+          <w:rFonts w:ascii="Monaco" w:hAnsi="Monaco" w:cs="Monaco"/>
+          <w:b/>
+          <w:bCs/>
+          <w:color w:val="7F0055"/>
+          <w:sz w:val="22"/>
+          <w:szCs w:val="22"/>
+        </w:rPr>
+        <w:t>public</w:t>
+      </w:r>
+      <w:proofErr w:type="spellEnd"/>
+      <w:r>
+        <w:rPr>
+          <w:rFonts w:ascii="Monaco" w:hAnsi="Monaco" w:cs="Monaco"/>
+          <w:color w:val="000000"/>
+          <w:sz w:val="22"/>
+          <w:szCs w:val="22"/>
+        </w:rPr>
+        <w:t xml:space="preserve"> </w:t>
+      </w:r>
+      <w:proofErr w:type="spellStart"/>
+      <w:r>
+        <w:rPr>
+          <w:rFonts w:ascii="Monaco" w:hAnsi="Monaco" w:cs="Monaco"/>
+          <w:b/>
+          <w:bCs/>
+          <w:color w:val="7F0055"/>
+          <w:sz w:val="22"/>
+          <w:szCs w:val="22"/>
+        </w:rPr>
+        <w:t>static</w:t>
+      </w:r>
+      <w:proofErr w:type="spellEnd"/>
+      <w:r>
+        <w:rPr>
+          <w:rFonts w:ascii="Monaco" w:hAnsi="Monaco" w:cs="Monaco"/>
+          <w:color w:val="000000"/>
+          <w:sz w:val="22"/>
+          <w:szCs w:val="22"/>
+        </w:rPr>
+        <w:t xml:space="preserve"> List&lt;Produkt&gt; </w:t>
+      </w:r>
+      <w:proofErr w:type="spellStart"/>
+      <w:r>
+        <w:rPr>
+          <w:rFonts w:ascii="Monaco" w:hAnsi="Monaco" w:cs="Monaco"/>
+          <w:color w:val="000000"/>
+          <w:sz w:val="22"/>
+          <w:szCs w:val="22"/>
+        </w:rPr>
+        <w:t>perfektesMuesli</w:t>
+      </w:r>
+      <w:proofErr w:type="spellEnd"/>
+      <w:r>
+        <w:rPr>
+          <w:rFonts w:ascii="Monaco" w:hAnsi="Monaco" w:cs="Monaco"/>
+          <w:color w:val="000000"/>
+          <w:sz w:val="22"/>
+          <w:szCs w:val="22"/>
+        </w:rPr>
+        <w:t xml:space="preserve">(List&lt;Produkt&gt; </w:t>
+      </w:r>
+      <w:proofErr w:type="spellStart"/>
+      <w:r>
+        <w:rPr>
+          <w:rFonts w:ascii="Monaco" w:hAnsi="Monaco" w:cs="Monaco"/>
+          <w:color w:val="000000"/>
+          <w:sz w:val="22"/>
+          <w:szCs w:val="22"/>
+        </w:rPr>
+        <w:t>products</w:t>
+      </w:r>
+      <w:proofErr w:type="spellEnd"/>
+      <w:r>
+        <w:rPr>
+          <w:rFonts w:ascii="Monaco" w:hAnsi="Monaco" w:cs="Monaco"/>
+          <w:color w:val="000000"/>
+          <w:sz w:val="22"/>
+          <w:szCs w:val="22"/>
+        </w:rPr>
+        <w:t xml:space="preserve">, </w:t>
+      </w:r>
+      <w:proofErr w:type="spellStart"/>
+      <w:r>
+        <w:rPr>
+          <w:rFonts w:ascii="Monaco" w:hAnsi="Monaco" w:cs="Monaco"/>
+          <w:b/>
+          <w:bCs/>
+          <w:color w:val="7F0055"/>
+          <w:sz w:val="22"/>
+          <w:szCs w:val="22"/>
+        </w:rPr>
+        <w:t>int</w:t>
+      </w:r>
+      <w:proofErr w:type="spellEnd"/>
+      <w:r>
+        <w:rPr>
+          <w:rFonts w:ascii="Monaco" w:hAnsi="Monaco" w:cs="Monaco"/>
+          <w:color w:val="000000"/>
+          <w:sz w:val="22"/>
+          <w:szCs w:val="22"/>
+        </w:rPr>
+        <w:t xml:space="preserve"> </w:t>
+      </w:r>
+      <w:proofErr w:type="spellStart"/>
+      <w:r>
+        <w:rPr>
+          <w:rFonts w:ascii="Monaco" w:hAnsi="Monaco" w:cs="Monaco"/>
+          <w:color w:val="000000"/>
+          <w:sz w:val="22"/>
+          <w:szCs w:val="22"/>
+        </w:rPr>
+        <w:t>schuesselgroesse</w:t>
+      </w:r>
+      <w:proofErr w:type="spellEnd"/>
+      <w:r>
+        <w:rPr>
+          <w:rFonts w:ascii="Monaco" w:hAnsi="Monaco" w:cs="Monaco"/>
+          <w:color w:val="000000"/>
+          <w:sz w:val="22"/>
+          <w:szCs w:val="22"/>
+        </w:rPr>
+        <w:t>) {</w:t>
+      </w:r>
+      <w:r>
+        <w:rPr>
+          <w:rFonts w:ascii="Monaco" w:hAnsi="Monaco" w:cs="Monaco"/>
+          <w:sz w:val="22"/>
+          <w:szCs w:val="22"/>
+        </w:rPr>
+        <w:br/>
+      </w:r>
+      <w:r>
+        <w:rPr>
+          <w:rFonts w:ascii="Monaco" w:hAnsi="Monaco" w:cs="Monaco"/>
+          <w:color w:val="000000"/>
+          <w:sz w:val="22"/>
+          <w:szCs w:val="22"/>
+        </w:rPr>
+        <w:tab/>
+      </w:r>
+      <w:r>
+        <w:rPr>
+          <w:rFonts w:ascii="Monaco" w:hAnsi="Monaco" w:cs="Monaco"/>
+          <w:color w:val="000000"/>
+          <w:sz w:val="22"/>
+          <w:szCs w:val="22"/>
+        </w:rPr>
+        <w:tab/>
+      </w:r>
+      <w:proofErr w:type="spellStart"/>
+      <w:r>
+        <w:rPr>
+          <w:rFonts w:ascii="Monaco" w:hAnsi="Monaco" w:cs="Monaco"/>
+          <w:i/>
+          <w:iCs/>
+          <w:color w:val="0000C0"/>
+          <w:sz w:val="22"/>
+          <w:szCs w:val="22"/>
+        </w:rPr>
+        <w:t>bestVol</w:t>
+      </w:r>
+      <w:proofErr w:type="spellEnd"/>
+      <w:r>
+        <w:rPr>
+          <w:rFonts w:ascii="Monaco" w:hAnsi="Monaco" w:cs="Monaco"/>
+          <w:color w:val="000000"/>
+          <w:sz w:val="22"/>
+          <w:szCs w:val="22"/>
+        </w:rPr>
+        <w:t xml:space="preserve"> = </w:t>
+      </w:r>
+      <w:proofErr w:type="spellStart"/>
+      <w:r>
+        <w:rPr>
+          <w:rFonts w:ascii="Monaco" w:hAnsi="Monaco" w:cs="Monaco"/>
+          <w:color w:val="000000"/>
+          <w:sz w:val="22"/>
+          <w:szCs w:val="22"/>
+        </w:rPr>
+        <w:t>Integer.</w:t>
+      </w:r>
+      <w:r>
+        <w:rPr>
+          <w:rFonts w:ascii="Monaco" w:hAnsi="Monaco" w:cs="Monaco"/>
+          <w:i/>
+          <w:iCs/>
+          <w:color w:val="0000C0"/>
+          <w:sz w:val="22"/>
+          <w:szCs w:val="22"/>
+        </w:rPr>
+        <w:t>MAX_VALUE</w:t>
+      </w:r>
+      <w:proofErr w:type="spellEnd"/>
+      <w:r>
+        <w:rPr>
+          <w:rFonts w:ascii="Monaco" w:hAnsi="Monaco" w:cs="Monaco"/>
+          <w:color w:val="000000"/>
+          <w:sz w:val="22"/>
+          <w:szCs w:val="22"/>
+        </w:rPr>
+        <w:t>;</w:t>
+      </w:r>
+      <w:r>
+        <w:rPr>
+          <w:rFonts w:ascii="Monaco" w:hAnsi="Monaco" w:cs="Monaco"/>
+          <w:sz w:val="22"/>
+          <w:szCs w:val="22"/>
+        </w:rPr>
+        <w:br/>
+      </w:r>
+      <w:r>
+        <w:rPr>
+          <w:rFonts w:ascii="Monaco" w:hAnsi="Monaco" w:cs="Monaco"/>
+          <w:color w:val="000000"/>
+          <w:sz w:val="22"/>
+          <w:szCs w:val="22"/>
+        </w:rPr>
+        <w:tab/>
+      </w:r>
+      <w:r>
+        <w:rPr>
+          <w:rFonts w:ascii="Monaco" w:hAnsi="Monaco" w:cs="Monaco"/>
+          <w:color w:val="000000"/>
+          <w:sz w:val="22"/>
+          <w:szCs w:val="22"/>
+        </w:rPr>
+        <w:tab/>
+      </w:r>
+      <w:proofErr w:type="spellStart"/>
+      <w:r>
+        <w:rPr>
+          <w:rFonts w:ascii="Monaco" w:hAnsi="Monaco" w:cs="Monaco"/>
+          <w:i/>
+          <w:iCs/>
+          <w:color w:val="0000C0"/>
+          <w:sz w:val="22"/>
+          <w:szCs w:val="22"/>
+        </w:rPr>
+        <w:t>bestPrice</w:t>
+      </w:r>
+      <w:proofErr w:type="spellEnd"/>
+      <w:r>
+        <w:rPr>
+          <w:rFonts w:ascii="Monaco" w:hAnsi="Monaco" w:cs="Monaco"/>
+          <w:color w:val="000000"/>
+          <w:sz w:val="22"/>
+          <w:szCs w:val="22"/>
+        </w:rPr>
+        <w:t xml:space="preserve"> = </w:t>
+      </w:r>
+      <w:proofErr w:type="spellStart"/>
+      <w:r>
+        <w:rPr>
+          <w:rFonts w:ascii="Monaco" w:hAnsi="Monaco" w:cs="Monaco"/>
+          <w:color w:val="000000"/>
+          <w:sz w:val="22"/>
+          <w:szCs w:val="22"/>
+        </w:rPr>
+        <w:t>Integer.</w:t>
+      </w:r>
+      <w:r>
+        <w:rPr>
+          <w:rFonts w:ascii="Monaco" w:hAnsi="Monaco" w:cs="Monaco"/>
+          <w:i/>
+          <w:iCs/>
+          <w:color w:val="0000C0"/>
+          <w:sz w:val="22"/>
+          <w:szCs w:val="22"/>
+        </w:rPr>
+        <w:t>MAX_VALUE</w:t>
+      </w:r>
+      <w:proofErr w:type="spellEnd"/>
+      <w:r>
+        <w:rPr>
+          <w:rFonts w:ascii="Monaco" w:hAnsi="Monaco" w:cs="Monaco"/>
+          <w:color w:val="000000"/>
+          <w:sz w:val="22"/>
+          <w:szCs w:val="22"/>
+        </w:rPr>
+        <w:t>;</w:t>
+      </w:r>
+      <w:r>
+        <w:rPr>
+          <w:rFonts w:ascii="Monaco" w:hAnsi="Monaco" w:cs="Monaco"/>
+          <w:sz w:val="22"/>
+          <w:szCs w:val="22"/>
+        </w:rPr>
+        <w:br/>
+      </w:r>
+      <w:r>
+        <w:rPr>
+          <w:rFonts w:ascii="Monaco" w:hAnsi="Monaco" w:cs="Monaco"/>
+          <w:color w:val="000000"/>
+          <w:sz w:val="22"/>
+          <w:szCs w:val="22"/>
+        </w:rPr>
+        <w:tab/>
+      </w:r>
+      <w:r>
+        <w:rPr>
+          <w:rFonts w:ascii="Monaco" w:hAnsi="Monaco" w:cs="Monaco"/>
+          <w:color w:val="000000"/>
+          <w:sz w:val="22"/>
+          <w:szCs w:val="22"/>
+        </w:rPr>
+        <w:tab/>
+      </w:r>
+      <w:proofErr w:type="spellStart"/>
+      <w:r>
+        <w:rPr>
+          <w:rFonts w:ascii="Monaco" w:hAnsi="Monaco" w:cs="Monaco"/>
+          <w:i/>
+          <w:iCs/>
+          <w:color w:val="0000C0"/>
+          <w:sz w:val="22"/>
+          <w:szCs w:val="22"/>
+        </w:rPr>
+        <w:t>bestProducts</w:t>
+      </w:r>
+      <w:proofErr w:type="spellEnd"/>
+      <w:r>
+        <w:rPr>
+          <w:rFonts w:ascii="Monaco" w:hAnsi="Monaco" w:cs="Monaco"/>
+          <w:color w:val="000000"/>
+          <w:sz w:val="22"/>
+          <w:szCs w:val="22"/>
+        </w:rPr>
+        <w:t xml:space="preserve"> = </w:t>
+      </w:r>
+      <w:proofErr w:type="spellStart"/>
+      <w:r>
+        <w:rPr>
+          <w:rFonts w:ascii="Monaco" w:hAnsi="Monaco" w:cs="Monaco"/>
+          <w:b/>
+          <w:bCs/>
+          <w:color w:val="7F0055"/>
+          <w:sz w:val="22"/>
+          <w:szCs w:val="22"/>
+        </w:rPr>
+        <w:t>new</w:t>
+      </w:r>
+      <w:proofErr w:type="spellEnd"/>
+      <w:r>
+        <w:rPr>
+          <w:rFonts w:ascii="Monaco" w:hAnsi="Monaco" w:cs="Monaco"/>
+          <w:color w:val="000000"/>
+          <w:sz w:val="22"/>
+          <w:szCs w:val="22"/>
+        </w:rPr>
+        <w:t xml:space="preserve"> </w:t>
+      </w:r>
+      <w:proofErr w:type="spellStart"/>
+      <w:r>
+        <w:rPr>
+          <w:rFonts w:ascii="Monaco" w:hAnsi="Monaco" w:cs="Monaco"/>
+          <w:color w:val="000000"/>
+          <w:sz w:val="22"/>
+          <w:szCs w:val="22"/>
+        </w:rPr>
+        <w:t>ArrayList</w:t>
+      </w:r>
+      <w:proofErr w:type="spellEnd"/>
+      <w:r>
+        <w:rPr>
+          <w:rFonts w:ascii="Monaco" w:hAnsi="Monaco" w:cs="Monaco"/>
+          <w:color w:val="000000"/>
+          <w:sz w:val="22"/>
+          <w:szCs w:val="22"/>
+        </w:rPr>
+        <w:t>&lt;Produkt&gt;();</w:t>
+      </w:r>
+      <w:r>
+        <w:rPr>
+          <w:rFonts w:ascii="Monaco" w:hAnsi="Monaco" w:cs="Monaco"/>
+          <w:sz w:val="22"/>
+          <w:szCs w:val="22"/>
+        </w:rPr>
+        <w:br/>
+      </w:r>
+      <w:r>
+        <w:rPr>
+          <w:rFonts w:ascii="Monaco" w:hAnsi="Monaco" w:cs="Monaco"/>
+          <w:color w:val="000000"/>
+          <w:sz w:val="22"/>
+          <w:szCs w:val="22"/>
+        </w:rPr>
+        <w:tab/>
+      </w:r>
+      <w:r>
+        <w:rPr>
+          <w:rFonts w:ascii="Monaco" w:hAnsi="Monaco" w:cs="Monaco"/>
+          <w:color w:val="000000"/>
+          <w:sz w:val="22"/>
+          <w:szCs w:val="22"/>
+        </w:rPr>
+        <w:tab/>
+      </w:r>
+      <w:proofErr w:type="spellStart"/>
+      <w:r>
+        <w:rPr>
+          <w:rFonts w:ascii="Monaco" w:hAnsi="Monaco" w:cs="Monaco"/>
+          <w:i/>
+          <w:iCs/>
+          <w:color w:val="000000"/>
+          <w:sz w:val="22"/>
+          <w:szCs w:val="22"/>
+        </w:rPr>
+        <w:t>muesliHelper</w:t>
+      </w:r>
+      <w:proofErr w:type="spellEnd"/>
+      <w:r>
+        <w:rPr>
+          <w:rFonts w:ascii="Monaco" w:hAnsi="Monaco" w:cs="Monaco"/>
+          <w:color w:val="000000"/>
+          <w:sz w:val="22"/>
+          <w:szCs w:val="22"/>
+        </w:rPr>
+        <w:t>(</w:t>
+      </w:r>
+      <w:proofErr w:type="spellStart"/>
+      <w:r>
+        <w:rPr>
+          <w:rFonts w:ascii="Monaco" w:hAnsi="Monaco" w:cs="Monaco"/>
+          <w:color w:val="000000"/>
+          <w:sz w:val="22"/>
+          <w:szCs w:val="22"/>
+        </w:rPr>
+        <w:t>products</w:t>
+      </w:r>
+      <w:proofErr w:type="spellEnd"/>
+      <w:r>
+        <w:rPr>
+          <w:rFonts w:ascii="Monaco" w:hAnsi="Monaco" w:cs="Monaco"/>
+          <w:color w:val="000000"/>
+          <w:sz w:val="22"/>
+          <w:szCs w:val="22"/>
+        </w:rPr>
+        <w:t xml:space="preserve">, </w:t>
+      </w:r>
+      <w:proofErr w:type="spellStart"/>
+      <w:r>
+        <w:rPr>
+          <w:rFonts w:ascii="Monaco" w:hAnsi="Monaco" w:cs="Monaco"/>
+          <w:b/>
+          <w:bCs/>
+          <w:color w:val="7F0055"/>
+          <w:sz w:val="22"/>
+          <w:szCs w:val="22"/>
+        </w:rPr>
+        <w:t>new</w:t>
+      </w:r>
+      <w:proofErr w:type="spellEnd"/>
+      <w:r>
+        <w:rPr>
+          <w:rFonts w:ascii="Monaco" w:hAnsi="Monaco" w:cs="Monaco"/>
+          <w:color w:val="000000"/>
+          <w:sz w:val="22"/>
+          <w:szCs w:val="22"/>
+        </w:rPr>
+        <w:t xml:space="preserve"> </w:t>
+      </w:r>
+      <w:proofErr w:type="spellStart"/>
+      <w:r>
+        <w:rPr>
+          <w:rFonts w:ascii="Monaco" w:hAnsi="Monaco" w:cs="Monaco"/>
+          <w:color w:val="000000"/>
+          <w:sz w:val="22"/>
+          <w:szCs w:val="22"/>
+        </w:rPr>
+        <w:t>ArrayList</w:t>
+      </w:r>
+      <w:proofErr w:type="spellEnd"/>
+      <w:r>
+        <w:rPr>
+          <w:rFonts w:ascii="Monaco" w:hAnsi="Monaco" w:cs="Monaco"/>
+          <w:color w:val="000000"/>
+          <w:sz w:val="22"/>
+          <w:szCs w:val="22"/>
+        </w:rPr>
+        <w:t>&lt;Produkt&gt;(),</w:t>
+      </w:r>
+      <w:r>
+        <w:rPr>
+          <w:rFonts w:ascii="Monaco" w:hAnsi="Monaco" w:cs="Monaco"/>
+          <w:color w:val="000000"/>
+          <w:sz w:val="22"/>
+          <w:szCs w:val="22"/>
+        </w:rPr>
+        <w:br/>
+        <w:t xml:space="preserve"> </w:t>
+      </w:r>
+      <w:r>
+        <w:rPr>
+          <w:rFonts w:ascii="Monaco" w:hAnsi="Monaco" w:cs="Monaco"/>
+          <w:color w:val="000000"/>
+          <w:sz w:val="22"/>
+          <w:szCs w:val="22"/>
+        </w:rPr>
+        <w:tab/>
+      </w:r>
+      <w:r>
+        <w:rPr>
+          <w:rFonts w:ascii="Monaco" w:hAnsi="Monaco" w:cs="Monaco"/>
+          <w:color w:val="000000"/>
+          <w:sz w:val="22"/>
+          <w:szCs w:val="22"/>
+        </w:rPr>
+        <w:tab/>
+        <w:t xml:space="preserve"> </w:t>
+      </w:r>
+      <w:proofErr w:type="spellStart"/>
+      <w:r>
+        <w:rPr>
+          <w:rFonts w:ascii="Monaco" w:hAnsi="Monaco" w:cs="Monaco"/>
+          <w:color w:val="000000"/>
+          <w:sz w:val="22"/>
+          <w:szCs w:val="22"/>
+        </w:rPr>
+        <w:t>schuesselgroesse</w:t>
+      </w:r>
+      <w:proofErr w:type="spellEnd"/>
+      <w:r>
+        <w:rPr>
+          <w:rFonts w:ascii="Monaco" w:hAnsi="Monaco" w:cs="Monaco"/>
+          <w:color w:val="000000"/>
+          <w:sz w:val="22"/>
+          <w:szCs w:val="22"/>
+        </w:rPr>
+        <w:t>, 0);</w:t>
+      </w:r>
+      <w:r>
+        <w:rPr>
+          <w:rFonts w:ascii="Monaco" w:hAnsi="Monaco" w:cs="Monaco"/>
+          <w:sz w:val="22"/>
+          <w:szCs w:val="22"/>
+        </w:rPr>
+        <w:br/>
+      </w:r>
+      <w:r>
+        <w:rPr>
+          <w:rFonts w:ascii="Monaco" w:hAnsi="Monaco" w:cs="Monaco"/>
+          <w:color w:val="000000"/>
+          <w:sz w:val="22"/>
+          <w:szCs w:val="22"/>
+        </w:rPr>
+        <w:tab/>
+      </w:r>
+      <w:r>
+        <w:rPr>
+          <w:rFonts w:ascii="Monaco" w:hAnsi="Monaco" w:cs="Monaco"/>
+          <w:color w:val="000000"/>
+          <w:sz w:val="22"/>
+          <w:szCs w:val="22"/>
+        </w:rPr>
+        <w:tab/>
+      </w:r>
+      <w:proofErr w:type="spellStart"/>
+      <w:r>
+        <w:rPr>
+          <w:rFonts w:ascii="Monaco" w:hAnsi="Monaco" w:cs="Monaco"/>
+          <w:b/>
+          <w:bCs/>
+          <w:color w:val="7F0055"/>
+          <w:sz w:val="22"/>
+          <w:szCs w:val="22"/>
+        </w:rPr>
+        <w:t>return</w:t>
+      </w:r>
+      <w:proofErr w:type="spellEnd"/>
+      <w:r>
+        <w:rPr>
+          <w:rFonts w:ascii="Monaco" w:hAnsi="Monaco" w:cs="Monaco"/>
+          <w:color w:val="000000"/>
+          <w:sz w:val="22"/>
+          <w:szCs w:val="22"/>
+        </w:rPr>
+        <w:t xml:space="preserve"> </w:t>
+      </w:r>
+      <w:proofErr w:type="spellStart"/>
+      <w:r>
+        <w:rPr>
+          <w:rFonts w:ascii="Monaco" w:hAnsi="Monaco" w:cs="Monaco"/>
+          <w:i/>
+          <w:iCs/>
+          <w:color w:val="0000C0"/>
+          <w:sz w:val="22"/>
+          <w:szCs w:val="22"/>
+        </w:rPr>
+        <w:t>bestProducts</w:t>
+      </w:r>
+      <w:proofErr w:type="spellEnd"/>
+      <w:r>
+        <w:rPr>
+          <w:rFonts w:ascii="Monaco" w:hAnsi="Monaco" w:cs="Monaco"/>
+          <w:color w:val="000000"/>
+          <w:sz w:val="22"/>
+          <w:szCs w:val="22"/>
+        </w:rPr>
+        <w:t>;</w:t>
+      </w:r>
+      <w:r>
+        <w:rPr>
+          <w:rFonts w:ascii="Monaco" w:hAnsi="Monaco" w:cs="Monaco"/>
+          <w:sz w:val="22"/>
+          <w:szCs w:val="22"/>
+        </w:rPr>
+        <w:br/>
+      </w:r>
+      <w:r>
+        <w:rPr>
+          <w:rFonts w:ascii="Monaco" w:hAnsi="Monaco" w:cs="Monaco"/>
+          <w:color w:val="000000"/>
+          <w:sz w:val="22"/>
+          <w:szCs w:val="22"/>
+        </w:rPr>
+        <w:tab/>
+        <w:t>}</w:t>
+      </w:r>
+      <w:r>
+        <w:rPr>
+          <w:rFonts w:ascii="Monaco" w:hAnsi="Monaco" w:cs="Monaco"/>
+          <w:sz w:val="22"/>
+          <w:szCs w:val="22"/>
+        </w:rPr>
+        <w:br/>
+      </w:r>
+      <w:r>
+        <w:rPr>
+          <w:rFonts w:ascii="Monaco" w:hAnsi="Monaco" w:cs="Monaco"/>
+          <w:color w:val="000000"/>
+          <w:sz w:val="22"/>
+          <w:szCs w:val="22"/>
+        </w:rPr>
+        <w:tab/>
+      </w:r>
+      <w:r>
+        <w:rPr>
+          <w:rFonts w:ascii="Monaco" w:hAnsi="Monaco" w:cs="Monaco"/>
+          <w:b/>
+          <w:bCs/>
+          <w:color w:val="7F0055"/>
+          <w:sz w:val="22"/>
+          <w:szCs w:val="22"/>
+        </w:rPr>
+        <w:t>private</w:t>
+      </w:r>
+      <w:r>
+        <w:rPr>
+          <w:rFonts w:ascii="Monaco" w:hAnsi="Monaco" w:cs="Monaco"/>
+          <w:color w:val="000000"/>
+          <w:sz w:val="22"/>
+          <w:szCs w:val="22"/>
+        </w:rPr>
+        <w:t xml:space="preserve"> </w:t>
+      </w:r>
+      <w:proofErr w:type="spellStart"/>
+      <w:r>
+        <w:rPr>
+          <w:rFonts w:ascii="Monaco" w:hAnsi="Monaco" w:cs="Monaco"/>
+          <w:b/>
+          <w:bCs/>
+          <w:color w:val="7F0055"/>
+          <w:sz w:val="22"/>
+          <w:szCs w:val="22"/>
+        </w:rPr>
+        <w:t>static</w:t>
+      </w:r>
+      <w:proofErr w:type="spellEnd"/>
+      <w:r>
+        <w:rPr>
+          <w:rFonts w:ascii="Monaco" w:hAnsi="Monaco" w:cs="Monaco"/>
+          <w:color w:val="000000"/>
+          <w:sz w:val="22"/>
+          <w:szCs w:val="22"/>
+        </w:rPr>
+        <w:t xml:space="preserve"> </w:t>
+      </w:r>
+      <w:proofErr w:type="spellStart"/>
+      <w:r>
+        <w:rPr>
+          <w:rFonts w:ascii="Monaco" w:hAnsi="Monaco" w:cs="Monaco"/>
+          <w:b/>
+          <w:bCs/>
+          <w:color w:val="7F0055"/>
+          <w:sz w:val="22"/>
+          <w:szCs w:val="22"/>
+        </w:rPr>
+        <w:t>void</w:t>
+      </w:r>
+      <w:proofErr w:type="spellEnd"/>
+      <w:r>
+        <w:rPr>
+          <w:rFonts w:ascii="Monaco" w:hAnsi="Monaco" w:cs="Monaco"/>
+          <w:color w:val="000000"/>
+          <w:sz w:val="22"/>
+          <w:szCs w:val="22"/>
+        </w:rPr>
+        <w:t xml:space="preserve"> </w:t>
+      </w:r>
+      <w:proofErr w:type="spellStart"/>
+      <w:r>
+        <w:rPr>
+          <w:rFonts w:ascii="Monaco" w:hAnsi="Monaco" w:cs="Monaco"/>
+          <w:color w:val="000000"/>
+          <w:sz w:val="22"/>
+          <w:szCs w:val="22"/>
+        </w:rPr>
+        <w:t>muesliHelper</w:t>
+      </w:r>
+      <w:proofErr w:type="spellEnd"/>
+      <w:r>
+        <w:rPr>
+          <w:rFonts w:ascii="Monaco" w:hAnsi="Monaco" w:cs="Monaco"/>
+          <w:color w:val="000000"/>
+          <w:sz w:val="22"/>
+          <w:szCs w:val="22"/>
+        </w:rPr>
+        <w:t xml:space="preserve">(List&lt;Produkt&gt; </w:t>
+      </w:r>
+      <w:proofErr w:type="spellStart"/>
+      <w:r>
+        <w:rPr>
+          <w:rFonts w:ascii="Monaco" w:hAnsi="Monaco" w:cs="Monaco"/>
+          <w:color w:val="000000"/>
+          <w:sz w:val="22"/>
+          <w:szCs w:val="22"/>
+        </w:rPr>
+        <w:t>uebrigeZutaten</w:t>
+      </w:r>
+      <w:proofErr w:type="spellEnd"/>
+      <w:r>
+        <w:rPr>
+          <w:rFonts w:ascii="Monaco" w:hAnsi="Monaco" w:cs="Monaco"/>
+          <w:color w:val="000000"/>
+          <w:sz w:val="22"/>
+          <w:szCs w:val="22"/>
+        </w:rPr>
+        <w:t>,</w:t>
+      </w:r>
+      <w:r>
+        <w:rPr>
+          <w:rFonts w:ascii="Monaco" w:hAnsi="Monaco" w:cs="Monaco"/>
+          <w:color w:val="000000"/>
+          <w:sz w:val="22"/>
+          <w:szCs w:val="22"/>
+        </w:rPr>
+        <w:br/>
+        <w:t xml:space="preserve"> </w:t>
+      </w:r>
+      <w:r>
+        <w:rPr>
+          <w:rFonts w:ascii="Monaco" w:hAnsi="Monaco" w:cs="Monaco"/>
+          <w:color w:val="000000"/>
+          <w:sz w:val="22"/>
+          <w:szCs w:val="22"/>
+        </w:rPr>
+        <w:tab/>
+        <w:t xml:space="preserve"> List&lt;Produkt&gt; </w:t>
+      </w:r>
+      <w:proofErr w:type="spellStart"/>
+      <w:r>
+        <w:rPr>
+          <w:rFonts w:ascii="Monaco" w:hAnsi="Monaco" w:cs="Monaco"/>
+          <w:color w:val="000000"/>
+          <w:sz w:val="22"/>
+          <w:szCs w:val="22"/>
+        </w:rPr>
+        <w:t>gewaehlteZutaten</w:t>
+      </w:r>
+      <w:proofErr w:type="spellEnd"/>
+      <w:r>
+        <w:rPr>
+          <w:rFonts w:ascii="Monaco" w:hAnsi="Monaco" w:cs="Monaco"/>
+          <w:color w:val="000000"/>
+          <w:sz w:val="22"/>
+          <w:szCs w:val="22"/>
+        </w:rPr>
+        <w:t xml:space="preserve">, </w:t>
+      </w:r>
+      <w:proofErr w:type="spellStart"/>
+      <w:r>
+        <w:rPr>
+          <w:rFonts w:ascii="Monaco" w:hAnsi="Monaco" w:cs="Monaco"/>
+          <w:b/>
+          <w:bCs/>
+          <w:color w:val="7F0055"/>
+          <w:sz w:val="22"/>
+          <w:szCs w:val="22"/>
+        </w:rPr>
+        <w:t>int</w:t>
+      </w:r>
+      <w:proofErr w:type="spellEnd"/>
+      <w:r>
+        <w:rPr>
+          <w:rFonts w:ascii="Monaco" w:hAnsi="Monaco" w:cs="Monaco"/>
+          <w:color w:val="000000"/>
+          <w:sz w:val="22"/>
+          <w:szCs w:val="22"/>
+        </w:rPr>
+        <w:t xml:space="preserve"> </w:t>
+      </w:r>
+      <w:proofErr w:type="spellStart"/>
+      <w:r>
+        <w:rPr>
+          <w:rFonts w:ascii="Monaco" w:hAnsi="Monaco" w:cs="Monaco"/>
+          <w:color w:val="000000"/>
+          <w:sz w:val="22"/>
+          <w:szCs w:val="22"/>
+        </w:rPr>
+        <w:t>volumen</w:t>
+      </w:r>
+      <w:proofErr w:type="spellEnd"/>
+      <w:r>
+        <w:rPr>
+          <w:rFonts w:ascii="Monaco" w:hAnsi="Monaco" w:cs="Monaco"/>
+          <w:color w:val="000000"/>
+          <w:sz w:val="22"/>
+          <w:szCs w:val="22"/>
+        </w:rPr>
+        <w:t xml:space="preserve">, </w:t>
+      </w:r>
+      <w:proofErr w:type="spellStart"/>
+      <w:r>
+        <w:rPr>
+          <w:rFonts w:ascii="Monaco" w:hAnsi="Monaco" w:cs="Monaco"/>
+          <w:b/>
+          <w:bCs/>
+          <w:color w:val="7F0055"/>
+          <w:sz w:val="22"/>
+          <w:szCs w:val="22"/>
+        </w:rPr>
+        <w:t>int</w:t>
+      </w:r>
+      <w:proofErr w:type="spellEnd"/>
+      <w:r>
+        <w:rPr>
+          <w:rFonts w:ascii="Monaco" w:hAnsi="Monaco" w:cs="Monaco"/>
+          <w:color w:val="000000"/>
+          <w:sz w:val="22"/>
+          <w:szCs w:val="22"/>
+        </w:rPr>
+        <w:t xml:space="preserve"> preis) </w:t>
+      </w:r>
+      <w:r>
+        <w:rPr>
+          <w:rFonts w:ascii="Monaco" w:hAnsi="Monaco" w:cs="Monaco"/>
+          <w:color w:val="000000"/>
+          <w:sz w:val="22"/>
+          <w:szCs w:val="22"/>
+        </w:rPr>
+        <w:br/>
+      </w:r>
+      <w:r>
+        <w:rPr>
+          <w:rFonts w:ascii="Monaco" w:hAnsi="Monaco" w:cs="Monaco"/>
+          <w:color w:val="000000"/>
+          <w:sz w:val="22"/>
+          <w:szCs w:val="22"/>
+        </w:rPr>
+        <w:tab/>
+      </w:r>
+      <w:r>
+        <w:rPr>
+          <w:rFonts w:ascii="Monaco" w:hAnsi="Monaco" w:cs="Monaco"/>
+          <w:color w:val="000000"/>
+          <w:sz w:val="22"/>
+          <w:szCs w:val="22"/>
+        </w:rPr>
+        <w:tab/>
+      </w:r>
+      <w:proofErr w:type="spellStart"/>
+      <w:r>
+        <w:rPr>
+          <w:rFonts w:ascii="Monaco" w:hAnsi="Monaco" w:cs="Monaco"/>
+          <w:b/>
+          <w:bCs/>
+          <w:color w:val="7F0055"/>
+          <w:sz w:val="22"/>
+          <w:szCs w:val="22"/>
+        </w:rPr>
+        <w:t>if</w:t>
+      </w:r>
+      <w:proofErr w:type="spellEnd"/>
+      <w:r>
+        <w:rPr>
+          <w:rFonts w:ascii="Monaco" w:hAnsi="Monaco" w:cs="Monaco"/>
+          <w:color w:val="000000"/>
+          <w:sz w:val="22"/>
+          <w:szCs w:val="22"/>
+        </w:rPr>
+        <w:t>(</w:t>
+      </w:r>
+      <w:proofErr w:type="spellStart"/>
+      <w:r>
+        <w:rPr>
+          <w:rFonts w:ascii="Monaco" w:hAnsi="Monaco" w:cs="Monaco"/>
+          <w:color w:val="000000"/>
+          <w:sz w:val="22"/>
+          <w:szCs w:val="22"/>
+        </w:rPr>
+        <w:t>uebrigeZutaten.size</w:t>
+      </w:r>
+      <w:proofErr w:type="spellEnd"/>
+      <w:r>
+        <w:rPr>
+          <w:rFonts w:ascii="Monaco" w:hAnsi="Monaco" w:cs="Monaco"/>
+          <w:color w:val="000000"/>
+          <w:sz w:val="22"/>
+          <w:szCs w:val="22"/>
+        </w:rPr>
+        <w:t>() == 0) {</w:t>
+      </w:r>
+      <w:r>
+        <w:rPr>
+          <w:rFonts w:ascii="Monaco" w:hAnsi="Monaco" w:cs="Monaco"/>
+          <w:sz w:val="22"/>
+          <w:szCs w:val="22"/>
+        </w:rPr>
+        <w:br/>
+      </w:r>
+      <w:r>
+        <w:rPr>
+          <w:rFonts w:ascii="Monaco" w:hAnsi="Monaco" w:cs="Monaco"/>
+          <w:color w:val="000000"/>
+          <w:sz w:val="22"/>
+          <w:szCs w:val="22"/>
+        </w:rPr>
+        <w:tab/>
+      </w:r>
+      <w:r>
+        <w:rPr>
+          <w:rFonts w:ascii="Monaco" w:hAnsi="Monaco" w:cs="Monaco"/>
+          <w:color w:val="000000"/>
+          <w:sz w:val="22"/>
+          <w:szCs w:val="22"/>
+        </w:rPr>
+        <w:tab/>
+      </w:r>
+      <w:r>
+        <w:rPr>
+          <w:rFonts w:ascii="Monaco" w:hAnsi="Monaco" w:cs="Monaco"/>
+          <w:color w:val="000000"/>
+          <w:sz w:val="22"/>
+          <w:szCs w:val="22"/>
+        </w:rPr>
+        <w:tab/>
+      </w:r>
+      <w:proofErr w:type="spellStart"/>
+      <w:r>
+        <w:rPr>
+          <w:rFonts w:ascii="Monaco" w:hAnsi="Monaco" w:cs="Monaco"/>
+          <w:b/>
+          <w:bCs/>
+          <w:color w:val="7F0055"/>
+          <w:sz w:val="22"/>
+          <w:szCs w:val="22"/>
+        </w:rPr>
+        <w:t>if</w:t>
+      </w:r>
+      <w:proofErr w:type="spellEnd"/>
+      <w:r>
+        <w:rPr>
+          <w:rFonts w:ascii="Monaco" w:hAnsi="Monaco" w:cs="Monaco"/>
+          <w:color w:val="000000"/>
+          <w:sz w:val="22"/>
+          <w:szCs w:val="22"/>
+        </w:rPr>
+        <w:t>((</w:t>
+      </w:r>
+      <w:proofErr w:type="spellStart"/>
+      <w:r>
+        <w:rPr>
+          <w:rFonts w:ascii="Monaco" w:hAnsi="Monaco" w:cs="Monaco"/>
+          <w:i/>
+          <w:iCs/>
+          <w:color w:val="0000C0"/>
+          <w:sz w:val="22"/>
+          <w:szCs w:val="22"/>
+        </w:rPr>
+        <w:t>bestVol</w:t>
+      </w:r>
+      <w:proofErr w:type="spellEnd"/>
+      <w:r>
+        <w:rPr>
+          <w:rFonts w:ascii="Monaco" w:hAnsi="Monaco" w:cs="Monaco"/>
+          <w:color w:val="000000"/>
+          <w:sz w:val="22"/>
+          <w:szCs w:val="22"/>
+        </w:rPr>
+        <w:t xml:space="preserve"> == </w:t>
+      </w:r>
+      <w:proofErr w:type="spellStart"/>
+      <w:r>
+        <w:rPr>
+          <w:rFonts w:ascii="Monaco" w:hAnsi="Monaco" w:cs="Monaco"/>
+          <w:color w:val="000000"/>
+          <w:sz w:val="22"/>
+          <w:szCs w:val="22"/>
+        </w:rPr>
+        <w:t>volumen</w:t>
+      </w:r>
+      <w:proofErr w:type="spellEnd"/>
+      <w:r>
+        <w:rPr>
+          <w:rFonts w:ascii="Monaco" w:hAnsi="Monaco" w:cs="Monaco"/>
+          <w:color w:val="000000"/>
+          <w:sz w:val="22"/>
+          <w:szCs w:val="22"/>
+        </w:rPr>
+        <w:t xml:space="preserve"> &amp;&amp; </w:t>
+      </w:r>
+      <w:proofErr w:type="spellStart"/>
+      <w:r>
+        <w:rPr>
+          <w:rFonts w:ascii="Monaco" w:hAnsi="Monaco" w:cs="Monaco"/>
+          <w:i/>
+          <w:iCs/>
+          <w:color w:val="0000C0"/>
+          <w:sz w:val="22"/>
+          <w:szCs w:val="22"/>
+        </w:rPr>
+        <w:t>bestPrice</w:t>
+      </w:r>
+      <w:proofErr w:type="spellEnd"/>
+      <w:r>
+        <w:rPr>
+          <w:rFonts w:ascii="Monaco" w:hAnsi="Monaco" w:cs="Monaco"/>
+          <w:color w:val="000000"/>
+          <w:sz w:val="22"/>
+          <w:szCs w:val="22"/>
+        </w:rPr>
+        <w:t xml:space="preserve"> &gt; preis) </w:t>
+      </w:r>
+      <w:r>
+        <w:rPr>
+          <w:rFonts w:ascii="Monaco" w:hAnsi="Monaco" w:cs="Monaco"/>
+          <w:color w:val="000000"/>
+          <w:sz w:val="22"/>
+          <w:szCs w:val="22"/>
+        </w:rPr>
+        <w:br/>
+      </w:r>
+      <w:r>
+        <w:rPr>
+          <w:rFonts w:ascii="Monaco" w:hAnsi="Monaco" w:cs="Monaco"/>
+          <w:color w:val="000000"/>
+          <w:sz w:val="22"/>
+          <w:szCs w:val="22"/>
+        </w:rPr>
+        <w:lastRenderedPageBreak/>
+        <w:t xml:space="preserve"> </w:t>
+      </w:r>
+      <w:r>
+        <w:rPr>
+          <w:rFonts w:ascii="Monaco" w:hAnsi="Monaco" w:cs="Monaco"/>
+          <w:color w:val="000000"/>
+          <w:sz w:val="22"/>
+          <w:szCs w:val="22"/>
+        </w:rPr>
+        <w:tab/>
+      </w:r>
+      <w:r>
+        <w:rPr>
+          <w:rFonts w:ascii="Monaco" w:hAnsi="Monaco" w:cs="Monaco"/>
+          <w:color w:val="000000"/>
+          <w:sz w:val="22"/>
+          <w:szCs w:val="22"/>
+        </w:rPr>
+        <w:tab/>
+      </w:r>
+      <w:r>
+        <w:rPr>
+          <w:rFonts w:ascii="Monaco" w:hAnsi="Monaco" w:cs="Monaco"/>
+          <w:color w:val="000000"/>
+          <w:sz w:val="22"/>
+          <w:szCs w:val="22"/>
+        </w:rPr>
+        <w:tab/>
+      </w:r>
+      <w:r>
+        <w:rPr>
+          <w:rFonts w:ascii="Monaco" w:hAnsi="Monaco" w:cs="Monaco"/>
+          <w:color w:val="000000"/>
+          <w:sz w:val="22"/>
+          <w:szCs w:val="22"/>
+        </w:rPr>
+        <w:tab/>
+        <w:t xml:space="preserve">|| </w:t>
+      </w:r>
+      <w:proofErr w:type="spellStart"/>
+      <w:r>
+        <w:rPr>
+          <w:rFonts w:ascii="Monaco" w:hAnsi="Monaco" w:cs="Monaco"/>
+          <w:i/>
+          <w:iCs/>
+          <w:color w:val="0000C0"/>
+          <w:sz w:val="22"/>
+          <w:szCs w:val="22"/>
+        </w:rPr>
+        <w:t>bestVol</w:t>
+      </w:r>
+      <w:proofErr w:type="spellEnd"/>
+      <w:r>
+        <w:rPr>
+          <w:rFonts w:ascii="Monaco" w:hAnsi="Monaco" w:cs="Monaco"/>
+          <w:color w:val="000000"/>
+          <w:sz w:val="22"/>
+          <w:szCs w:val="22"/>
+        </w:rPr>
+        <w:t xml:space="preserve"> &gt; </w:t>
+      </w:r>
+      <w:proofErr w:type="spellStart"/>
+      <w:r>
+        <w:rPr>
+          <w:rFonts w:ascii="Monaco" w:hAnsi="Monaco" w:cs="Monaco"/>
+          <w:color w:val="000000"/>
+          <w:sz w:val="22"/>
+          <w:szCs w:val="22"/>
+        </w:rPr>
+        <w:t>volumen</w:t>
+      </w:r>
+      <w:proofErr w:type="spellEnd"/>
+      <w:r>
+        <w:rPr>
+          <w:rFonts w:ascii="Monaco" w:hAnsi="Monaco" w:cs="Monaco"/>
+          <w:color w:val="000000"/>
+          <w:sz w:val="22"/>
+          <w:szCs w:val="22"/>
+        </w:rPr>
+        <w:t>) {</w:t>
+      </w:r>
+      <w:r>
+        <w:rPr>
+          <w:rFonts w:ascii="Monaco" w:hAnsi="Monaco" w:cs="Monaco"/>
+          <w:sz w:val="22"/>
+          <w:szCs w:val="22"/>
+        </w:rPr>
+        <w:br/>
+      </w:r>
+      <w:r>
+        <w:rPr>
+          <w:rFonts w:ascii="Monaco" w:hAnsi="Monaco" w:cs="Monaco"/>
+          <w:color w:val="000000"/>
+          <w:sz w:val="22"/>
+          <w:szCs w:val="22"/>
+        </w:rPr>
+        <w:tab/>
+      </w:r>
+      <w:r>
+        <w:rPr>
+          <w:rFonts w:ascii="Monaco" w:hAnsi="Monaco" w:cs="Monaco"/>
+          <w:color w:val="000000"/>
+          <w:sz w:val="22"/>
+          <w:szCs w:val="22"/>
+        </w:rPr>
+        <w:tab/>
+      </w:r>
+      <w:r>
+        <w:rPr>
+          <w:rFonts w:ascii="Monaco" w:hAnsi="Monaco" w:cs="Monaco"/>
+          <w:color w:val="000000"/>
+          <w:sz w:val="22"/>
+          <w:szCs w:val="22"/>
+        </w:rPr>
+        <w:tab/>
+      </w:r>
+      <w:r>
+        <w:rPr>
+          <w:rFonts w:ascii="Monaco" w:hAnsi="Monaco" w:cs="Monaco"/>
+          <w:color w:val="000000"/>
+          <w:sz w:val="22"/>
+          <w:szCs w:val="22"/>
+        </w:rPr>
+        <w:tab/>
+      </w:r>
+      <w:proofErr w:type="spellStart"/>
+      <w:r>
+        <w:rPr>
+          <w:rFonts w:ascii="Monaco" w:hAnsi="Monaco" w:cs="Monaco"/>
+          <w:i/>
+          <w:iCs/>
+          <w:color w:val="0000C0"/>
+          <w:sz w:val="22"/>
+          <w:szCs w:val="22"/>
+        </w:rPr>
+        <w:t>bestProducts</w:t>
+      </w:r>
+      <w:proofErr w:type="spellEnd"/>
+      <w:r>
+        <w:rPr>
+          <w:rFonts w:ascii="Monaco" w:hAnsi="Monaco" w:cs="Monaco"/>
+          <w:color w:val="000000"/>
+          <w:sz w:val="22"/>
+          <w:szCs w:val="22"/>
+        </w:rPr>
+        <w:t xml:space="preserve"> = </w:t>
+      </w:r>
+      <w:proofErr w:type="spellStart"/>
+      <w:r>
+        <w:rPr>
+          <w:rFonts w:ascii="Monaco" w:hAnsi="Monaco" w:cs="Monaco"/>
+          <w:color w:val="000000"/>
+          <w:sz w:val="22"/>
+          <w:szCs w:val="22"/>
+        </w:rPr>
+        <w:t>gewaehlteZutaten</w:t>
+      </w:r>
+      <w:proofErr w:type="spellEnd"/>
+      <w:r>
+        <w:rPr>
+          <w:rFonts w:ascii="Monaco" w:hAnsi="Monaco" w:cs="Monaco"/>
+          <w:color w:val="000000"/>
+          <w:sz w:val="22"/>
+          <w:szCs w:val="22"/>
+        </w:rPr>
+        <w:t>;</w:t>
+      </w:r>
+      <w:r>
+        <w:rPr>
+          <w:rFonts w:ascii="Monaco" w:hAnsi="Monaco" w:cs="Monaco"/>
+          <w:sz w:val="22"/>
+          <w:szCs w:val="22"/>
+        </w:rPr>
+        <w:br/>
+      </w:r>
+      <w:r>
+        <w:rPr>
+          <w:rFonts w:ascii="Monaco" w:hAnsi="Monaco" w:cs="Monaco"/>
+          <w:color w:val="000000"/>
+          <w:sz w:val="22"/>
+          <w:szCs w:val="22"/>
+        </w:rPr>
+        <w:tab/>
+      </w:r>
+      <w:r>
+        <w:rPr>
+          <w:rFonts w:ascii="Monaco" w:hAnsi="Monaco" w:cs="Monaco"/>
+          <w:color w:val="000000"/>
+          <w:sz w:val="22"/>
+          <w:szCs w:val="22"/>
+        </w:rPr>
+        <w:tab/>
+      </w:r>
+      <w:r>
+        <w:rPr>
+          <w:rFonts w:ascii="Monaco" w:hAnsi="Monaco" w:cs="Monaco"/>
+          <w:color w:val="000000"/>
+          <w:sz w:val="22"/>
+          <w:szCs w:val="22"/>
+        </w:rPr>
+        <w:tab/>
+      </w:r>
+      <w:r>
+        <w:rPr>
+          <w:rFonts w:ascii="Monaco" w:hAnsi="Monaco" w:cs="Monaco"/>
+          <w:color w:val="000000"/>
+          <w:sz w:val="22"/>
+          <w:szCs w:val="22"/>
+        </w:rPr>
+        <w:tab/>
+      </w:r>
+      <w:proofErr w:type="spellStart"/>
+      <w:r>
+        <w:rPr>
+          <w:rFonts w:ascii="Monaco" w:hAnsi="Monaco" w:cs="Monaco"/>
+          <w:i/>
+          <w:iCs/>
+          <w:color w:val="0000C0"/>
+          <w:sz w:val="22"/>
+          <w:szCs w:val="22"/>
+        </w:rPr>
+        <w:t>bestVol</w:t>
+      </w:r>
+      <w:proofErr w:type="spellEnd"/>
+      <w:r>
+        <w:rPr>
+          <w:rFonts w:ascii="Monaco" w:hAnsi="Monaco" w:cs="Monaco"/>
+          <w:color w:val="000000"/>
+          <w:sz w:val="22"/>
+          <w:szCs w:val="22"/>
+        </w:rPr>
+        <w:t xml:space="preserve"> = </w:t>
+      </w:r>
+      <w:proofErr w:type="spellStart"/>
+      <w:r>
+        <w:rPr>
+          <w:rFonts w:ascii="Monaco" w:hAnsi="Monaco" w:cs="Monaco"/>
+          <w:color w:val="000000"/>
+          <w:sz w:val="22"/>
+          <w:szCs w:val="22"/>
+        </w:rPr>
+        <w:t>volumen</w:t>
+      </w:r>
+      <w:proofErr w:type="spellEnd"/>
+      <w:r>
+        <w:rPr>
+          <w:rFonts w:ascii="Monaco" w:hAnsi="Monaco" w:cs="Monaco"/>
+          <w:color w:val="000000"/>
+          <w:sz w:val="22"/>
+          <w:szCs w:val="22"/>
+        </w:rPr>
+        <w:t>;</w:t>
+      </w:r>
+      <w:r>
+        <w:rPr>
+          <w:rFonts w:ascii="Monaco" w:hAnsi="Monaco" w:cs="Monaco"/>
+          <w:sz w:val="22"/>
+          <w:szCs w:val="22"/>
+        </w:rPr>
+        <w:br/>
+      </w:r>
+      <w:r>
+        <w:rPr>
+          <w:rFonts w:ascii="Monaco" w:hAnsi="Monaco" w:cs="Monaco"/>
+          <w:color w:val="000000"/>
+          <w:sz w:val="22"/>
+          <w:szCs w:val="22"/>
+        </w:rPr>
+        <w:tab/>
+      </w:r>
+      <w:r>
+        <w:rPr>
+          <w:rFonts w:ascii="Monaco" w:hAnsi="Monaco" w:cs="Monaco"/>
+          <w:color w:val="000000"/>
+          <w:sz w:val="22"/>
+          <w:szCs w:val="22"/>
+        </w:rPr>
+        <w:tab/>
+      </w:r>
+      <w:r>
+        <w:rPr>
+          <w:rFonts w:ascii="Monaco" w:hAnsi="Monaco" w:cs="Monaco"/>
+          <w:color w:val="000000"/>
+          <w:sz w:val="22"/>
+          <w:szCs w:val="22"/>
+        </w:rPr>
+        <w:tab/>
+      </w:r>
+      <w:r>
+        <w:rPr>
+          <w:rFonts w:ascii="Monaco" w:hAnsi="Monaco" w:cs="Monaco"/>
+          <w:color w:val="000000"/>
+          <w:sz w:val="22"/>
+          <w:szCs w:val="22"/>
+        </w:rPr>
+        <w:tab/>
+      </w:r>
+      <w:proofErr w:type="spellStart"/>
+      <w:r>
+        <w:rPr>
+          <w:rFonts w:ascii="Monaco" w:hAnsi="Monaco" w:cs="Monaco"/>
+          <w:i/>
+          <w:iCs/>
+          <w:color w:val="0000C0"/>
+          <w:sz w:val="22"/>
+          <w:szCs w:val="22"/>
+        </w:rPr>
+        <w:t>bestPrice</w:t>
+      </w:r>
+      <w:proofErr w:type="spellEnd"/>
+      <w:r>
+        <w:rPr>
+          <w:rFonts w:ascii="Monaco" w:hAnsi="Monaco" w:cs="Monaco"/>
+          <w:color w:val="000000"/>
+          <w:sz w:val="22"/>
+          <w:szCs w:val="22"/>
+        </w:rPr>
+        <w:t xml:space="preserve"> = preis;</w:t>
+      </w:r>
+      <w:r>
+        <w:rPr>
+          <w:rFonts w:ascii="Monaco" w:hAnsi="Monaco" w:cs="Monaco"/>
+          <w:sz w:val="22"/>
+          <w:szCs w:val="22"/>
+        </w:rPr>
+        <w:br/>
+      </w:r>
+      <w:r>
+        <w:rPr>
+          <w:rFonts w:ascii="Monaco" w:hAnsi="Monaco" w:cs="Monaco"/>
+          <w:color w:val="000000"/>
+          <w:sz w:val="22"/>
+          <w:szCs w:val="22"/>
+        </w:rPr>
+        <w:tab/>
+      </w:r>
+      <w:r>
+        <w:rPr>
+          <w:rFonts w:ascii="Monaco" w:hAnsi="Monaco" w:cs="Monaco"/>
+          <w:color w:val="000000"/>
+          <w:sz w:val="22"/>
+          <w:szCs w:val="22"/>
+        </w:rPr>
+        <w:tab/>
+      </w:r>
+      <w:r>
+        <w:rPr>
+          <w:rFonts w:ascii="Monaco" w:hAnsi="Monaco" w:cs="Monaco"/>
+          <w:color w:val="000000"/>
+          <w:sz w:val="22"/>
+          <w:szCs w:val="22"/>
+        </w:rPr>
+        <w:tab/>
+        <w:t>}</w:t>
+      </w:r>
+      <w:r>
+        <w:rPr>
+          <w:rFonts w:ascii="Monaco" w:hAnsi="Monaco" w:cs="Monaco"/>
+          <w:sz w:val="22"/>
+          <w:szCs w:val="22"/>
+        </w:rPr>
+        <w:br/>
+      </w:r>
+      <w:r>
+        <w:rPr>
+          <w:rFonts w:ascii="Monaco" w:hAnsi="Monaco" w:cs="Monaco"/>
+          <w:color w:val="000000"/>
+          <w:sz w:val="22"/>
+          <w:szCs w:val="22"/>
+        </w:rPr>
+        <w:tab/>
+      </w:r>
+      <w:r>
+        <w:rPr>
+          <w:rFonts w:ascii="Monaco" w:hAnsi="Monaco" w:cs="Monaco"/>
+          <w:color w:val="000000"/>
+          <w:sz w:val="22"/>
+          <w:szCs w:val="22"/>
+        </w:rPr>
+        <w:tab/>
+      </w:r>
+      <w:r>
+        <w:rPr>
+          <w:rFonts w:ascii="Monaco" w:hAnsi="Monaco" w:cs="Monaco"/>
+          <w:color w:val="000000"/>
+          <w:sz w:val="22"/>
+          <w:szCs w:val="22"/>
+        </w:rPr>
+        <w:tab/>
+      </w:r>
+      <w:proofErr w:type="spellStart"/>
+      <w:r>
+        <w:rPr>
+          <w:rFonts w:ascii="Monaco" w:hAnsi="Monaco" w:cs="Monaco"/>
+          <w:b/>
+          <w:bCs/>
+          <w:color w:val="7F0055"/>
+          <w:sz w:val="22"/>
+          <w:szCs w:val="22"/>
+        </w:rPr>
+        <w:t>return</w:t>
+      </w:r>
+      <w:proofErr w:type="spellEnd"/>
+      <w:r>
+        <w:rPr>
+          <w:rFonts w:ascii="Monaco" w:hAnsi="Monaco" w:cs="Monaco"/>
+          <w:color w:val="000000"/>
+          <w:sz w:val="22"/>
+          <w:szCs w:val="22"/>
+        </w:rPr>
+        <w:t>;</w:t>
+      </w:r>
+      <w:r>
+        <w:rPr>
+          <w:rFonts w:ascii="Monaco" w:hAnsi="Monaco" w:cs="Monaco"/>
+          <w:sz w:val="22"/>
+          <w:szCs w:val="22"/>
+        </w:rPr>
+        <w:br/>
+      </w:r>
+      <w:r>
+        <w:rPr>
+          <w:rFonts w:ascii="Monaco" w:hAnsi="Monaco" w:cs="Monaco"/>
+          <w:color w:val="000000"/>
+          <w:sz w:val="22"/>
+          <w:szCs w:val="22"/>
+        </w:rPr>
+        <w:tab/>
+      </w:r>
+      <w:r>
+        <w:rPr>
+          <w:rFonts w:ascii="Monaco" w:hAnsi="Monaco" w:cs="Monaco"/>
+          <w:color w:val="000000"/>
+          <w:sz w:val="22"/>
+          <w:szCs w:val="22"/>
+        </w:rPr>
+        <w:tab/>
+        <w:t>}</w:t>
+      </w:r>
+      <w:r>
+        <w:rPr>
+          <w:rFonts w:ascii="Monaco" w:hAnsi="Monaco" w:cs="Monaco"/>
+          <w:sz w:val="22"/>
+          <w:szCs w:val="22"/>
+        </w:rPr>
+        <w:br/>
+      </w:r>
+      <w:r>
+        <w:rPr>
+          <w:rFonts w:ascii="Monaco" w:hAnsi="Monaco" w:cs="Monaco"/>
+          <w:color w:val="000000"/>
+          <w:sz w:val="22"/>
+          <w:szCs w:val="22"/>
+        </w:rPr>
+        <w:tab/>
+      </w:r>
+      <w:r>
+        <w:rPr>
+          <w:rFonts w:ascii="Monaco" w:hAnsi="Monaco" w:cs="Monaco"/>
+          <w:color w:val="000000"/>
+          <w:sz w:val="22"/>
+          <w:szCs w:val="22"/>
+        </w:rPr>
+        <w:tab/>
+        <w:t xml:space="preserve">List&lt;Produkt&gt; </w:t>
+      </w:r>
+      <w:proofErr w:type="spellStart"/>
+      <w:r>
+        <w:rPr>
+          <w:rFonts w:ascii="Monaco" w:hAnsi="Monaco" w:cs="Monaco"/>
+          <w:color w:val="000000"/>
+          <w:sz w:val="22"/>
+          <w:szCs w:val="22"/>
+        </w:rPr>
+        <w:t>uebrig</w:t>
+      </w:r>
+      <w:proofErr w:type="spellEnd"/>
+      <w:r>
+        <w:rPr>
+          <w:rFonts w:ascii="Monaco" w:hAnsi="Monaco" w:cs="Monaco"/>
+          <w:color w:val="000000"/>
+          <w:sz w:val="22"/>
+          <w:szCs w:val="22"/>
+        </w:rPr>
+        <w:t xml:space="preserve"> = </w:t>
+      </w:r>
+      <w:proofErr w:type="spellStart"/>
+      <w:r>
+        <w:rPr>
+          <w:rFonts w:ascii="Monaco" w:hAnsi="Monaco" w:cs="Monaco"/>
+          <w:b/>
+          <w:bCs/>
+          <w:color w:val="7F0055"/>
+          <w:sz w:val="22"/>
+          <w:szCs w:val="22"/>
+        </w:rPr>
+        <w:t>new</w:t>
+      </w:r>
+      <w:proofErr w:type="spellEnd"/>
+      <w:r>
+        <w:rPr>
+          <w:rFonts w:ascii="Monaco" w:hAnsi="Monaco" w:cs="Monaco"/>
+          <w:color w:val="000000"/>
+          <w:sz w:val="22"/>
+          <w:szCs w:val="22"/>
+        </w:rPr>
+        <w:t xml:space="preserve"> </w:t>
+      </w:r>
+      <w:proofErr w:type="spellStart"/>
+      <w:r>
+        <w:rPr>
+          <w:rFonts w:ascii="Monaco" w:hAnsi="Monaco" w:cs="Monaco"/>
+          <w:color w:val="000000"/>
+          <w:sz w:val="22"/>
+          <w:szCs w:val="22"/>
+        </w:rPr>
+        <w:t>ArrayList</w:t>
+      </w:r>
+      <w:proofErr w:type="spellEnd"/>
+      <w:r>
+        <w:rPr>
+          <w:rFonts w:ascii="Monaco" w:hAnsi="Monaco" w:cs="Monaco"/>
+          <w:color w:val="000000"/>
+          <w:sz w:val="22"/>
+          <w:szCs w:val="22"/>
+        </w:rPr>
+        <w:t>&lt;Produkt&gt;();</w:t>
+      </w:r>
+      <w:r>
+        <w:rPr>
+          <w:rFonts w:ascii="Monaco" w:hAnsi="Monaco" w:cs="Monaco"/>
+          <w:sz w:val="22"/>
+          <w:szCs w:val="22"/>
+        </w:rPr>
+        <w:br/>
+      </w:r>
+      <w:r>
+        <w:rPr>
+          <w:rFonts w:ascii="Monaco" w:hAnsi="Monaco" w:cs="Monaco"/>
+          <w:color w:val="000000"/>
+          <w:sz w:val="22"/>
+          <w:szCs w:val="22"/>
+        </w:rPr>
+        <w:tab/>
+      </w:r>
+      <w:r>
+        <w:rPr>
+          <w:rFonts w:ascii="Monaco" w:hAnsi="Monaco" w:cs="Monaco"/>
+          <w:color w:val="000000"/>
+          <w:sz w:val="22"/>
+          <w:szCs w:val="22"/>
+        </w:rPr>
+        <w:tab/>
+      </w:r>
+      <w:proofErr w:type="spellStart"/>
+      <w:r>
+        <w:rPr>
+          <w:rFonts w:ascii="Monaco" w:hAnsi="Monaco" w:cs="Monaco"/>
+          <w:b/>
+          <w:bCs/>
+          <w:color w:val="7F0055"/>
+          <w:sz w:val="22"/>
+          <w:szCs w:val="22"/>
+        </w:rPr>
+        <w:t>for</w:t>
+      </w:r>
+      <w:proofErr w:type="spellEnd"/>
+      <w:r>
+        <w:rPr>
+          <w:rFonts w:ascii="Monaco" w:hAnsi="Monaco" w:cs="Monaco"/>
+          <w:color w:val="000000"/>
+          <w:sz w:val="22"/>
+          <w:szCs w:val="22"/>
+        </w:rPr>
+        <w:t>(</w:t>
+      </w:r>
+      <w:proofErr w:type="spellStart"/>
+      <w:r>
+        <w:rPr>
+          <w:rFonts w:ascii="Monaco" w:hAnsi="Monaco" w:cs="Monaco"/>
+          <w:b/>
+          <w:bCs/>
+          <w:color w:val="7F0055"/>
+          <w:sz w:val="22"/>
+          <w:szCs w:val="22"/>
+        </w:rPr>
+        <w:t>int</w:t>
+      </w:r>
+      <w:proofErr w:type="spellEnd"/>
+      <w:r>
+        <w:rPr>
+          <w:rFonts w:ascii="Monaco" w:hAnsi="Monaco" w:cs="Monaco"/>
+          <w:color w:val="000000"/>
+          <w:sz w:val="22"/>
+          <w:szCs w:val="22"/>
+        </w:rPr>
+        <w:t xml:space="preserve"> i = 1; i &lt; </w:t>
+      </w:r>
+      <w:proofErr w:type="spellStart"/>
+      <w:r>
+        <w:rPr>
+          <w:rFonts w:ascii="Monaco" w:hAnsi="Monaco" w:cs="Monaco"/>
+          <w:color w:val="000000"/>
+          <w:sz w:val="22"/>
+          <w:szCs w:val="22"/>
+        </w:rPr>
+        <w:t>uebrigeZutaten.size</w:t>
+      </w:r>
+      <w:proofErr w:type="spellEnd"/>
+      <w:r>
+        <w:rPr>
+          <w:rFonts w:ascii="Monaco" w:hAnsi="Monaco" w:cs="Monaco"/>
+          <w:color w:val="000000"/>
+          <w:sz w:val="22"/>
+          <w:szCs w:val="22"/>
+        </w:rPr>
+        <w:t>(); i++) {</w:t>
+      </w:r>
+      <w:r>
+        <w:rPr>
+          <w:rFonts w:ascii="Monaco" w:hAnsi="Monaco" w:cs="Monaco"/>
+          <w:sz w:val="22"/>
+          <w:szCs w:val="22"/>
+        </w:rPr>
+        <w:br/>
+      </w:r>
+      <w:r>
+        <w:rPr>
+          <w:rFonts w:ascii="Monaco" w:hAnsi="Monaco" w:cs="Monaco"/>
+          <w:color w:val="000000"/>
+          <w:sz w:val="22"/>
+          <w:szCs w:val="22"/>
+        </w:rPr>
+        <w:tab/>
+      </w:r>
+      <w:r>
+        <w:rPr>
+          <w:rFonts w:ascii="Monaco" w:hAnsi="Monaco" w:cs="Monaco"/>
+          <w:color w:val="000000"/>
+          <w:sz w:val="22"/>
+          <w:szCs w:val="22"/>
+        </w:rPr>
+        <w:tab/>
+      </w:r>
+      <w:r>
+        <w:rPr>
+          <w:rFonts w:ascii="Monaco" w:hAnsi="Monaco" w:cs="Monaco"/>
+          <w:color w:val="000000"/>
+          <w:sz w:val="22"/>
+          <w:szCs w:val="22"/>
+        </w:rPr>
+        <w:tab/>
+      </w:r>
+      <w:proofErr w:type="spellStart"/>
+      <w:r>
+        <w:rPr>
+          <w:rFonts w:ascii="Monaco" w:hAnsi="Monaco" w:cs="Monaco"/>
+          <w:color w:val="000000"/>
+          <w:sz w:val="22"/>
+          <w:szCs w:val="22"/>
+        </w:rPr>
+        <w:t>uebrig.add</w:t>
+      </w:r>
+      <w:proofErr w:type="spellEnd"/>
+      <w:r>
+        <w:rPr>
+          <w:rFonts w:ascii="Monaco" w:hAnsi="Monaco" w:cs="Monaco"/>
+          <w:color w:val="000000"/>
+          <w:sz w:val="22"/>
+          <w:szCs w:val="22"/>
+        </w:rPr>
+        <w:t>(</w:t>
+      </w:r>
+      <w:proofErr w:type="spellStart"/>
+      <w:r>
+        <w:rPr>
+          <w:rFonts w:ascii="Monaco" w:hAnsi="Monaco" w:cs="Monaco"/>
+          <w:color w:val="000000"/>
+          <w:sz w:val="22"/>
+          <w:szCs w:val="22"/>
+        </w:rPr>
+        <w:t>uebrigeZutaten.get</w:t>
+      </w:r>
+      <w:proofErr w:type="spellEnd"/>
+      <w:r>
+        <w:rPr>
+          <w:rFonts w:ascii="Monaco" w:hAnsi="Monaco" w:cs="Monaco"/>
+          <w:color w:val="000000"/>
+          <w:sz w:val="22"/>
+          <w:szCs w:val="22"/>
+        </w:rPr>
+        <w:t>(i));</w:t>
+      </w:r>
+      <w:r>
+        <w:rPr>
+          <w:rFonts w:ascii="Monaco" w:hAnsi="Monaco" w:cs="Monaco"/>
+          <w:sz w:val="22"/>
+          <w:szCs w:val="22"/>
+        </w:rPr>
+        <w:br/>
+      </w:r>
+      <w:r>
+        <w:rPr>
+          <w:rFonts w:ascii="Monaco" w:hAnsi="Monaco" w:cs="Monaco"/>
+          <w:color w:val="000000"/>
+          <w:sz w:val="22"/>
+          <w:szCs w:val="22"/>
+        </w:rPr>
+        <w:tab/>
+      </w:r>
+      <w:r>
+        <w:rPr>
+          <w:rFonts w:ascii="Monaco" w:hAnsi="Monaco" w:cs="Monaco"/>
+          <w:color w:val="000000"/>
+          <w:sz w:val="22"/>
+          <w:szCs w:val="22"/>
+        </w:rPr>
+        <w:tab/>
+        <w:t>}</w:t>
+      </w:r>
+      <w:r>
+        <w:rPr>
+          <w:rFonts w:ascii="Monaco" w:hAnsi="Monaco" w:cs="Monaco"/>
+          <w:sz w:val="22"/>
+          <w:szCs w:val="22"/>
+        </w:rPr>
+        <w:br/>
+      </w:r>
+      <w:r>
+        <w:rPr>
+          <w:rFonts w:ascii="Monaco" w:hAnsi="Monaco" w:cs="Monaco"/>
+          <w:color w:val="000000"/>
+          <w:sz w:val="22"/>
+          <w:szCs w:val="22"/>
+        </w:rPr>
+        <w:tab/>
+      </w:r>
+      <w:r>
+        <w:rPr>
+          <w:rFonts w:ascii="Monaco" w:hAnsi="Monaco" w:cs="Monaco"/>
+          <w:color w:val="000000"/>
+          <w:sz w:val="22"/>
+          <w:szCs w:val="22"/>
+        </w:rPr>
+        <w:tab/>
+      </w:r>
+      <w:proofErr w:type="spellStart"/>
+      <w:r>
+        <w:rPr>
+          <w:rFonts w:ascii="Monaco" w:hAnsi="Monaco" w:cs="Monaco"/>
+          <w:b/>
+          <w:bCs/>
+          <w:color w:val="7F0055"/>
+          <w:sz w:val="22"/>
+          <w:szCs w:val="22"/>
+        </w:rPr>
+        <w:t>if</w:t>
+      </w:r>
+      <w:proofErr w:type="spellEnd"/>
+      <w:r>
+        <w:rPr>
+          <w:rFonts w:ascii="Monaco" w:hAnsi="Monaco" w:cs="Monaco"/>
+          <w:color w:val="000000"/>
+          <w:sz w:val="22"/>
+          <w:szCs w:val="22"/>
+        </w:rPr>
+        <w:t>(</w:t>
+      </w:r>
+      <w:proofErr w:type="spellStart"/>
+      <w:r>
+        <w:rPr>
+          <w:rFonts w:ascii="Monaco" w:hAnsi="Monaco" w:cs="Monaco"/>
+          <w:color w:val="000000"/>
+          <w:sz w:val="22"/>
+          <w:szCs w:val="22"/>
+        </w:rPr>
+        <w:t>uebrigeZutaten.get</w:t>
+      </w:r>
+      <w:proofErr w:type="spellEnd"/>
+      <w:r>
+        <w:rPr>
+          <w:rFonts w:ascii="Monaco" w:hAnsi="Monaco" w:cs="Monaco"/>
+          <w:color w:val="000000"/>
+          <w:sz w:val="22"/>
+          <w:szCs w:val="22"/>
+        </w:rPr>
+        <w:t>(0).</w:t>
+      </w:r>
+      <w:proofErr w:type="spellStart"/>
+      <w:r>
+        <w:rPr>
+          <w:rFonts w:ascii="Monaco" w:hAnsi="Monaco" w:cs="Monaco"/>
+          <w:color w:val="000000"/>
+          <w:sz w:val="22"/>
+          <w:szCs w:val="22"/>
+        </w:rPr>
+        <w:t>getVol</w:t>
+      </w:r>
+      <w:proofErr w:type="spellEnd"/>
+      <w:r>
+        <w:rPr>
+          <w:rFonts w:ascii="Monaco" w:hAnsi="Monaco" w:cs="Monaco"/>
+          <w:color w:val="000000"/>
+          <w:sz w:val="22"/>
+          <w:szCs w:val="22"/>
+        </w:rPr>
+        <w:t xml:space="preserve">() &lt;= </w:t>
+      </w:r>
+      <w:proofErr w:type="spellStart"/>
+      <w:r>
+        <w:rPr>
+          <w:rFonts w:ascii="Monaco" w:hAnsi="Monaco" w:cs="Monaco"/>
+          <w:color w:val="000000"/>
+          <w:sz w:val="22"/>
+          <w:szCs w:val="22"/>
+        </w:rPr>
+        <w:t>volumen</w:t>
+      </w:r>
+      <w:proofErr w:type="spellEnd"/>
+      <w:r>
+        <w:rPr>
+          <w:rFonts w:ascii="Monaco" w:hAnsi="Monaco" w:cs="Monaco"/>
+          <w:color w:val="000000"/>
+          <w:sz w:val="22"/>
+          <w:szCs w:val="22"/>
+        </w:rPr>
+        <w:t>) {</w:t>
+      </w:r>
+      <w:r>
+        <w:rPr>
+          <w:rFonts w:ascii="Monaco" w:hAnsi="Monaco" w:cs="Monaco"/>
+          <w:sz w:val="22"/>
+          <w:szCs w:val="22"/>
+        </w:rPr>
+        <w:br/>
+      </w:r>
+      <w:r>
+        <w:rPr>
+          <w:rFonts w:ascii="Monaco" w:hAnsi="Monaco" w:cs="Monaco"/>
+          <w:color w:val="000000"/>
+          <w:sz w:val="22"/>
+          <w:szCs w:val="22"/>
+        </w:rPr>
+        <w:tab/>
+      </w:r>
+      <w:r>
+        <w:rPr>
+          <w:rFonts w:ascii="Monaco" w:hAnsi="Monaco" w:cs="Monaco"/>
+          <w:color w:val="000000"/>
+          <w:sz w:val="22"/>
+          <w:szCs w:val="22"/>
+        </w:rPr>
+        <w:tab/>
+      </w:r>
+      <w:r>
+        <w:rPr>
+          <w:rFonts w:ascii="Monaco" w:hAnsi="Monaco" w:cs="Monaco"/>
+          <w:color w:val="000000"/>
+          <w:sz w:val="22"/>
+          <w:szCs w:val="22"/>
+        </w:rPr>
+        <w:tab/>
+      </w:r>
+      <w:r>
+        <w:rPr>
+          <w:rFonts w:ascii="Monaco" w:hAnsi="Monaco" w:cs="Monaco"/>
+          <w:color w:val="000000"/>
+          <w:sz w:val="22"/>
+          <w:szCs w:val="22"/>
+        </w:rPr>
+        <w:t xml:space="preserve">List&lt;Produkt&gt; </w:t>
+      </w:r>
+      <w:proofErr w:type="spellStart"/>
+      <w:r>
+        <w:rPr>
+          <w:rFonts w:ascii="Monaco" w:hAnsi="Monaco" w:cs="Monaco"/>
+          <w:color w:val="000000"/>
+          <w:sz w:val="22"/>
+          <w:szCs w:val="22"/>
+        </w:rPr>
+        <w:t>gewaehlt</w:t>
+      </w:r>
+      <w:proofErr w:type="spellEnd"/>
+      <w:r>
+        <w:rPr>
+          <w:rFonts w:ascii="Monaco" w:hAnsi="Monaco" w:cs="Monaco"/>
+          <w:color w:val="000000"/>
+          <w:sz w:val="22"/>
+          <w:szCs w:val="22"/>
+        </w:rPr>
+        <w:t xml:space="preserve"> = </w:t>
+      </w:r>
+      <w:proofErr w:type="spellStart"/>
+      <w:r>
+        <w:rPr>
+          <w:rFonts w:ascii="Monaco" w:hAnsi="Monaco" w:cs="Monaco"/>
+          <w:b/>
+          <w:bCs/>
+          <w:color w:val="7F0055"/>
+          <w:sz w:val="22"/>
+          <w:szCs w:val="22"/>
+        </w:rPr>
+        <w:t>new</w:t>
+      </w:r>
+      <w:proofErr w:type="spellEnd"/>
+      <w:r>
+        <w:rPr>
+          <w:rFonts w:ascii="Monaco" w:hAnsi="Monaco" w:cs="Monaco"/>
+          <w:color w:val="000000"/>
+          <w:sz w:val="22"/>
+          <w:szCs w:val="22"/>
+        </w:rPr>
+        <w:t xml:space="preserve"> </w:t>
+      </w:r>
+      <w:proofErr w:type="spellStart"/>
+      <w:r>
+        <w:rPr>
+          <w:rFonts w:ascii="Monaco" w:hAnsi="Monaco" w:cs="Monaco"/>
+          <w:color w:val="000000"/>
+          <w:sz w:val="22"/>
+          <w:szCs w:val="22"/>
+        </w:rPr>
+        <w:t>ArrayList</w:t>
+      </w:r>
+      <w:proofErr w:type="spellEnd"/>
+      <w:r>
+        <w:rPr>
+          <w:rFonts w:ascii="Monaco" w:hAnsi="Monaco" w:cs="Monaco"/>
+          <w:color w:val="000000"/>
+          <w:sz w:val="22"/>
+          <w:szCs w:val="22"/>
+        </w:rPr>
+        <w:t>&lt;Produkt&gt;();</w:t>
+      </w:r>
+      <w:r>
+        <w:rPr>
+          <w:rFonts w:ascii="Monaco" w:hAnsi="Monaco" w:cs="Monaco"/>
+          <w:sz w:val="22"/>
+          <w:szCs w:val="22"/>
+        </w:rPr>
+        <w:br/>
+      </w:r>
+      <w:r>
+        <w:rPr>
+          <w:rFonts w:ascii="Monaco" w:hAnsi="Monaco" w:cs="Monaco"/>
+          <w:color w:val="000000"/>
+          <w:sz w:val="22"/>
+          <w:szCs w:val="22"/>
+        </w:rPr>
+        <w:tab/>
+      </w:r>
+      <w:r>
+        <w:rPr>
+          <w:rFonts w:ascii="Monaco" w:hAnsi="Monaco" w:cs="Monaco"/>
+          <w:color w:val="000000"/>
+          <w:sz w:val="22"/>
+          <w:szCs w:val="22"/>
+        </w:rPr>
+        <w:tab/>
+      </w:r>
+      <w:r>
+        <w:rPr>
+          <w:rFonts w:ascii="Monaco" w:hAnsi="Monaco" w:cs="Monaco"/>
+          <w:color w:val="000000"/>
+          <w:sz w:val="22"/>
+          <w:szCs w:val="22"/>
+        </w:rPr>
+        <w:tab/>
+      </w:r>
+      <w:proofErr w:type="spellStart"/>
+      <w:r>
+        <w:rPr>
+          <w:rFonts w:ascii="Monaco" w:hAnsi="Monaco" w:cs="Monaco"/>
+          <w:color w:val="000000"/>
+          <w:sz w:val="22"/>
+          <w:szCs w:val="22"/>
+        </w:rPr>
+        <w:t>gewaehlt.addAll</w:t>
+      </w:r>
+      <w:proofErr w:type="spellEnd"/>
+      <w:r>
+        <w:rPr>
+          <w:rFonts w:ascii="Monaco" w:hAnsi="Monaco" w:cs="Monaco"/>
+          <w:color w:val="000000"/>
+          <w:sz w:val="22"/>
+          <w:szCs w:val="22"/>
+        </w:rPr>
+        <w:t>(</w:t>
+      </w:r>
+      <w:proofErr w:type="spellStart"/>
+      <w:r>
+        <w:rPr>
+          <w:rFonts w:ascii="Monaco" w:hAnsi="Monaco" w:cs="Monaco"/>
+          <w:color w:val="000000"/>
+          <w:sz w:val="22"/>
+          <w:szCs w:val="22"/>
+        </w:rPr>
+        <w:t>gewaehlteZutaten</w:t>
+      </w:r>
+      <w:proofErr w:type="spellEnd"/>
+      <w:r>
+        <w:rPr>
+          <w:rFonts w:ascii="Monaco" w:hAnsi="Monaco" w:cs="Monaco"/>
+          <w:color w:val="000000"/>
+          <w:sz w:val="22"/>
+          <w:szCs w:val="22"/>
+        </w:rPr>
+        <w:t>);</w:t>
+      </w:r>
+      <w:r>
+        <w:rPr>
+          <w:rFonts w:ascii="Monaco" w:hAnsi="Monaco" w:cs="Monaco"/>
+          <w:sz w:val="22"/>
+          <w:szCs w:val="22"/>
+        </w:rPr>
+        <w:br/>
+      </w:r>
+      <w:r>
+        <w:rPr>
+          <w:rFonts w:ascii="Monaco" w:hAnsi="Monaco" w:cs="Monaco"/>
+          <w:color w:val="000000"/>
+          <w:sz w:val="22"/>
+          <w:szCs w:val="22"/>
+        </w:rPr>
+        <w:tab/>
+      </w:r>
+      <w:r>
+        <w:rPr>
+          <w:rFonts w:ascii="Monaco" w:hAnsi="Monaco" w:cs="Monaco"/>
+          <w:color w:val="000000"/>
+          <w:sz w:val="22"/>
+          <w:szCs w:val="22"/>
+        </w:rPr>
+        <w:tab/>
+      </w:r>
+      <w:r>
+        <w:rPr>
+          <w:rFonts w:ascii="Monaco" w:hAnsi="Monaco" w:cs="Monaco"/>
+          <w:color w:val="000000"/>
+          <w:sz w:val="22"/>
+          <w:szCs w:val="22"/>
+        </w:rPr>
+        <w:tab/>
+      </w:r>
+      <w:proofErr w:type="spellStart"/>
+      <w:r>
+        <w:rPr>
+          <w:rFonts w:ascii="Monaco" w:hAnsi="Monaco" w:cs="Monaco"/>
+          <w:color w:val="000000"/>
+          <w:sz w:val="22"/>
+          <w:szCs w:val="22"/>
+        </w:rPr>
+        <w:t>gewaehlt.add</w:t>
+      </w:r>
+      <w:proofErr w:type="spellEnd"/>
+      <w:r>
+        <w:rPr>
+          <w:rFonts w:ascii="Monaco" w:hAnsi="Monaco" w:cs="Monaco"/>
+          <w:color w:val="000000"/>
+          <w:sz w:val="22"/>
+          <w:szCs w:val="22"/>
+        </w:rPr>
+        <w:t>(</w:t>
+      </w:r>
+      <w:proofErr w:type="spellStart"/>
+      <w:r>
+        <w:rPr>
+          <w:rFonts w:ascii="Monaco" w:hAnsi="Monaco" w:cs="Monaco"/>
+          <w:color w:val="000000"/>
+          <w:sz w:val="22"/>
+          <w:szCs w:val="22"/>
+        </w:rPr>
+        <w:t>uebrigeZutaten.get</w:t>
+      </w:r>
+      <w:proofErr w:type="spellEnd"/>
+      <w:r>
+        <w:rPr>
+          <w:rFonts w:ascii="Monaco" w:hAnsi="Monaco" w:cs="Monaco"/>
+          <w:color w:val="000000"/>
+          <w:sz w:val="22"/>
+          <w:szCs w:val="22"/>
+        </w:rPr>
+        <w:t>(0));</w:t>
+      </w:r>
+      <w:r>
+        <w:rPr>
+          <w:rFonts w:ascii="Monaco" w:hAnsi="Monaco" w:cs="Monaco"/>
+          <w:sz w:val="22"/>
+          <w:szCs w:val="22"/>
+        </w:rPr>
+        <w:br/>
+      </w:r>
+      <w:r>
+        <w:rPr>
+          <w:rFonts w:ascii="Monaco" w:hAnsi="Monaco" w:cs="Monaco"/>
+          <w:color w:val="000000"/>
+          <w:sz w:val="22"/>
+          <w:szCs w:val="22"/>
+        </w:rPr>
+        <w:tab/>
+      </w:r>
+      <w:r>
+        <w:rPr>
+          <w:rFonts w:ascii="Monaco" w:hAnsi="Monaco" w:cs="Monaco"/>
+          <w:color w:val="000000"/>
+          <w:sz w:val="22"/>
+          <w:szCs w:val="22"/>
+        </w:rPr>
+        <w:tab/>
+      </w:r>
+      <w:r>
+        <w:rPr>
+          <w:rFonts w:ascii="Monaco" w:hAnsi="Monaco" w:cs="Monaco"/>
+          <w:color w:val="000000"/>
+          <w:sz w:val="22"/>
+          <w:szCs w:val="22"/>
+        </w:rPr>
+        <w:tab/>
+      </w:r>
+      <w:proofErr w:type="spellStart"/>
+      <w:r>
+        <w:rPr>
+          <w:rFonts w:ascii="Monaco" w:hAnsi="Monaco" w:cs="Monaco"/>
+          <w:i/>
+          <w:iCs/>
+          <w:color w:val="000000"/>
+          <w:sz w:val="22"/>
+          <w:szCs w:val="22"/>
+        </w:rPr>
+        <w:t>muesliHelper</w:t>
+      </w:r>
+      <w:proofErr w:type="spellEnd"/>
+      <w:r>
+        <w:rPr>
+          <w:rFonts w:ascii="Monaco" w:hAnsi="Monaco" w:cs="Monaco"/>
+          <w:color w:val="000000"/>
+          <w:sz w:val="22"/>
+          <w:szCs w:val="22"/>
+        </w:rPr>
+        <w:t>(</w:t>
+      </w:r>
+      <w:proofErr w:type="spellStart"/>
+      <w:r>
+        <w:rPr>
+          <w:rFonts w:ascii="Monaco" w:hAnsi="Monaco" w:cs="Monaco"/>
+          <w:color w:val="000000"/>
+          <w:sz w:val="22"/>
+          <w:szCs w:val="22"/>
+        </w:rPr>
+        <w:t>uebrig</w:t>
+      </w:r>
+      <w:proofErr w:type="spellEnd"/>
+      <w:r>
+        <w:rPr>
+          <w:rFonts w:ascii="Monaco" w:hAnsi="Monaco" w:cs="Monaco"/>
+          <w:color w:val="000000"/>
+          <w:sz w:val="22"/>
+          <w:szCs w:val="22"/>
+        </w:rPr>
+        <w:t xml:space="preserve">, </w:t>
+      </w:r>
+      <w:proofErr w:type="spellStart"/>
+      <w:r>
+        <w:rPr>
+          <w:rFonts w:ascii="Monaco" w:hAnsi="Monaco" w:cs="Monaco"/>
+          <w:color w:val="000000"/>
+          <w:sz w:val="22"/>
+          <w:szCs w:val="22"/>
+        </w:rPr>
+        <w:t>gewaehlt</w:t>
+      </w:r>
+      <w:proofErr w:type="spellEnd"/>
+      <w:r>
+        <w:rPr>
+          <w:rFonts w:ascii="Monaco" w:hAnsi="Monaco" w:cs="Monaco"/>
+          <w:color w:val="000000"/>
+          <w:sz w:val="22"/>
+          <w:szCs w:val="22"/>
+        </w:rPr>
+        <w:t xml:space="preserve">, </w:t>
+      </w:r>
+      <w:proofErr w:type="spellStart"/>
+      <w:r>
+        <w:rPr>
+          <w:rFonts w:ascii="Monaco" w:hAnsi="Monaco" w:cs="Monaco"/>
+          <w:color w:val="000000"/>
+          <w:sz w:val="22"/>
+          <w:szCs w:val="22"/>
+        </w:rPr>
+        <w:t>volumen</w:t>
+      </w:r>
+      <w:proofErr w:type="spellEnd"/>
+      <w:r>
+        <w:rPr>
+          <w:rFonts w:ascii="Monaco" w:hAnsi="Monaco" w:cs="Monaco"/>
+          <w:color w:val="000000"/>
+          <w:sz w:val="22"/>
+          <w:szCs w:val="22"/>
+        </w:rPr>
+        <w:t xml:space="preserve"> - </w:t>
+      </w:r>
+      <w:r>
+        <w:rPr>
+          <w:rFonts w:ascii="Monaco" w:hAnsi="Monaco" w:cs="Monaco"/>
+          <w:color w:val="000000"/>
+          <w:sz w:val="22"/>
+          <w:szCs w:val="22"/>
+        </w:rPr>
+        <w:br/>
+        <w:t xml:space="preserve"> </w:t>
+      </w:r>
+      <w:r>
+        <w:rPr>
+          <w:rFonts w:ascii="Monaco" w:hAnsi="Monaco" w:cs="Monaco"/>
+          <w:color w:val="000000"/>
+          <w:sz w:val="22"/>
+          <w:szCs w:val="22"/>
+        </w:rPr>
+        <w:tab/>
+      </w:r>
+      <w:r>
+        <w:rPr>
+          <w:rFonts w:ascii="Monaco" w:hAnsi="Monaco" w:cs="Monaco"/>
+          <w:color w:val="000000"/>
+          <w:sz w:val="22"/>
+          <w:szCs w:val="22"/>
+        </w:rPr>
+        <w:tab/>
+      </w:r>
+      <w:r>
+        <w:rPr>
+          <w:rFonts w:ascii="Monaco" w:hAnsi="Monaco" w:cs="Monaco"/>
+          <w:color w:val="000000"/>
+          <w:sz w:val="22"/>
+          <w:szCs w:val="22"/>
+        </w:rPr>
+        <w:tab/>
+        <w:t xml:space="preserve"> </w:t>
+      </w:r>
+      <w:proofErr w:type="spellStart"/>
+      <w:r>
+        <w:rPr>
+          <w:rFonts w:ascii="Monaco" w:hAnsi="Monaco" w:cs="Monaco"/>
+          <w:color w:val="000000"/>
+          <w:sz w:val="22"/>
+          <w:szCs w:val="22"/>
+        </w:rPr>
+        <w:t>uebrigeZutaten.get</w:t>
+      </w:r>
+      <w:proofErr w:type="spellEnd"/>
+      <w:r>
+        <w:rPr>
+          <w:rFonts w:ascii="Monaco" w:hAnsi="Monaco" w:cs="Monaco"/>
+          <w:color w:val="000000"/>
+          <w:sz w:val="22"/>
+          <w:szCs w:val="22"/>
+        </w:rPr>
+        <w:t>(0).</w:t>
+      </w:r>
+      <w:proofErr w:type="spellStart"/>
+      <w:r>
+        <w:rPr>
+          <w:rFonts w:ascii="Monaco" w:hAnsi="Monaco" w:cs="Monaco"/>
+          <w:color w:val="000000"/>
+          <w:sz w:val="22"/>
+          <w:szCs w:val="22"/>
+        </w:rPr>
+        <w:t>getVol</w:t>
+      </w:r>
+      <w:proofErr w:type="spellEnd"/>
+      <w:r>
+        <w:rPr>
+          <w:rFonts w:ascii="Monaco" w:hAnsi="Monaco" w:cs="Monaco"/>
+          <w:color w:val="000000"/>
+          <w:sz w:val="22"/>
+          <w:szCs w:val="22"/>
+        </w:rPr>
+        <w:t xml:space="preserve">(), preis + </w:t>
+      </w:r>
+      <w:r>
+        <w:rPr>
+          <w:rFonts w:ascii="Monaco" w:hAnsi="Monaco" w:cs="Monaco"/>
+          <w:color w:val="000000"/>
+          <w:sz w:val="22"/>
+          <w:szCs w:val="22"/>
+        </w:rPr>
+        <w:br/>
+        <w:t xml:space="preserve"> </w:t>
+      </w:r>
+      <w:r>
+        <w:rPr>
+          <w:rFonts w:ascii="Monaco" w:hAnsi="Monaco" w:cs="Monaco"/>
+          <w:color w:val="000000"/>
+          <w:sz w:val="22"/>
+          <w:szCs w:val="22"/>
+        </w:rPr>
+        <w:tab/>
+      </w:r>
+      <w:r>
+        <w:rPr>
+          <w:rFonts w:ascii="Monaco" w:hAnsi="Monaco" w:cs="Monaco"/>
+          <w:color w:val="000000"/>
+          <w:sz w:val="22"/>
+          <w:szCs w:val="22"/>
+        </w:rPr>
+        <w:tab/>
+      </w:r>
+      <w:r>
+        <w:rPr>
+          <w:rFonts w:ascii="Monaco" w:hAnsi="Monaco" w:cs="Monaco"/>
+          <w:color w:val="000000"/>
+          <w:sz w:val="22"/>
+          <w:szCs w:val="22"/>
+        </w:rPr>
+        <w:tab/>
+        <w:t xml:space="preserve"> </w:t>
+      </w:r>
+      <w:proofErr w:type="spellStart"/>
+      <w:r>
+        <w:rPr>
+          <w:rFonts w:ascii="Monaco" w:hAnsi="Monaco" w:cs="Monaco"/>
+          <w:color w:val="000000"/>
+          <w:sz w:val="22"/>
+          <w:szCs w:val="22"/>
+        </w:rPr>
+        <w:t>uebrigeZutaten.get</w:t>
+      </w:r>
+      <w:proofErr w:type="spellEnd"/>
+      <w:r>
+        <w:rPr>
+          <w:rFonts w:ascii="Monaco" w:hAnsi="Monaco" w:cs="Monaco"/>
+          <w:color w:val="000000"/>
+          <w:sz w:val="22"/>
+          <w:szCs w:val="22"/>
+        </w:rPr>
+        <w:t>(0).</w:t>
+      </w:r>
+      <w:proofErr w:type="spellStart"/>
+      <w:r>
+        <w:rPr>
+          <w:rFonts w:ascii="Monaco" w:hAnsi="Monaco" w:cs="Monaco"/>
+          <w:color w:val="000000"/>
+          <w:sz w:val="22"/>
+          <w:szCs w:val="22"/>
+        </w:rPr>
+        <w:t>getPrice</w:t>
+      </w:r>
+      <w:proofErr w:type="spellEnd"/>
+      <w:r>
+        <w:rPr>
+          <w:rFonts w:ascii="Monaco" w:hAnsi="Monaco" w:cs="Monaco"/>
+          <w:color w:val="000000"/>
+          <w:sz w:val="22"/>
+          <w:szCs w:val="22"/>
+        </w:rPr>
+        <w:t>());</w:t>
+      </w:r>
+      <w:r>
+        <w:rPr>
+          <w:rFonts w:ascii="Monaco" w:hAnsi="Monaco" w:cs="Monaco"/>
+          <w:sz w:val="22"/>
+          <w:szCs w:val="22"/>
+        </w:rPr>
+        <w:br/>
+      </w:r>
       <w:bookmarkStart w:id="0" w:name="_GoBack"/>
       <w:bookmarkEnd w:id="0"/>
+      <w:r>
+        <w:rPr>
+          <w:rFonts w:ascii="Monaco" w:hAnsi="Monaco" w:cs="Monaco"/>
+          <w:color w:val="000000"/>
+          <w:sz w:val="22"/>
+          <w:szCs w:val="22"/>
+        </w:rPr>
+        <w:tab/>
+      </w:r>
+      <w:r>
+        <w:rPr>
+          <w:rFonts w:ascii="Monaco" w:hAnsi="Monaco" w:cs="Monaco"/>
+          <w:color w:val="000000"/>
+          <w:sz w:val="22"/>
+          <w:szCs w:val="22"/>
+        </w:rPr>
+        <w:tab/>
+        <w:t>}</w:t>
+      </w:r>
+      <w:r>
+        <w:rPr>
+          <w:rFonts w:ascii="Monaco" w:hAnsi="Monaco" w:cs="Monaco"/>
+          <w:sz w:val="22"/>
+          <w:szCs w:val="22"/>
+        </w:rPr>
+        <w:br/>
+      </w:r>
+      <w:r>
+        <w:rPr>
+          <w:rFonts w:ascii="Monaco" w:hAnsi="Monaco" w:cs="Monaco"/>
+          <w:color w:val="000000"/>
+          <w:sz w:val="22"/>
+          <w:szCs w:val="22"/>
+        </w:rPr>
+        <w:tab/>
+      </w:r>
+      <w:r>
+        <w:rPr>
+          <w:rFonts w:ascii="Monaco" w:hAnsi="Monaco" w:cs="Monaco"/>
+          <w:color w:val="000000"/>
+          <w:sz w:val="22"/>
+          <w:szCs w:val="22"/>
+        </w:rPr>
+        <w:tab/>
+      </w:r>
+      <w:proofErr w:type="spellStart"/>
+      <w:r>
+        <w:rPr>
+          <w:rFonts w:ascii="Monaco" w:hAnsi="Monaco" w:cs="Monaco"/>
+          <w:i/>
+          <w:iCs/>
+          <w:color w:val="000000"/>
+          <w:sz w:val="22"/>
+          <w:szCs w:val="22"/>
+        </w:rPr>
+        <w:t>muesliHelper</w:t>
+      </w:r>
+      <w:proofErr w:type="spellEnd"/>
+      <w:r>
+        <w:rPr>
+          <w:rFonts w:ascii="Monaco" w:hAnsi="Monaco" w:cs="Monaco"/>
+          <w:color w:val="000000"/>
+          <w:sz w:val="22"/>
+          <w:szCs w:val="22"/>
+        </w:rPr>
+        <w:t>(</w:t>
+      </w:r>
+      <w:proofErr w:type="spellStart"/>
+      <w:r>
+        <w:rPr>
+          <w:rFonts w:ascii="Monaco" w:hAnsi="Monaco" w:cs="Monaco"/>
+          <w:color w:val="000000"/>
+          <w:sz w:val="22"/>
+          <w:szCs w:val="22"/>
+        </w:rPr>
+        <w:t>uebrig</w:t>
+      </w:r>
+      <w:proofErr w:type="spellEnd"/>
+      <w:r>
+        <w:rPr>
+          <w:rFonts w:ascii="Monaco" w:hAnsi="Monaco" w:cs="Monaco"/>
+          <w:color w:val="000000"/>
+          <w:sz w:val="22"/>
+          <w:szCs w:val="22"/>
+        </w:rPr>
+        <w:t xml:space="preserve">, </w:t>
+      </w:r>
+      <w:proofErr w:type="spellStart"/>
+      <w:r>
+        <w:rPr>
+          <w:rFonts w:ascii="Monaco" w:hAnsi="Monaco" w:cs="Monaco"/>
+          <w:color w:val="000000"/>
+          <w:sz w:val="22"/>
+          <w:szCs w:val="22"/>
+        </w:rPr>
+        <w:t>gewaehlteZutaten</w:t>
+      </w:r>
+      <w:proofErr w:type="spellEnd"/>
+      <w:r>
+        <w:rPr>
+          <w:rFonts w:ascii="Monaco" w:hAnsi="Monaco" w:cs="Monaco"/>
+          <w:color w:val="000000"/>
+          <w:sz w:val="22"/>
+          <w:szCs w:val="22"/>
+        </w:rPr>
+        <w:t xml:space="preserve">, </w:t>
+      </w:r>
+      <w:proofErr w:type="spellStart"/>
+      <w:r>
+        <w:rPr>
+          <w:rFonts w:ascii="Monaco" w:hAnsi="Monaco" w:cs="Monaco"/>
+          <w:color w:val="000000"/>
+          <w:sz w:val="22"/>
+          <w:szCs w:val="22"/>
+        </w:rPr>
+        <w:t>volumen</w:t>
+      </w:r>
+      <w:proofErr w:type="spellEnd"/>
+      <w:r>
+        <w:rPr>
+          <w:rFonts w:ascii="Monaco" w:hAnsi="Monaco" w:cs="Monaco"/>
+          <w:color w:val="000000"/>
+          <w:sz w:val="22"/>
+          <w:szCs w:val="22"/>
+        </w:rPr>
+        <w:t>, preis);</w:t>
+      </w:r>
+      <w:r>
+        <w:rPr>
+          <w:rFonts w:ascii="Monaco" w:hAnsi="Monaco" w:cs="Monaco"/>
+          <w:sz w:val="22"/>
+          <w:szCs w:val="22"/>
+        </w:rPr>
+        <w:br/>
+      </w:r>
+      <w:r>
+        <w:rPr>
+          <w:rFonts w:ascii="Monaco" w:hAnsi="Monaco" w:cs="Monaco"/>
+          <w:color w:val="000000"/>
+          <w:sz w:val="22"/>
+          <w:szCs w:val="22"/>
+        </w:rPr>
+        <w:tab/>
+        <w:t>}</w:t>
+      </w:r>
     </w:p>
     <w:sectPr>
       <w:headerReference w:type="default" r:id="rId12"/>
@@ -2166,7 +5804,7 @@
         <w:noProof/>
         <w:color w:val="90C226" w:themeColor="accent1"/>
       </w:rPr>
-      <w:t>1</w:t>
+      <w:t>3</w:t>
     </w:r>
     <w:r>
       <w:rPr>
@@ -4085,549 +7723,6 @@
 </w:styles>
 </file>
 
-<file path=word/glossary/document.xml><?xml version="1.0" encoding="utf-8"?>
-<w:glossaryDocument xmlns:wpc="http://schemas.microsoft.com/office/word/2010/wordprocessingCanvas" xmlns:mo="http://schemas.microsoft.com/office/mac/office/2008/main" xmlns:mc="http://schemas.openxmlformats.org/markup-compatibility/2006" xmlns:mv="urn:schemas-microsoft-com:mac:vml" xmlns:o="urn:schemas-microsoft-com:office:office" xmlns:r="http://schemas.openxmlformats.org/officeDocument/2006/relationships" xmlns:m="http://schemas.openxmlformats.org/officeDocument/2006/math" xmlns:v="urn:schemas-microsoft-com:vml" xmlns:wp14="http://schemas.microsoft.com/office/word/2010/wordprocessingDrawing" xmlns:wp="http://schemas.openxmlformats.org/drawingml/2006/wordprocessingDrawing" xmlns:w10="urn:schemas-microsoft-com:office:word" xmlns:w="http://schemas.openxmlformats.org/wordprocessingml/2006/main" xmlns:w14="http://schemas.microsoft.com/office/word/2010/wordml" xmlns:wpg="http://schemas.microsoft.com/office/word/2010/wordprocessingGroup" xmlns:wpi="http://schemas.microsoft.com/office/word/2010/wordprocessingInk" xmlns:wne="http://schemas.microsoft.com/office/word/2006/wordml" xmlns:wps="http://schemas.microsoft.com/office/word/2010/wordprocessingShape" mc:Ignorable="w14 wp14"/>
-</file>
-
-<file path=word/glossary/fontTable.xml><?xml version="1.0" encoding="utf-8"?>
-<w:fonts xmlns:mc="http://schemas.openxmlformats.org/markup-compatibility/2006" xmlns:r="http://schemas.openxmlformats.org/officeDocument/2006/relationships" xmlns:w="http://schemas.openxmlformats.org/wordprocessingml/2006/main" xmlns:w14="http://schemas.microsoft.com/office/word/2010/wordml" mc:Ignorable="w14">
-  <w:font w:name="Symbol">
-    <w:panose1 w:val="00000000000000000000"/>
-    <w:charset w:val="02"/>
-    <w:family w:val="auto"/>
-    <w:pitch w:val="variable"/>
-    <w:sig w:usb0="00000000" w:usb1="10000000" w:usb2="00000000" w:usb3="00000000" w:csb0="80000000" w:csb1="00000000"/>
-  </w:font>
-  <w:font w:name="Times New Roman">
-    <w:panose1 w:val="02020603050405020304"/>
-    <w:charset w:val="00"/>
-    <w:family w:val="auto"/>
-    <w:pitch w:val="variable"/>
-    <w:sig w:usb0="E0002AFF" w:usb1="C0007841" w:usb2="00000009" w:usb3="00000000" w:csb0="000001FF" w:csb1="00000000"/>
-  </w:font>
-  <w:font w:name="Courier New">
-    <w:panose1 w:val="02070309020205020404"/>
-    <w:charset w:val="00"/>
-    <w:family w:val="auto"/>
-    <w:pitch w:val="variable"/>
-    <w:sig w:usb0="E0002AFF" w:usb1="C0007843" w:usb2="00000009" w:usb3="00000000" w:csb0="000001FF" w:csb1="00000000"/>
-  </w:font>
-  <w:font w:name="Wingdings">
-    <w:panose1 w:val="05000000000000000000"/>
-    <w:charset w:val="02"/>
-    <w:family w:val="auto"/>
-    <w:pitch w:val="variable"/>
-    <w:sig w:usb0="00000000" w:usb1="10000000" w:usb2="00000000" w:usb3="00000000" w:csb0="80000000" w:csb1="00000000"/>
-  </w:font>
-  <w:font w:name="Trebuchet MS">
-    <w:panose1 w:val="020B0603020202020204"/>
-    <w:charset w:val="00"/>
-    <w:family w:val="auto"/>
-    <w:pitch w:val="variable"/>
-    <w:sig w:usb0="00000287" w:usb1="00000000" w:usb2="00000000" w:usb3="00000000" w:csb0="0000009F" w:csb1="00000000"/>
-  </w:font>
-  <w:font w:name="メイリオ">
-    <w:charset w:val="4E"/>
-    <w:family w:val="auto"/>
-    <w:pitch w:val="variable"/>
-    <w:sig w:usb0="E10102FF" w:usb1="EAC7FFFF" w:usb2="00010012" w:usb3="00000000" w:csb0="0002009F" w:csb1="00000000"/>
-  </w:font>
-  <w:font w:name="Tahoma">
-    <w:panose1 w:val="020B0604030504040204"/>
-    <w:charset w:val="00"/>
-    <w:family w:val="auto"/>
-    <w:pitch w:val="variable"/>
-    <w:sig w:usb0="E1002AFF" w:usb1="C000605B" w:usb2="00000029" w:usb3="00000000" w:csb0="000101FF" w:csb1="00000000"/>
-  </w:font>
-  <w:font w:name="Cambria Math">
-    <w:panose1 w:val="02040503050406030204"/>
-    <w:charset w:val="00"/>
-    <w:family w:val="auto"/>
-    <w:pitch w:val="variable"/>
-    <w:sig w:usb0="E00002FF" w:usb1="420024FF" w:usb2="00000000" w:usb3="00000000" w:csb0="0000019F" w:csb1="00000000"/>
-  </w:font>
-  <w:font w:name="Wingdings 2">
-    <w:panose1 w:val="05020102010507070707"/>
-    <w:charset w:val="02"/>
-    <w:family w:val="auto"/>
-    <w:pitch w:val="variable"/>
-    <w:sig w:usb0="00000000" w:usb1="10000000" w:usb2="00000000" w:usb3="00000000" w:csb0="80000000" w:csb1="00000000"/>
-  </w:font>
-  <w:font w:name="Arial">
-    <w:panose1 w:val="020B0604020202020204"/>
-    <w:charset w:val="00"/>
-    <w:family w:val="auto"/>
-    <w:pitch w:val="variable"/>
-    <w:sig w:usb0="E0002AFF" w:usb1="C0007843" w:usb2="00000009" w:usb3="00000000" w:csb0="000001FF" w:csb1="00000000"/>
-  </w:font>
-  <w:font w:name="Cambria">
-    <w:panose1 w:val="02040503050406030204"/>
-    <w:charset w:val="00"/>
-    <w:family w:val="auto"/>
-    <w:pitch w:val="variable"/>
-    <w:sig w:usb0="E00002FF" w:usb1="400004FF" w:usb2="00000000" w:usb3="00000000" w:csb0="0000019F" w:csb1="00000000"/>
-  </w:font>
-  <w:font w:name="ＭＳ 明朝">
-    <w:charset w:val="4E"/>
-    <w:family w:val="auto"/>
-    <w:pitch w:val="variable"/>
-    <w:sig w:usb0="E00002FF" w:usb1="6AC7FDFB" w:usb2="00000012" w:usb3="00000000" w:csb0="0002009F" w:csb1="00000000"/>
-  </w:font>
-  <w:font w:name="ＭＳ ゴシック">
-    <w:charset w:val="4E"/>
-    <w:family w:val="auto"/>
-    <w:pitch w:val="variable"/>
-    <w:sig w:usb0="E00002FF" w:usb1="6AC7FDFB" w:usb2="00000012" w:usb3="00000000" w:csb0="0002009F" w:csb1="00000000"/>
-  </w:font>
-  <w:font w:name="Calibri">
-    <w:panose1 w:val="020F0502020204030204"/>
-    <w:charset w:val="00"/>
-    <w:family w:val="auto"/>
-    <w:pitch w:val="variable"/>
-    <w:sig w:usb0="E10002FF" w:usb1="4000ACFF" w:usb2="00000009" w:usb3="00000000" w:csb0="0000019F" w:csb1="00000000"/>
-  </w:font>
-</w:fonts>
-</file>
-
-<file path=word/glossary/settings.xml><?xml version="1.0" encoding="utf-8"?>
-<w:settings xmlns:mc="http://schemas.openxmlformats.org/markup-compatibility/2006" xmlns:o="urn:schemas-microsoft-com:office:office" xmlns:r="http://schemas.openxmlformats.org/officeDocument/2006/relationships" xmlns:m="http://schemas.openxmlformats.org/officeDocument/2006/math" xmlns:v="urn:schemas-microsoft-com:vml" xmlns:w10="urn:schemas-microsoft-com:office:word" xmlns:w="http://schemas.openxmlformats.org/wordprocessingml/2006/main" xmlns:w14="http://schemas.microsoft.com/office/word/2010/wordml" xmlns:sl="http://schemas.openxmlformats.org/schemaLibrary/2006/main" mc:Ignorable="w14">
-  <w:view w:val="normal"/>
-  <w:defaultTabStop w:val="708"/>
-  <w:hyphenationZone w:val="425"/>
-  <w:characterSpacingControl w:val="doNotCompress"/>
-  <w:compat>
-    <w:useFELayout/>
-    <w:compatSetting w:name="compatibilityMode" w:uri="http://schemas.microsoft.com/office/word" w:val="14"/>
-    <w:compatSetting w:name="overrideTableStyleFontSizeAndJustification" w:uri="http://schemas.microsoft.com/office/word" w:val="1"/>
-    <w:compatSetting w:name="enableOpenTypeFeatures" w:uri="http://schemas.microsoft.com/office/word" w:val="1"/>
-    <w:compatSetting w:name="doNotFlipMirrorIndents" w:uri="http://schemas.microsoft.com/office/word" w:val="1"/>
-  </w:compat>
-  <w:rsids>
-    <w:rsidRoot w:val="00F83D57"/>
-    <w:rsid w:val="000D1701"/>
-    <w:rsid w:val="00F83D57"/>
-  </w:rsids>
-  <m:mathPr>
-    <m:mathFont m:val="Cambria Math"/>
-    <m:brkBin m:val="before"/>
-    <m:brkBinSub m:val="--"/>
-    <m:smallFrac m:val="0"/>
-    <m:dispDef/>
-    <m:lMargin m:val="0"/>
-    <m:rMargin m:val="0"/>
-    <m:defJc m:val="centerGroup"/>
-    <m:wrapIndent m:val="1440"/>
-    <m:intLim m:val="subSup"/>
-    <m:naryLim m:val="undOvr"/>
-  </m:mathPr>
-  <w:themeFontLang w:val="de-DE" w:eastAsia="ja-JP"/>
-  <w:clrSchemeMapping w:bg1="light1" w:t1="dark1" w:bg2="light2" w:t2="dark2" w:accent1="accent1" w:accent2="accent2" w:accent3="accent3" w:accent4="accent4" w:accent5="accent5" w:accent6="accent6" w:hyperlink="hyperlink" w:followedHyperlink="followedHyperlink"/>
-  <w:doNotAutoCompressPictures/>
-  <w:decimalSymbol w:val=","/>
-  <w:listSeparator w:val=";"/>
-  <w14:defaultImageDpi w14:val="300"/>
-</w:settings>
-</file>
-
-<file path=word/glossary/styles.xml><?xml version="1.0" encoding="utf-8"?>
-<w:styles xmlns:mc="http://schemas.openxmlformats.org/markup-compatibility/2006" xmlns:r="http://schemas.openxmlformats.org/officeDocument/2006/relationships" xmlns:w="http://schemas.openxmlformats.org/wordprocessingml/2006/main" xmlns:w14="http://schemas.microsoft.com/office/word/2010/wordml" mc:Ignorable="w14">
-  <w:docDefaults>
-    <w:rPrDefault>
-      <w:rPr>
-        <w:rFonts w:asciiTheme="minorHAnsi" w:eastAsiaTheme="minorEastAsia" w:hAnsiTheme="minorHAnsi" w:cstheme="minorBidi"/>
-        <w:sz w:val="24"/>
-        <w:szCs w:val="24"/>
-        <w:lang w:val="de-DE" w:eastAsia="ja-JP" w:bidi="ar-SA"/>
-      </w:rPr>
-    </w:rPrDefault>
-    <w:pPrDefault/>
-  </w:docDefaults>
-  <w:latentStyles w:defLockedState="0" w:defUIPriority="99" w:defSemiHidden="1" w:defUnhideWhenUsed="1" w:defQFormat="0" w:count="276">
-    <w:lsdException w:name="Normal" w:semiHidden="0" w:uiPriority="0" w:unhideWhenUsed="0" w:qFormat="1"/>
-    <w:lsdException w:name="heading 1" w:semiHidden="0" w:uiPriority="9" w:unhideWhenUsed="0" w:qFormat="1"/>
-    <w:lsdException w:name="heading 2" w:uiPriority="9" w:qFormat="1"/>
-    <w:lsdException w:name="heading 3" w:uiPriority="9" w:qFormat="1"/>
-    <w:lsdException w:name="heading 4" w:uiPriority="9" w:qFormat="1"/>
-    <w:lsdException w:name="heading 5" w:uiPriority="9" w:qFormat="1"/>
-    <w:lsdException w:name="heading 6" w:uiPriority="9" w:qFormat="1"/>
-    <w:lsdException w:name="heading 7" w:uiPriority="9" w:qFormat="1"/>
-    <w:lsdException w:name="heading 8" w:uiPriority="9" w:qFormat="1"/>
-    <w:lsdException w:name="heading 9" w:uiPriority="9" w:qFormat="1"/>
-    <w:lsdException w:name="toc 1" w:uiPriority="39"/>
-    <w:lsdException w:name="toc 2" w:uiPriority="39"/>
-    <w:lsdException w:name="toc 3" w:uiPriority="39"/>
-    <w:lsdException w:name="toc 4" w:uiPriority="39"/>
-    <w:lsdException w:name="toc 5" w:uiPriority="39"/>
-    <w:lsdException w:name="toc 6" w:uiPriority="39"/>
-    <w:lsdException w:name="toc 7" w:uiPriority="39"/>
-    <w:lsdException w:name="toc 8" w:uiPriority="39"/>
-    <w:lsdException w:name="toc 9" w:uiPriority="39"/>
-    <w:lsdException w:name="caption" w:uiPriority="35" w:qFormat="1"/>
-    <w:lsdException w:name="Title" w:semiHidden="0" w:uiPriority="10" w:unhideWhenUsed="0" w:qFormat="1"/>
-    <w:lsdException w:name="Default Paragraph Font" w:uiPriority="1"/>
-    <w:lsdException w:name="Subtitle" w:semiHidden="0" w:uiPriority="11" w:unhideWhenUsed="0" w:qFormat="1"/>
-    <w:lsdException w:name="Strong" w:semiHidden="0" w:uiPriority="22" w:unhideWhenUsed="0" w:qFormat="1"/>
-    <w:lsdException w:name="Emphasis" w:semiHidden="0" w:uiPriority="20" w:unhideWhenUsed="0" w:qFormat="1"/>
-    <w:lsdException w:name="Table Grid" w:semiHidden="0" w:uiPriority="59" w:unhideWhenUsed="0"/>
-    <w:lsdException w:name="Placeholder Text" w:unhideWhenUsed="0"/>
-    <w:lsdException w:name="No Spacing" w:semiHidden="0" w:uiPriority="1" w:unhideWhenUsed="0" w:qFormat="1"/>
-    <w:lsdException w:name="Light Shading" w:semiHidden="0" w:uiPriority="60" w:unhideWhenUsed="0"/>
-    <w:lsdException w:name="Light List" w:semiHidden="0" w:uiPriority="61" w:unhideWhenUsed="0"/>
-    <w:lsdException w:name="Light Grid" w:semiHidden="0" w:uiPriority="62" w:unhideWhenUsed="0"/>
-    <w:lsdException w:name="Medium Shading 1" w:semiHidden="0" w:uiPriority="63" w:unhideWhenUsed="0"/>
-    <w:lsdException w:name="Medium Shading 2" w:semiHidden="0" w:uiPriority="64" w:unhideWhenUsed="0"/>
-    <w:lsdException w:name="Medium List 1" w:semiHidden="0" w:uiPriority="65" w:unhideWhenUsed="0"/>
-    <w:lsdException w:name="Medium List 2" w:semiHidden="0" w:uiPriority="66" w:unhideWhenUsed="0"/>
-    <w:lsdException w:name="Medium Grid 1" w:semiHidden="0" w:uiPriority="67" w:unhideWhenUsed="0"/>
-    <w:lsdException w:name="Medium Grid 2" w:semiHidden="0" w:uiPriority="68" w:unhideWhenUsed="0"/>
-    <w:lsdException w:name="Medium Grid 3" w:semiHidden="0" w:uiPriority="69" w:unhideWhenUsed="0"/>
-    <w:lsdException w:name="Dark List" w:semiHidden="0" w:uiPriority="70" w:unhideWhenUsed="0"/>
-    <w:lsdException w:name="Colorful Shading" w:semiHidden="0" w:uiPriority="71" w:unhideWhenUsed="0"/>
-    <w:lsdException w:name="Colorful List" w:semiHidden="0" w:uiPriority="72" w:unhideWhenUsed="0"/>
-    <w:lsdException w:name="Colorful Grid" w:semiHidden="0" w:uiPriority="73" w:unhideWhenUsed="0"/>
-    <w:lsdException w:name="Light Shading Accent 1" w:semiHidden="0" w:uiPriority="60" w:unhideWhenUsed="0"/>
-    <w:lsdException w:name="Light List Accent 1" w:semiHidden="0" w:uiPriority="61" w:unhideWhenUsed="0"/>
-    <w:lsdException w:name="Light Grid Accent 1" w:semiHidden="0" w:uiPriority="62" w:unhideWhenUsed="0"/>
-    <w:lsdException w:name="Medium Shading 1 Accent 1" w:semiHidden="0" w:uiPriority="63" w:unhideWhenUsed="0"/>
-    <w:lsdException w:name="Medium Shading 2 Accent 1" w:semiHidden="0" w:uiPriority="64" w:unhideWhenUsed="0"/>
-    <w:lsdException w:name="Medium List 1 Accent 1" w:semiHidden="0" w:uiPriority="65" w:unhideWhenUsed="0"/>
-    <w:lsdException w:name="Revision" w:unhideWhenUsed="0"/>
-    <w:lsdException w:name="List Paragraph" w:semiHidden="0" w:uiPriority="34" w:unhideWhenUsed="0" w:qFormat="1"/>
-    <w:lsdException w:name="Quote" w:semiHidden="0" w:uiPriority="29" w:unhideWhenUsed="0" w:qFormat="1"/>
-    <w:lsdException w:name="Intense Quote" w:semiHidden="0" w:uiPriority="30" w:unhideWhenUsed="0" w:qFormat="1"/>
-    <w:lsdException w:name="Medium List 2 Accent 1" w:semiHidden="0" w:uiPriority="66" w:unhideWhenUsed="0"/>
-    <w:lsdException w:name="Medium Grid 1 Accent 1" w:semiHidden="0" w:uiPriority="67" w:unhideWhenUsed="0"/>
-    <w:lsdException w:name="Medium Grid 2 Accent 1" w:semiHidden="0" w:uiPriority="68" w:unhideWhenUsed="0"/>
-    <w:lsdException w:name="Medium Grid 3 Accent 1" w:semiHidden="0" w:uiPriority="69" w:unhideWhenUsed="0"/>
-    <w:lsdException w:name="Dark List Accent 1" w:semiHidden="0" w:uiPriority="70" w:unhideWhenUsed="0"/>
-    <w:lsdException w:name="Colorful Shading Accent 1" w:semiHidden="0" w:uiPriority="71" w:unhideWhenUsed="0"/>
-    <w:lsdException w:name="Colorful List Accent 1" w:semiHidden="0" w:uiPriority="72" w:unhideWhenUsed="0"/>
-    <w:lsdException w:name="Colorful Grid Accent 1" w:semiHidden="0" w:uiPriority="73" w:unhideWhenUsed="0"/>
-    <w:lsdException w:name="Light Shading Accent 2" w:semiHidden="0" w:uiPriority="60" w:unhideWhenUsed="0"/>
-    <w:lsdException w:name="Light List Accent 2" w:semiHidden="0" w:uiPriority="61" w:unhideWhenUsed="0"/>
-    <w:lsdException w:name="Light Grid Accent 2" w:semiHidden="0" w:uiPriority="62" w:unhideWhenUsed="0"/>
-    <w:lsdException w:name="Medium Shading 1 Accent 2" w:semiHidden="0" w:uiPriority="63" w:unhideWhenUsed="0"/>
-    <w:lsdException w:name="Medium Shading 2 Accent 2" w:semiHidden="0" w:uiPriority="64" w:unhideWhenUsed="0"/>
-    <w:lsdException w:name="Medium List 1 Accent 2" w:semiHidden="0" w:uiPriority="65" w:unhideWhenUsed="0"/>
-    <w:lsdException w:name="Medium List 2 Accent 2" w:semiHidden="0" w:uiPriority="66" w:unhideWhenUsed="0"/>
-    <w:lsdException w:name="Medium Grid 1 Accent 2" w:semiHidden="0" w:uiPriority="67" w:unhideWhenUsed="0"/>
-    <w:lsdException w:name="Medium Grid 2 Accent 2" w:semiHidden="0" w:uiPriority="68" w:unhideWhenUsed="0"/>
-    <w:lsdException w:name="Medium Grid 3 Accent 2" w:semiHidden="0" w:uiPriority="69" w:unhideWhenUsed="0"/>
-    <w:lsdException w:name="Dark List Accent 2" w:semiHidden="0" w:uiPriority="70" w:unhideWhenUsed="0"/>
-    <w:lsdException w:name="Colorful Shading Accent 2" w:semiHidden="0" w:uiPriority="71" w:unhideWhenUsed="0"/>
-    <w:lsdException w:name="Colorful List Accent 2" w:semiHidden="0" w:uiPriority="72" w:unhideWhenUsed="0"/>
-    <w:lsdException w:name="Colorful Grid Accent 2" w:semiHidden="0" w:uiPriority="73" w:unhideWhenUsed="0"/>
-    <w:lsdException w:name="Light Shading Accent 3" w:semiHidden="0" w:uiPriority="60" w:unhideWhenUsed="0"/>
-    <w:lsdException w:name="Light List Accent 3" w:semiHidden="0" w:uiPriority="61" w:unhideWhenUsed="0"/>
-    <w:lsdException w:name="Light Grid Accent 3" w:semiHidden="0" w:uiPriority="62" w:unhideWhenUsed="0"/>
-    <w:lsdException w:name="Medium Shading 1 Accent 3" w:semiHidden="0" w:uiPriority="63" w:unhideWhenUsed="0"/>
-    <w:lsdException w:name="Medium Shading 2 Accent 3" w:semiHidden="0" w:uiPriority="64" w:unhideWhenUsed="0"/>
-    <w:lsdException w:name="Medium List 1 Accent 3" w:semiHidden="0" w:uiPriority="65" w:unhideWhenUsed="0"/>
-    <w:lsdException w:name="Medium List 2 Accent 3" w:semiHidden="0" w:uiPriority="66" w:unhideWhenUsed="0"/>
-    <w:lsdException w:name="Medium Grid 1 Accent 3" w:semiHidden="0" w:uiPriority="67" w:unhideWhenUsed="0"/>
-    <w:lsdException w:name="Medium Grid 2 Accent 3" w:semiHidden="0" w:uiPriority="68" w:unhideWhenUsed="0"/>
-    <w:lsdException w:name="Medium Grid 3 Accent 3" w:semiHidden="0" w:uiPriority="69" w:unhideWhenUsed="0"/>
-    <w:lsdException w:name="Dark List Accent 3" w:semiHidden="0" w:uiPriority="70" w:unhideWhenUsed="0"/>
-    <w:lsdException w:name="Colorful Shading Accent 3" w:semiHidden="0" w:uiPriority="71" w:unhideWhenUsed="0"/>
-    <w:lsdException w:name="Colorful List Accent 3" w:semiHidden="0" w:uiPriority="72" w:unhideWhenUsed="0"/>
-    <w:lsdException w:name="Colorful Grid Accent 3" w:semiHidden="0" w:uiPriority="73" w:unhideWhenUsed="0"/>
-    <w:lsdException w:name="Light Shading Accent 4" w:semiHidden="0" w:uiPriority="60" w:unhideWhenUsed="0"/>
-    <w:lsdException w:name="Light List Accent 4" w:semiHidden="0" w:uiPriority="61" w:unhideWhenUsed="0"/>
-    <w:lsdException w:name="Light Grid Accent 4" w:semiHidden="0" w:uiPriority="62" w:unhideWhenUsed="0"/>
-    <w:lsdException w:name="Medium Shading 1 Accent 4" w:semiHidden="0" w:uiPriority="63" w:unhideWhenUsed="0"/>
-    <w:lsdException w:name="Medium Shading 2 Accent 4" w:semiHidden="0" w:uiPriority="64" w:unhideWhenUsed="0"/>
-    <w:lsdException w:name="Medium List 1 Accent 4" w:semiHidden="0" w:uiPriority="65" w:unhideWhenUsed="0"/>
-    <w:lsdException w:name="Medium List 2 Accent 4" w:semiHidden="0" w:uiPriority="66" w:unhideWhenUsed="0"/>
-    <w:lsdException w:name="Medium Grid 1 Accent 4" w:semiHidden="0" w:uiPriority="67" w:unhideWhenUsed="0"/>
-    <w:lsdException w:name="Medium Grid 2 Accent 4" w:semiHidden="0" w:uiPriority="68" w:unhideWhenUsed="0"/>
-    <w:lsdException w:name="Medium Grid 3 Accent 4" w:semiHidden="0" w:uiPriority="69" w:unhideWhenUsed="0"/>
-    <w:lsdException w:name="Dark List Accent 4" w:semiHidden="0" w:uiPriority="70" w:unhideWhenUsed="0"/>
-    <w:lsdException w:name="Colorful Shading Accent 4" w:semiHidden="0" w:uiPriority="71" w:unhideWhenUsed="0"/>
-    <w:lsdException w:name="Colorful List Accent 4" w:semiHidden="0" w:uiPriority="72" w:unhideWhenUsed="0"/>
-    <w:lsdException w:name="Colorful Grid Accent 4" w:semiHidden="0" w:uiPriority="73" w:unhideWhenUsed="0"/>
-    <w:lsdException w:name="Light Shading Accent 5" w:semiHidden="0" w:uiPriority="60" w:unhideWhenUsed="0"/>
-    <w:lsdException w:name="Light List Accent 5" w:semiHidden="0" w:uiPriority="61" w:unhideWhenUsed="0"/>
-    <w:lsdException w:name="Light Grid Accent 5" w:semiHidden="0" w:uiPriority="62" w:unhideWhenUsed="0"/>
-    <w:lsdException w:name="Medium Shading 1 Accent 5" w:semiHidden="0" w:uiPriority="63" w:unhideWhenUsed="0"/>
-    <w:lsdException w:name="Medium Shading 2 Accent 5" w:semiHidden="0" w:uiPriority="64" w:unhideWhenUsed="0"/>
-    <w:lsdException w:name="Medium List 1 Accent 5" w:semiHidden="0" w:uiPriority="65" w:unhideWhenUsed="0"/>
-    <w:lsdException w:name="Medium List 2 Accent 5" w:semiHidden="0" w:uiPriority="66" w:unhideWhenUsed="0"/>
-    <w:lsdException w:name="Medium Grid 1 Accent 5" w:semiHidden="0" w:uiPriority="67" w:unhideWhenUsed="0"/>
-    <w:lsdException w:name="Medium Grid 2 Accent 5" w:semiHidden="0" w:uiPriority="68" w:unhideWhenUsed="0"/>
-    <w:lsdException w:name="Medium Grid 3 Accent 5" w:semiHidden="0" w:uiPriority="69" w:unhideWhenUsed="0"/>
-    <w:lsdException w:name="Dark List Accent 5" w:semiHidden="0" w:uiPriority="70" w:unhideWhenUsed="0"/>
-    <w:lsdException w:name="Colorful Shading Accent 5" w:semiHidden="0" w:uiPriority="71" w:unhideWhenUsed="0"/>
-    <w:lsdException w:name="Colorful List Accent 5" w:semiHidden="0" w:uiPriority="72" w:unhideWhenUsed="0"/>
-    <w:lsdException w:name="Colorful Grid Accent 5" w:semiHidden="0" w:uiPriority="73" w:unhideWhenUsed="0"/>
-    <w:lsdException w:name="Light Shading Accent 6" w:semiHidden="0" w:uiPriority="60" w:unhideWhenUsed="0"/>
-    <w:lsdException w:name="Light List Accent 6" w:semiHidden="0" w:uiPriority="61" w:unhideWhenUsed="0"/>
-    <w:lsdException w:name="Light Grid Accent 6" w:semiHidden="0" w:uiPriority="62" w:unhideWhenUsed="0"/>
-    <w:lsdException w:name="Medium Shading 1 Accent 6" w:semiHidden="0" w:uiPriority="63" w:unhideWhenUsed="0"/>
-    <w:lsdException w:name="Medium Shading 2 Accent 6" w:semiHidden="0" w:uiPriority="64" w:unhideWhenUsed="0"/>
-    <w:lsdException w:name="Medium List 1 Accent 6" w:semiHidden="0" w:uiPriority="65" w:unhideWhenUsed="0"/>
-    <w:lsdException w:name="Medium List 2 Accent 6" w:semiHidden="0" w:uiPriority="66" w:unhideWhenUsed="0"/>
-    <w:lsdException w:name="Medium Grid 1 Accent 6" w:semiHidden="0" w:uiPriority="67" w:unhideWhenUsed="0"/>
-    <w:lsdException w:name="Medium Grid 2 Accent 6" w:semiHidden="0" w:uiPriority="68" w:unhideWhenUsed="0"/>
-    <w:lsdException w:name="Medium Grid 3 Accent 6" w:semiHidden="0" w:uiPriority="69" w:unhideWhenUsed="0"/>
-    <w:lsdException w:name="Dark List Accent 6" w:semiHidden="0" w:uiPriority="70" w:unhideWhenUsed="0"/>
-    <w:lsdException w:name="Colorful Shading Accent 6" w:semiHidden="0" w:uiPriority="71" w:unhideWhenUsed="0"/>
-    <w:lsdException w:name="Colorful List Accent 6" w:semiHidden="0" w:uiPriority="72" w:unhideWhenUsed="0"/>
-    <w:lsdException w:name="Colorful Grid Accent 6" w:semiHidden="0" w:uiPriority="73" w:unhideWhenUsed="0"/>
-    <w:lsdException w:name="Subtle Emphasis" w:semiHidden="0" w:uiPriority="19" w:unhideWhenUsed="0" w:qFormat="1"/>
-    <w:lsdException w:name="Intense Emphasis" w:semiHidden="0" w:uiPriority="21" w:unhideWhenUsed="0" w:qFormat="1"/>
-    <w:lsdException w:name="Subtle Reference" w:semiHidden="0" w:uiPriority="31" w:unhideWhenUsed="0" w:qFormat="1"/>
-    <w:lsdException w:name="Intense Reference" w:semiHidden="0" w:uiPriority="32" w:unhideWhenUsed="0" w:qFormat="1"/>
-    <w:lsdException w:name="Book Title" w:semiHidden="0" w:uiPriority="33" w:unhideWhenUsed="0" w:qFormat="1"/>
-    <w:lsdException w:name="Bibliography" w:uiPriority="37"/>
-    <w:lsdException w:name="TOC Heading" w:uiPriority="39" w:qFormat="1"/>
-  </w:latentStyles>
-  <w:style w:type="paragraph" w:default="1" w:styleId="Standard">
-    <w:name w:val="Normal"/>
-    <w:qFormat/>
-  </w:style>
-  <w:style w:type="character" w:default="1" w:styleId="Absatzstandardschriftart">
-    <w:name w:val="Default Paragraph Font"/>
-    <w:uiPriority w:val="1"/>
-    <w:semiHidden/>
-    <w:unhideWhenUsed/>
-  </w:style>
-  <w:style w:type="table" w:default="1" w:styleId="NormaleTabelle">
-    <w:name w:val="Normal Table"/>
-    <w:uiPriority w:val="99"/>
-    <w:semiHidden/>
-    <w:unhideWhenUsed/>
-    <w:tblPr>
-      <w:tblInd w:w="0" w:type="dxa"/>
-      <w:tblCellMar>
-        <w:top w:w="0" w:type="dxa"/>
-        <w:left w:w="108" w:type="dxa"/>
-        <w:bottom w:w="0" w:type="dxa"/>
-        <w:right w:w="108" w:type="dxa"/>
-      </w:tblCellMar>
-    </w:tblPr>
-  </w:style>
-  <w:style w:type="numbering" w:default="1" w:styleId="KeineListe">
-    <w:name w:val="No List"/>
-    <w:uiPriority w:val="99"/>
-    <w:semiHidden/>
-    <w:unhideWhenUsed/>
-  </w:style>
-  <w:style w:type="character" w:styleId="Platzhaltertext">
-    <w:name w:val="Placeholder Text"/>
-    <w:basedOn w:val="Absatzstandardschriftart"/>
-    <w:uiPriority w:val="99"/>
-    <w:semiHidden/>
-    <w:rsid w:val="000D1701"/>
-    <w:rPr>
-      <w:color w:val="808080"/>
-    </w:rPr>
-  </w:style>
-</w:styles>
-</file>
-
-<file path=word/glossary/stylesWithEffects.xml><?xml version="1.0" encoding="utf-8"?>
-<w:styles xmlns:wpc="http://schemas.microsoft.com/office/word/2010/wordprocessingCanvas" xmlns:mo="http://schemas.microsoft.com/office/mac/office/2008/main" xmlns:mc="http://schemas.openxmlformats.org/markup-compatibility/2006" xmlns:mv="urn:schemas-microsoft-com:mac:vml" xmlns:o="urn:schemas-microsoft-com:office:office" xmlns:r="http://schemas.openxmlformats.org/officeDocument/2006/relationships" xmlns:m="http://schemas.openxmlformats.org/officeDocument/2006/math" xmlns:v="urn:schemas-microsoft-com:vml" xmlns:wp14="http://schemas.microsoft.com/office/word/2010/wordprocessingDrawing" xmlns:wp="http://schemas.openxmlformats.org/drawingml/2006/wordprocessingDrawing" xmlns:w10="urn:schemas-microsoft-com:office:word" xmlns:w="http://schemas.openxmlformats.org/wordprocessingml/2006/main" xmlns:w14="http://schemas.microsoft.com/office/word/2010/wordml" xmlns:wpg="http://schemas.microsoft.com/office/word/2010/wordprocessingGroup" xmlns:wpi="http://schemas.microsoft.com/office/word/2010/wordprocessingInk" xmlns:wne="http://schemas.microsoft.com/office/word/2006/wordml" xmlns:wps="http://schemas.microsoft.com/office/word/2010/wordprocessingShape" mc:Ignorable="w14 wp14">
-  <w:docDefaults>
-    <w:rPrDefault>
-      <w:rPr>
-        <w:rFonts w:asciiTheme="minorHAnsi" w:eastAsiaTheme="minorEastAsia" w:hAnsiTheme="minorHAnsi" w:cstheme="minorBidi"/>
-        <w:sz w:val="24"/>
-        <w:szCs w:val="24"/>
-        <w:lang w:val="de-DE" w:eastAsia="ja-JP" w:bidi="ar-SA"/>
-      </w:rPr>
-    </w:rPrDefault>
-    <w:pPrDefault/>
-  </w:docDefaults>
-  <w:latentStyles w:defLockedState="0" w:defUIPriority="99" w:defSemiHidden="1" w:defUnhideWhenUsed="1" w:defQFormat="0" w:count="276">
-    <w:lsdException w:name="Normal" w:semiHidden="0" w:uiPriority="0" w:unhideWhenUsed="0" w:qFormat="1"/>
-    <w:lsdException w:name="heading 1" w:semiHidden="0" w:uiPriority="9" w:unhideWhenUsed="0" w:qFormat="1"/>
-    <w:lsdException w:name="heading 2" w:uiPriority="9" w:qFormat="1"/>
-    <w:lsdException w:name="heading 3" w:uiPriority="9" w:qFormat="1"/>
-    <w:lsdException w:name="heading 4" w:uiPriority="9" w:qFormat="1"/>
-    <w:lsdException w:name="heading 5" w:uiPriority="9" w:qFormat="1"/>
-    <w:lsdException w:name="heading 6" w:uiPriority="9" w:qFormat="1"/>
-    <w:lsdException w:name="heading 7" w:uiPriority="9" w:qFormat="1"/>
-    <w:lsdException w:name="heading 8" w:uiPriority="9" w:qFormat="1"/>
-    <w:lsdException w:name="heading 9" w:uiPriority="9" w:qFormat="1"/>
-    <w:lsdException w:name="toc 1" w:uiPriority="39"/>
-    <w:lsdException w:name="toc 2" w:uiPriority="39"/>
-    <w:lsdException w:name="toc 3" w:uiPriority="39"/>
-    <w:lsdException w:name="toc 4" w:uiPriority="39"/>
-    <w:lsdException w:name="toc 5" w:uiPriority="39"/>
-    <w:lsdException w:name="toc 6" w:uiPriority="39"/>
-    <w:lsdException w:name="toc 7" w:uiPriority="39"/>
-    <w:lsdException w:name="toc 8" w:uiPriority="39"/>
-    <w:lsdException w:name="toc 9" w:uiPriority="39"/>
-    <w:lsdException w:name="caption" w:uiPriority="35" w:qFormat="1"/>
-    <w:lsdException w:name="Title" w:semiHidden="0" w:uiPriority="10" w:unhideWhenUsed="0" w:qFormat="1"/>
-    <w:lsdException w:name="Default Paragraph Font" w:uiPriority="1"/>
-    <w:lsdException w:name="Subtitle" w:semiHidden="0" w:uiPriority="11" w:unhideWhenUsed="0" w:qFormat="1"/>
-    <w:lsdException w:name="Strong" w:semiHidden="0" w:uiPriority="22" w:unhideWhenUsed="0" w:qFormat="1"/>
-    <w:lsdException w:name="Emphasis" w:semiHidden="0" w:uiPriority="20" w:unhideWhenUsed="0" w:qFormat="1"/>
-    <w:lsdException w:name="Table Grid" w:semiHidden="0" w:uiPriority="59" w:unhideWhenUsed="0"/>
-    <w:lsdException w:name="Placeholder Text" w:unhideWhenUsed="0"/>
-    <w:lsdException w:name="No Spacing" w:semiHidden="0" w:uiPriority="1" w:unhideWhenUsed="0" w:qFormat="1"/>
-    <w:lsdException w:name="Light Shading" w:semiHidden="0" w:uiPriority="60" w:unhideWhenUsed="0"/>
-    <w:lsdException w:name="Light List" w:semiHidden="0" w:uiPriority="61" w:unhideWhenUsed="0"/>
-    <w:lsdException w:name="Light Grid" w:semiHidden="0" w:uiPriority="62" w:unhideWhenUsed="0"/>
-    <w:lsdException w:name="Medium Shading 1" w:semiHidden="0" w:uiPriority="63" w:unhideWhenUsed="0"/>
-    <w:lsdException w:name="Medium Shading 2" w:semiHidden="0" w:uiPriority="64" w:unhideWhenUsed="0"/>
-    <w:lsdException w:name="Medium List 1" w:semiHidden="0" w:uiPriority="65" w:unhideWhenUsed="0"/>
-    <w:lsdException w:name="Medium List 2" w:semiHidden="0" w:uiPriority="66" w:unhideWhenUsed="0"/>
-    <w:lsdException w:name="Medium Grid 1" w:semiHidden="0" w:uiPriority="67" w:unhideWhenUsed="0"/>
-    <w:lsdException w:name="Medium Grid 2" w:semiHidden="0" w:uiPriority="68" w:unhideWhenUsed="0"/>
-    <w:lsdException w:name="Medium Grid 3" w:semiHidden="0" w:uiPriority="69" w:unhideWhenUsed="0"/>
-    <w:lsdException w:name="Dark List" w:semiHidden="0" w:uiPriority="70" w:unhideWhenUsed="0"/>
-    <w:lsdException w:name="Colorful Shading" w:semiHidden="0" w:uiPriority="71" w:unhideWhenUsed="0"/>
-    <w:lsdException w:name="Colorful List" w:semiHidden="0" w:uiPriority="72" w:unhideWhenUsed="0"/>
-    <w:lsdException w:name="Colorful Grid" w:semiHidden="0" w:uiPriority="73" w:unhideWhenUsed="0"/>
-    <w:lsdException w:name="Light Shading Accent 1" w:semiHidden="0" w:uiPriority="60" w:unhideWhenUsed="0"/>
-    <w:lsdException w:name="Light List Accent 1" w:semiHidden="0" w:uiPriority="61" w:unhideWhenUsed="0"/>
-    <w:lsdException w:name="Light Grid Accent 1" w:semiHidden="0" w:uiPriority="62" w:unhideWhenUsed="0"/>
-    <w:lsdException w:name="Medium Shading 1 Accent 1" w:semiHidden="0" w:uiPriority="63" w:unhideWhenUsed="0"/>
-    <w:lsdException w:name="Medium Shading 2 Accent 1" w:semiHidden="0" w:uiPriority="64" w:unhideWhenUsed="0"/>
-    <w:lsdException w:name="Medium List 1 Accent 1" w:semiHidden="0" w:uiPriority="65" w:unhideWhenUsed="0"/>
-    <w:lsdException w:name="Revision" w:unhideWhenUsed="0"/>
-    <w:lsdException w:name="List Paragraph" w:semiHidden="0" w:uiPriority="34" w:unhideWhenUsed="0" w:qFormat="1"/>
-    <w:lsdException w:name="Quote" w:semiHidden="0" w:uiPriority="29" w:unhideWhenUsed="0" w:qFormat="1"/>
-    <w:lsdException w:name="Intense Quote" w:semiHidden="0" w:uiPriority="30" w:unhideWhenUsed="0" w:qFormat="1"/>
-    <w:lsdException w:name="Medium List 2 Accent 1" w:semiHidden="0" w:uiPriority="66" w:unhideWhenUsed="0"/>
-    <w:lsdException w:name="Medium Grid 1 Accent 1" w:semiHidden="0" w:uiPriority="67" w:unhideWhenUsed="0"/>
-    <w:lsdException w:name="Medium Grid 2 Accent 1" w:semiHidden="0" w:uiPriority="68" w:unhideWhenUsed="0"/>
-    <w:lsdException w:name="Medium Grid 3 Accent 1" w:semiHidden="0" w:uiPriority="69" w:unhideWhenUsed="0"/>
-    <w:lsdException w:name="Dark List Accent 1" w:semiHidden="0" w:uiPriority="70" w:unhideWhenUsed="0"/>
-    <w:lsdException w:name="Colorful Shading Accent 1" w:semiHidden="0" w:uiPriority="71" w:unhideWhenUsed="0"/>
-    <w:lsdException w:name="Colorful List Accent 1" w:semiHidden="0" w:uiPriority="72" w:unhideWhenUsed="0"/>
-    <w:lsdException w:name="Colorful Grid Accent 1" w:semiHidden="0" w:uiPriority="73" w:unhideWhenUsed="0"/>
-    <w:lsdException w:name="Light Shading Accent 2" w:semiHidden="0" w:uiPriority="60" w:unhideWhenUsed="0"/>
-    <w:lsdException w:name="Light List Accent 2" w:semiHidden="0" w:uiPriority="61" w:unhideWhenUsed="0"/>
-    <w:lsdException w:name="Light Grid Accent 2" w:semiHidden="0" w:uiPriority="62" w:unhideWhenUsed="0"/>
-    <w:lsdException w:name="Medium Shading 1 Accent 2" w:semiHidden="0" w:uiPriority="63" w:unhideWhenUsed="0"/>
-    <w:lsdException w:name="Medium Shading 2 Accent 2" w:semiHidden="0" w:uiPriority="64" w:unhideWhenUsed="0"/>
-    <w:lsdException w:name="Medium List 1 Accent 2" w:semiHidden="0" w:uiPriority="65" w:unhideWhenUsed="0"/>
-    <w:lsdException w:name="Medium List 2 Accent 2" w:semiHidden="0" w:uiPriority="66" w:unhideWhenUsed="0"/>
-    <w:lsdException w:name="Medium Grid 1 Accent 2" w:semiHidden="0" w:uiPriority="67" w:unhideWhenUsed="0"/>
-    <w:lsdException w:name="Medium Grid 2 Accent 2" w:semiHidden="0" w:uiPriority="68" w:unhideWhenUsed="0"/>
-    <w:lsdException w:name="Medium Grid 3 Accent 2" w:semiHidden="0" w:uiPriority="69" w:unhideWhenUsed="0"/>
-    <w:lsdException w:name="Dark List Accent 2" w:semiHidden="0" w:uiPriority="70" w:unhideWhenUsed="0"/>
-    <w:lsdException w:name="Colorful Shading Accent 2" w:semiHidden="0" w:uiPriority="71" w:unhideWhenUsed="0"/>
-    <w:lsdException w:name="Colorful List Accent 2" w:semiHidden="0" w:uiPriority="72" w:unhideWhenUsed="0"/>
-    <w:lsdException w:name="Colorful Grid Accent 2" w:semiHidden="0" w:uiPriority="73" w:unhideWhenUsed="0"/>
-    <w:lsdException w:name="Light Shading Accent 3" w:semiHidden="0" w:uiPriority="60" w:unhideWhenUsed="0"/>
-    <w:lsdException w:name="Light List Accent 3" w:semiHidden="0" w:uiPriority="61" w:unhideWhenUsed="0"/>
-    <w:lsdException w:name="Light Grid Accent 3" w:semiHidden="0" w:uiPriority="62" w:unhideWhenUsed="0"/>
-    <w:lsdException w:name="Medium Shading 1 Accent 3" w:semiHidden="0" w:uiPriority="63" w:unhideWhenUsed="0"/>
-    <w:lsdException w:name="Medium Shading 2 Accent 3" w:semiHidden="0" w:uiPriority="64" w:unhideWhenUsed="0"/>
-    <w:lsdException w:name="Medium List 1 Accent 3" w:semiHidden="0" w:uiPriority="65" w:unhideWhenUsed="0"/>
-    <w:lsdException w:name="Medium List 2 Accent 3" w:semiHidden="0" w:uiPriority="66" w:unhideWhenUsed="0"/>
-    <w:lsdException w:name="Medium Grid 1 Accent 3" w:semiHidden="0" w:uiPriority="67" w:unhideWhenUsed="0"/>
-    <w:lsdException w:name="Medium Grid 2 Accent 3" w:semiHidden="0" w:uiPriority="68" w:unhideWhenUsed="0"/>
-    <w:lsdException w:name="Medium Grid 3 Accent 3" w:semiHidden="0" w:uiPriority="69" w:unhideWhenUsed="0"/>
-    <w:lsdException w:name="Dark List Accent 3" w:semiHidden="0" w:uiPriority="70" w:unhideWhenUsed="0"/>
-    <w:lsdException w:name="Colorful Shading Accent 3" w:semiHidden="0" w:uiPriority="71" w:unhideWhenUsed="0"/>
-    <w:lsdException w:name="Colorful List Accent 3" w:semiHidden="0" w:uiPriority="72" w:unhideWhenUsed="0"/>
-    <w:lsdException w:name="Colorful Grid Accent 3" w:semiHidden="0" w:uiPriority="73" w:unhideWhenUsed="0"/>
-    <w:lsdException w:name="Light Shading Accent 4" w:semiHidden="0" w:uiPriority="60" w:unhideWhenUsed="0"/>
-    <w:lsdException w:name="Light List Accent 4" w:semiHidden="0" w:uiPriority="61" w:unhideWhenUsed="0"/>
-    <w:lsdException w:name="Light Grid Accent 4" w:semiHidden="0" w:uiPriority="62" w:unhideWhenUsed="0"/>
-    <w:lsdException w:name="Medium Shading 1 Accent 4" w:semiHidden="0" w:uiPriority="63" w:unhideWhenUsed="0"/>
-    <w:lsdException w:name="Medium Shading 2 Accent 4" w:semiHidden="0" w:uiPriority="64" w:unhideWhenUsed="0"/>
-    <w:lsdException w:name="Medium List 1 Accent 4" w:semiHidden="0" w:uiPriority="65" w:unhideWhenUsed="0"/>
-    <w:lsdException w:name="Medium List 2 Accent 4" w:semiHidden="0" w:uiPriority="66" w:unhideWhenUsed="0"/>
-    <w:lsdException w:name="Medium Grid 1 Accent 4" w:semiHidden="0" w:uiPriority="67" w:unhideWhenUsed="0"/>
-    <w:lsdException w:name="Medium Grid 2 Accent 4" w:semiHidden="0" w:uiPriority="68" w:unhideWhenUsed="0"/>
-    <w:lsdException w:name="Medium Grid 3 Accent 4" w:semiHidden="0" w:uiPriority="69" w:unhideWhenUsed="0"/>
-    <w:lsdException w:name="Dark List Accent 4" w:semiHidden="0" w:uiPriority="70" w:unhideWhenUsed="0"/>
-    <w:lsdException w:name="Colorful Shading Accent 4" w:semiHidden="0" w:uiPriority="71" w:unhideWhenUsed="0"/>
-    <w:lsdException w:name="Colorful List Accent 4" w:semiHidden="0" w:uiPriority="72" w:unhideWhenUsed="0"/>
-    <w:lsdException w:name="Colorful Grid Accent 4" w:semiHidden="0" w:uiPriority="73" w:unhideWhenUsed="0"/>
-    <w:lsdException w:name="Light Shading Accent 5" w:semiHidden="0" w:uiPriority="60" w:unhideWhenUsed="0"/>
-    <w:lsdException w:name="Light List Accent 5" w:semiHidden="0" w:uiPriority="61" w:unhideWhenUsed="0"/>
-    <w:lsdException w:name="Light Grid Accent 5" w:semiHidden="0" w:uiPriority="62" w:unhideWhenUsed="0"/>
-    <w:lsdException w:name="Medium Shading 1 Accent 5" w:semiHidden="0" w:uiPriority="63" w:unhideWhenUsed="0"/>
-    <w:lsdException w:name="Medium Shading 2 Accent 5" w:semiHidden="0" w:uiPriority="64" w:unhideWhenUsed="0"/>
-    <w:lsdException w:name="Medium List 1 Accent 5" w:semiHidden="0" w:uiPriority="65" w:unhideWhenUsed="0"/>
-    <w:lsdException w:name="Medium List 2 Accent 5" w:semiHidden="0" w:uiPriority="66" w:unhideWhenUsed="0"/>
-    <w:lsdException w:name="Medium Grid 1 Accent 5" w:semiHidden="0" w:uiPriority="67" w:unhideWhenUsed="0"/>
-    <w:lsdException w:name="Medium Grid 2 Accent 5" w:semiHidden="0" w:uiPriority="68" w:unhideWhenUsed="0"/>
-    <w:lsdException w:name="Medium Grid 3 Accent 5" w:semiHidden="0" w:uiPriority="69" w:unhideWhenUsed="0"/>
-    <w:lsdException w:name="Dark List Accent 5" w:semiHidden="0" w:uiPriority="70" w:unhideWhenUsed="0"/>
-    <w:lsdException w:name="Colorful Shading Accent 5" w:semiHidden="0" w:uiPriority="71" w:unhideWhenUsed="0"/>
-    <w:lsdException w:name="Colorful List Accent 5" w:semiHidden="0" w:uiPriority="72" w:unhideWhenUsed="0"/>
-    <w:lsdException w:name="Colorful Grid Accent 5" w:semiHidden="0" w:uiPriority="73" w:unhideWhenUsed="0"/>
-    <w:lsdException w:name="Light Shading Accent 6" w:semiHidden="0" w:uiPriority="60" w:unhideWhenUsed="0"/>
-    <w:lsdException w:name="Light List Accent 6" w:semiHidden="0" w:uiPriority="61" w:unhideWhenUsed="0"/>
-    <w:lsdException w:name="Light Grid Accent 6" w:semiHidden="0" w:uiPriority="62" w:unhideWhenUsed="0"/>
-    <w:lsdException w:name="Medium Shading 1 Accent 6" w:semiHidden="0" w:uiPriority="63" w:unhideWhenUsed="0"/>
-    <w:lsdException w:name="Medium Shading 2 Accent 6" w:semiHidden="0" w:uiPriority="64" w:unhideWhenUsed="0"/>
-    <w:lsdException w:name="Medium List 1 Accent 6" w:semiHidden="0" w:uiPriority="65" w:unhideWhenUsed="0"/>
-    <w:lsdException w:name="Medium List 2 Accent 6" w:semiHidden="0" w:uiPriority="66" w:unhideWhenUsed="0"/>
-    <w:lsdException w:name="Medium Grid 1 Accent 6" w:semiHidden="0" w:uiPriority="67" w:unhideWhenUsed="0"/>
-    <w:lsdException w:name="Medium Grid 2 Accent 6" w:semiHidden="0" w:uiPriority="68" w:unhideWhenUsed="0"/>
-    <w:lsdException w:name="Medium Grid 3 Accent 6" w:semiHidden="0" w:uiPriority="69" w:unhideWhenUsed="0"/>
-    <w:lsdException w:name="Dark List Accent 6" w:semiHidden="0" w:uiPriority="70" w:unhideWhenUsed="0"/>
-    <w:lsdException w:name="Colorful Shading Accent 6" w:semiHidden="0" w:uiPriority="71" w:unhideWhenUsed="0"/>
-    <w:lsdException w:name="Colorful List Accent 6" w:semiHidden="0" w:uiPriority="72" w:unhideWhenUsed="0"/>
-    <w:lsdException w:name="Colorful Grid Accent 6" w:semiHidden="0" w:uiPriority="73" w:unhideWhenUsed="0"/>
-    <w:lsdException w:name="Subtle Emphasis" w:semiHidden="0" w:uiPriority="19" w:unhideWhenUsed="0" w:qFormat="1"/>
-    <w:lsdException w:name="Intense Emphasis" w:semiHidden="0" w:uiPriority="21" w:unhideWhenUsed="0" w:qFormat="1"/>
-    <w:lsdException w:name="Subtle Reference" w:semiHidden="0" w:uiPriority="31" w:unhideWhenUsed="0" w:qFormat="1"/>
-    <w:lsdException w:name="Intense Reference" w:semiHidden="0" w:uiPriority="32" w:unhideWhenUsed="0" w:qFormat="1"/>
-    <w:lsdException w:name="Book Title" w:semiHidden="0" w:uiPriority="33" w:unhideWhenUsed="0" w:qFormat="1"/>
-    <w:lsdException w:name="Bibliography" w:uiPriority="37"/>
-    <w:lsdException w:name="TOC Heading" w:uiPriority="39" w:qFormat="1"/>
-  </w:latentStyles>
-  <w:style w:type="paragraph" w:default="1" w:styleId="Standard">
-    <w:name w:val="Normal"/>
-    <w:qFormat/>
-  </w:style>
-  <w:style w:type="character" w:default="1" w:styleId="Absatzstandardschriftart">
-    <w:name w:val="Default Paragraph Font"/>
-    <w:uiPriority w:val="1"/>
-    <w:semiHidden/>
-    <w:unhideWhenUsed/>
-  </w:style>
-  <w:style w:type="table" w:default="1" w:styleId="NormaleTabelle">
-    <w:name w:val="Normal Table"/>
-    <w:uiPriority w:val="99"/>
-    <w:semiHidden/>
-    <w:unhideWhenUsed/>
-    <w:tblPr>
-      <w:tblInd w:w="0" w:type="dxa"/>
-      <w:tblCellMar>
-        <w:top w:w="0" w:type="dxa"/>
-        <w:left w:w="108" w:type="dxa"/>
-        <w:bottom w:w="0" w:type="dxa"/>
-        <w:right w:w="108" w:type="dxa"/>
-      </w:tblCellMar>
-    </w:tblPr>
-  </w:style>
-  <w:style w:type="numbering" w:default="1" w:styleId="KeineListe">
-    <w:name w:val="No List"/>
-    <w:uiPriority w:val="99"/>
-    <w:semiHidden/>
-    <w:unhideWhenUsed/>
-  </w:style>
-  <w:style w:type="character" w:styleId="Platzhaltertext">
-    <w:name w:val="Placeholder Text"/>
-    <w:basedOn w:val="Absatzstandardschriftart"/>
-    <w:uiPriority w:val="99"/>
-    <w:semiHidden/>
-    <w:rsid w:val="000D1701"/>
-    <w:rPr>
-      <w:color w:val="808080"/>
-    </w:rPr>
-  </w:style>
-</w:styles>
-</file>
-
-<file path=word/glossary/webSettings.xml><?xml version="1.0" encoding="utf-8"?>
-<w:webSettings xmlns:mc="http://schemas.openxmlformats.org/markup-compatibility/2006" xmlns:r="http://schemas.openxmlformats.org/officeDocument/2006/relationships" xmlns:w="http://schemas.openxmlformats.org/wordprocessingml/2006/main" xmlns:w14="http://schemas.microsoft.com/office/word/2010/wordml" mc:Ignorable="w14">
-  <w:allowPNG/>
-  <w:doNotSaveAsSingleFile/>
-</w:webSettings>
-</file>
-
 <file path=word/theme/theme1.xml><?xml version="1.0" encoding="utf-8"?>
 <a:theme xmlns:a="http://schemas.openxmlformats.org/drawingml/2006/main" name="Facette">
   <a:themeElements>
@@ -4879,7 +7974,7 @@
   <a:extraClrSchemeLst/>
   <a:extLst>
     <a:ext uri="{05A4C25C-085E-4340-85A3-A5531E510DB2}">
-      <thm15:themeFamily xmlns="" xmlns:thm15="http://schemas.microsoft.com/office/thememl/2012/main" name="Facet" id="{C0C680CD-088A-49FC-A102-D699147F32B2}" vid="{CFBC31BA-B70F-4F30-BCAA-4F3011E16C4D}"/>
+      <thm15:themeFamily xmlns:thm15="http://schemas.microsoft.com/office/thememl/2012/main" xmlns="" name="Facet" id="{C0C680CD-088A-49FC-A102-D699147F32B2}" vid="{CFBC31BA-B70F-4F30-BCAA-4F3011E16C4D}"/>
     </a:ext>
   </a:extLst>
 </a:theme>
@@ -4944,7 +8039,7 @@
 </file>
 
 <file path=customXml/itemProps4.xml><?xml version="1.0" encoding="utf-8"?>
-<ds:datastoreItem xmlns:ds="http://schemas.openxmlformats.org/officeDocument/2006/customXml" ds:itemID="{329EE77F-B674-764C-B50D-5FC62A450863}">
+<ds:datastoreItem xmlns:ds="http://schemas.openxmlformats.org/officeDocument/2006/customXml" ds:itemID="{2BE43DFA-8BB7-AF47-9D8B-78056C616B12}">
   <ds:schemaRefs>
     <ds:schemaRef ds:uri="http://schemas.openxmlformats.org/officeDocument/2006/bibliography"/>
   </ds:schemaRefs>

</xml_diff>